<commit_message>
test: button click working, introduce axios-mock-adapter
</commit_message>
<xml_diff>
--- a/client/tests/unit/requirements/requirements.docx
+++ b/client/tests/unit/requirements/requirements.docx
@@ -5,6 +5,7 @@
     <w:sdt>
       <w:sdtPr>
         <w:rPr>
+          <w:rFonts w:eastAsiaTheme="minorHAnsi"/>
           <w:color w:val="5B9BD5" w:themeColor="accent1"/>
         </w:rPr>
         <w:id w:val="102240152"/>
@@ -15,7 +16,6 @@
       </w:sdtPr>
       <w:sdtEndPr>
         <w:rPr>
-          <w:rFonts w:eastAsiaTheme="minorHAnsi"/>
           <w:color w:val="auto"/>
         </w:rPr>
       </w:sdtEndPr>
@@ -148,6 +148,7 @@
             <w:dataBinding w:prefixMappings="xmlns:ns0='http://purl.org/dc/elements/1.1/' xmlns:ns1='http://schemas.openxmlformats.org/package/2006/metadata/core-properties' " w:xpath="/ns1:coreProperties[1]/ns0:subject[1]" w:storeItemID="{6C3C8BC8-F283-45AE-878A-BAB7291924A1}"/>
             <w:text/>
           </w:sdtPr>
+          <w:sdtEndPr/>
           <w:sdtContent>
             <w:p>
               <w:pPr>
@@ -270,6 +271,7 @@
                                     <w:calendar w:val="gregorian"/>
                                   </w:date>
                                 </w:sdtPr>
+                                <w:sdtEndPr/>
                                 <w:sdtContent>
                                   <w:p>
                                     <w:pPr>
@@ -315,6 +317,7 @@
                                     <w:dataBinding w:prefixMappings="xmlns:ns0='http://schemas.openxmlformats.org/officeDocument/2006/extended-properties' " w:xpath="/ns0:Properties[1]/ns0:Company[1]" w:storeItemID="{6668398D-A668-4E3E-A5EB-62B293D839F1}"/>
                                     <w:text/>
                                   </w:sdtPr>
+                                  <w:sdtEndPr/>
                                   <w:sdtContent>
                                     <w:r>
                                       <w:rPr>
@@ -345,6 +348,7 @@
                                     <w:dataBinding w:prefixMappings="xmlns:ns0='http://schemas.microsoft.com/office/2006/coverPageProps' " w:xpath="/ns0:CoverPageProperties[1]/ns0:CompanyAddress[1]" w:storeItemID="{55AF091B-3C7A-41E3-B477-F2FDAA23CFDA}"/>
                                     <w:text/>
                                   </w:sdtPr>
+                                  <w:sdtEndPr/>
                                   <w:sdtContent>
                                     <w:r>
                                       <w:rPr>
@@ -770,6 +774,8 @@
         </w:rPr>
         <w:t>If correct email and password is provided, log in user</w:t>
       </w:r>
+      <w:bookmarkStart w:id="4" w:name="_GoBack"/>
+      <w:bookmarkEnd w:id="4"/>
     </w:p>
     <w:p>
       <w:pPr>
@@ -810,8 +816,6 @@
         </w:rPr>
         <w:t>If wrong email format is used, show error</w:t>
       </w:r>
-      <w:bookmarkStart w:id="4" w:name="_GoBack"/>
-      <w:bookmarkEnd w:id="4"/>
     </w:p>
     <w:sectPr>
       <w:headerReference w:type="default" r:id="rId10"/>
@@ -947,7 +951,7 @@
         <w:rFonts w:hint="default"/>
       </w:rPr>
     </w:lvl>
-    <w:lvl w:ilvl="1" w:tplc="04090019" w:tentative="1">
+    <w:lvl w:ilvl="1" w:tplc="04090019">
       <w:start w:val="1"/>
       <w:numFmt w:val="lowerLetter"/>
       <w:lvlText w:val="%2."/>
@@ -1757,7 +1761,9 @@
   </w:compat>
   <w:rsids>
     <w:rsidRoot w:val="004E5208"/>
+    <w:rsid w:val="00266F5C"/>
     <w:rsid w:val="004E5208"/>
+    <w:rsid w:val="007F573C"/>
     <w:rsid w:val="00BF1D59"/>
   </w:rsids>
   <m:mathPr>
@@ -2505,7 +2511,7 @@
 </file>
 
 <file path=customXml/itemProps2.xml><?xml version="1.0" encoding="utf-8"?>
-<ds:datastoreItem xmlns:ds="http://schemas.openxmlformats.org/officeDocument/2006/customXml" ds:itemID="{ACDDBC1E-6514-410A-87A4-540B72715BCD}">
+<ds:datastoreItem xmlns:ds="http://schemas.openxmlformats.org/officeDocument/2006/customXml" ds:itemID="{780FC04E-E69D-4202-BF94-8D9062DD4E48}">
   <ds:schemaRefs>
     <ds:schemaRef ds:uri="http://schemas.openxmlformats.org/officeDocument/2006/bibliography"/>
   </ds:schemaRefs>

</xml_diff>

<commit_message>
test: add registration requirements, update login
</commit_message>
<xml_diff>
--- a/client/tests/unit/requirements/requirements.docx
+++ b/client/tests/unit/requirements/requirements.docx
@@ -8,7 +8,7 @@
           <w:docPartGallery w:val="Cover Pages"/>
           <w:docPartUnique w:val="true"/>
         </w:docPartObj>
-        <w:id w:val="46793504"/>
+        <w:id w:val="563079814"/>
       </w:sdtPr>
       <w:sdtContent>
         <w:p>
@@ -94,7 +94,7 @@
     <w:sdt>
       <w:sdtPr>
         <w:text/>
-        <w:id w:val="361163312"/>
+        <w:id w:val="1759294802"/>
         <w:dataBinding w:prefixMappings="xmlns:ns0='http://purl.org/dc/elements/1.1/' xmlns:ns1='http://schemas.openxmlformats.org/package/2006/metadata/core-properties' " w:xpath="/ns1:coreProperties[1]/ns0:subject[1]" w:storeItemID="{6C3C8BC8-F283-45AE-878A-BAB7291924A1}"/>
         <w:alias w:val="Subtitle"/>
       </w:sdtPr>
@@ -142,7 +142,7 @@
                   <wp:align>center</wp:align>
                 </wp:positionH>
                 <wp:positionV relativeFrom="page">
-                  <wp:posOffset>8549640</wp:posOffset>
+                  <wp:posOffset>8550275</wp:posOffset>
                 </wp:positionV>
                 <wp:extent cx="5943600" cy="558165"/>
                 <wp:effectExtent l="0" t="0" r="0" b="12700"/>
@@ -281,7 +281,7 @@
           </mc:Choice>
           <mc:Fallback>
             <w:pict>
-              <v:rect id="shape_0" ID="Text Box 142" stroked="f" style="position:absolute;margin-left:0pt;margin-top:673.2pt;width:467.9pt;height:43.85pt;mso-position-horizontal:center;mso-position-horizontal-relative:margin;mso-position-vertical-relative:page">
+              <v:rect id="shape_0" ID="Text Box 142" stroked="f" style="position:absolute;margin-left:0pt;margin-top:673.25pt;width:467.9pt;height:43.85pt;mso-position-horizontal:center;mso-position-horizontal-relative:margin;mso-position-vertical-relative:page">
                 <w10:wrap type="square"/>
                 <v:fill o:detectmouseclick="t" on="false"/>
                 <v:stroke color="#3465a4" weight="6480" joinstyle="round" endcap="flat"/>
@@ -419,7 +419,7 @@
           <w:docPartGallery w:val="Table of Contents"/>
           <w:docPartUnique w:val="true"/>
         </w:docPartObj>
-        <w:id w:val="74261315"/>
+        <w:id w:val="1288900076"/>
       </w:sdtPr>
       <w:sdtContent>
         <w:p>
@@ -449,6 +449,7 @@
             <w:rPr>
               <w:webHidden/>
               <w:rStyle w:val="IndexLink"/>
+              <w:vanish w:val="false"/>
             </w:rPr>
             <w:instrText> TOC \z \o "1-3" \u \h</w:instrText>
           </w:r>
@@ -456,17 +457,11 @@
             <w:rPr>
               <w:webHidden/>
               <w:rStyle w:val="IndexLink"/>
+              <w:vanish w:val="false"/>
             </w:rPr>
             <w:fldChar w:fldCharType="separate"/>
           </w:r>
           <w:hyperlink w:anchor="_Toc94732557">
-            <w:r>
-              <w:rPr>
-                <w:webHidden/>
-                <w:rStyle w:val="IndexLink"/>
-              </w:rPr>
-              <w:t>Services</w:t>
-            </w:r>
             <w:r>
               <w:rPr>
                 <w:webHidden/>
@@ -487,9 +482,11 @@
             </w:r>
             <w:r>
               <w:rPr>
+                <w:webHidden/>
                 <w:rStyle w:val="IndexLink"/>
                 <w:vanish w:val="false"/>
               </w:rPr>
+              <w:t>Services</w:t>
               <w:tab/>
               <w:t>3</w:t>
             </w:r>
@@ -515,13 +512,6 @@
             <w:r>
               <w:rPr>
                 <w:webHidden/>
-                <w:rStyle w:val="IndexLink"/>
-              </w:rPr>
-              <w:t>Login</w:t>
-            </w:r>
-            <w:r>
-              <w:rPr>
-                <w:webHidden/>
               </w:rPr>
               <w:fldChar w:fldCharType="begin"/>
             </w:r>
@@ -539,9 +529,11 @@
             </w:r>
             <w:r>
               <w:rPr>
+                <w:webHidden/>
                 <w:rStyle w:val="IndexLink"/>
                 <w:vanish w:val="false"/>
               </w:rPr>
+              <w:t>Login</w:t>
               <w:tab/>
               <w:t>3</w:t>
             </w:r>
@@ -600,8 +592,8 @@
         <w:pStyle w:val="Heading1"/>
         <w:rPr/>
       </w:pPr>
-      <w:bookmarkStart w:id="0" w:name="_Toc94732557"/>
-      <w:bookmarkStart w:id="1" w:name="_Toc94732326"/>
+      <w:bookmarkStart w:id="0" w:name="_Toc94732326"/>
+      <w:bookmarkStart w:id="1" w:name="_Toc94732557"/>
       <w:r>
         <w:rPr/>
         <w:t>Services</w:t>
@@ -614,8 +606,8 @@
         <w:pStyle w:val="Heading2"/>
         <w:rPr/>
       </w:pPr>
-      <w:bookmarkStart w:id="2" w:name="_Toc94732558"/>
-      <w:bookmarkStart w:id="3" w:name="_Toc94732327"/>
+      <w:bookmarkStart w:id="2" w:name="_Toc94732327"/>
+      <w:bookmarkStart w:id="3" w:name="_Toc94732558"/>
       <w:r>
         <w:rPr/>
         <w:t>Login</w:t>
@@ -647,7 +639,7 @@
         <w:pStyle w:val="ListParagraph"/>
         <w:numPr>
           <w:ilvl w:val="0"/>
-          <w:numId w:val="1"/>
+          <w:numId w:val="2"/>
         </w:numPr>
         <w:rPr/>
       </w:pPr>
@@ -666,7 +658,7 @@
         <w:pStyle w:val="ListParagraph"/>
         <w:numPr>
           <w:ilvl w:val="1"/>
-          <w:numId w:val="1"/>
+          <w:numId w:val="2"/>
         </w:numPr>
         <w:rPr/>
       </w:pPr>
@@ -683,7 +675,7 @@
         <w:pStyle w:val="ListParagraph"/>
         <w:numPr>
           <w:ilvl w:val="2"/>
-          <w:numId w:val="1"/>
+          <w:numId w:val="2"/>
         </w:numPr>
         <w:rPr/>
       </w:pPr>
@@ -700,7 +692,7 @@
         <w:pStyle w:val="ListParagraph"/>
         <w:numPr>
           <w:ilvl w:val="1"/>
-          <w:numId w:val="1"/>
+          <w:numId w:val="2"/>
         </w:numPr>
         <w:rPr/>
       </w:pPr>
@@ -717,7 +709,7 @@
         <w:pStyle w:val="ListParagraph"/>
         <w:numPr>
           <w:ilvl w:val="2"/>
-          <w:numId w:val="1"/>
+          <w:numId w:val="2"/>
         </w:numPr>
         <w:rPr/>
       </w:pPr>
@@ -734,7 +726,7 @@
         <w:pStyle w:val="ListParagraph"/>
         <w:numPr>
           <w:ilvl w:val="2"/>
-          <w:numId w:val="1"/>
+          <w:numId w:val="2"/>
         </w:numPr>
         <w:rPr/>
       </w:pPr>
@@ -743,7 +735,116 @@
           <w:rFonts w:cs="Times New Roman" w:ascii="Times New Roman" w:hAnsi="Times New Roman"/>
           <w:sz w:val="24"/>
         </w:rPr>
-        <w:t>Prompt user with no password to set it</w:t>
+        <w:t>When password is provided</w:t>
+      </w:r>
+    </w:p>
+    <w:p>
+      <w:pPr>
+        <w:pStyle w:val="ListParagraph"/>
+        <w:numPr>
+          <w:ilvl w:val="3"/>
+          <w:numId w:val="2"/>
+        </w:numPr>
+        <w:rPr/>
+      </w:pPr>
+      <w:r>
+        <w:rPr>
+          <w:rFonts w:cs="Times New Roman" w:ascii="Times New Roman" w:hAnsi="Times New Roman"/>
+          <w:sz w:val="24"/>
+        </w:rPr>
+        <w:t>Show error in case email/password combination is incorrect</w:t>
+      </w:r>
+    </w:p>
+    <w:p>
+      <w:pPr>
+        <w:pStyle w:val="ListParagraph"/>
+        <w:numPr>
+          <w:ilvl w:val="3"/>
+          <w:numId w:val="2"/>
+        </w:numPr>
+        <w:rPr/>
+      </w:pPr>
+      <w:r>
+        <w:rPr>
+          <w:rFonts w:cs="Times New Roman" w:ascii="Times New Roman" w:hAnsi="Times New Roman"/>
+          <w:sz w:val="24"/>
+        </w:rPr>
+        <w:t>Log in user</w:t>
+      </w:r>
+    </w:p>
+    <w:p>
+      <w:pPr>
+        <w:pStyle w:val="ListParagraph"/>
+        <w:numPr>
+          <w:ilvl w:val="3"/>
+          <w:numId w:val="2"/>
+        </w:numPr>
+        <w:spacing w:before="0" w:after="160"/>
+        <w:contextualSpacing/>
+        <w:rPr/>
+      </w:pPr>
+      <w:r>
+        <w:rPr>
+          <w:rFonts w:cs="Times New Roman" w:ascii="Times New Roman" w:hAnsi="Times New Roman"/>
+          <w:sz w:val="24"/>
+        </w:rPr>
+        <w:t>Set authentication headers</w:t>
+      </w:r>
+    </w:p>
+    <w:p>
+      <w:pPr>
+        <w:pStyle w:val="ListParagraph"/>
+        <w:numPr>
+          <w:ilvl w:val="3"/>
+          <w:numId w:val="2"/>
+        </w:numPr>
+        <w:spacing w:before="0" w:after="160"/>
+        <w:contextualSpacing/>
+        <w:rPr/>
+      </w:pPr>
+      <w:r>
+        <w:rPr>
+          <w:rFonts w:cs="Times New Roman" w:ascii="Times New Roman" w:hAnsi="Times New Roman"/>
+          <w:b w:val="false"/>
+          <w:bCs w:val="false"/>
+          <w:i w:val="false"/>
+          <w:iCs w:val="false"/>
+          <w:sz w:val="24"/>
+        </w:rPr>
+        <w:t>Redirect user to either</w:t>
+      </w:r>
+      <w:r>
+        <w:rPr>
+          <w:rFonts w:cs="Times New Roman" w:ascii="Times New Roman" w:hAnsi="Times New Roman"/>
+          <w:b/>
+          <w:bCs/>
+          <w:i/>
+          <w:iCs/>
+          <w:sz w:val="24"/>
+        </w:rPr>
+        <w:t xml:space="preserve"> /client/place-order </w:t>
+      </w:r>
+      <w:r>
+        <w:rPr>
+          <w:rFonts w:cs="Times New Roman" w:ascii="Times New Roman" w:hAnsi="Times New Roman"/>
+          <w:b w:val="false"/>
+          <w:bCs w:val="false"/>
+          <w:i w:val="false"/>
+          <w:iCs w:val="false"/>
+          <w:sz w:val="24"/>
+        </w:rPr>
+        <w:t>or</w:t>
+      </w:r>
+      <w:r>
+        <w:rPr>
+          <w:rFonts w:cs="Times New Roman" w:ascii="Times New Roman" w:hAnsi="Times New Roman"/>
+          <w:b/>
+          <w:bCs/>
+          <w:i/>
+          <w:iCs/>
+          <w:sz w:val="24"/>
+        </w:rPr>
+        <w:t xml:space="preserve"> /client/writers</w:t>
       </w:r>
     </w:p>
     <w:p>
@@ -751,7 +852,24 @@
         <w:pStyle w:val="ListParagraph"/>
         <w:numPr>
           <w:ilvl w:val="2"/>
-          <w:numId w:val="1"/>
+          <w:numId w:val="2"/>
+        </w:numPr>
+        <w:rPr/>
+      </w:pPr>
+      <w:r>
+        <w:rPr>
+          <w:rFonts w:cs="Times New Roman" w:ascii="Times New Roman" w:hAnsi="Times New Roman"/>
+          <w:sz w:val="24"/>
+        </w:rPr>
+        <w:t>Prompt user with no password to set it</w:t>
+      </w:r>
+    </w:p>
+    <w:p>
+      <w:pPr>
+        <w:pStyle w:val="ListParagraph"/>
+        <w:numPr>
+          <w:ilvl w:val="2"/>
+          <w:numId w:val="2"/>
         </w:numPr>
         <w:rPr/>
       </w:pPr>
@@ -768,7 +886,7 @@
         <w:pStyle w:val="ListParagraph"/>
         <w:numPr>
           <w:ilvl w:val="0"/>
-          <w:numId w:val="1"/>
+          <w:numId w:val="2"/>
         </w:numPr>
         <w:rPr/>
       </w:pPr>
@@ -785,7 +903,7 @@
         <w:pStyle w:val="ListParagraph"/>
         <w:numPr>
           <w:ilvl w:val="1"/>
-          <w:numId w:val="1"/>
+          <w:numId w:val="2"/>
         </w:numPr>
         <w:spacing w:before="0" w:after="160"/>
         <w:contextualSpacing/>
@@ -797,6 +915,254 @@
           <w:sz w:val="24"/>
         </w:rPr>
         <w:t>Show error and don’t proceed</w:t>
+      </w:r>
+    </w:p>
+    <w:p>
+      <w:pPr>
+        <w:pStyle w:val="ListParagraph"/>
+        <w:spacing w:before="0" w:after="160"/>
+        <w:ind w:hanging="0"/>
+        <w:contextualSpacing/>
+        <w:rPr>
+          <w:rFonts w:ascii="Times New Roman" w:hAnsi="Times New Roman" w:cs="Times New Roman"/>
+          <w:sz w:val="24"/>
+        </w:rPr>
+      </w:pPr>
+      <w:r>
+        <w:rPr/>
+      </w:r>
+    </w:p>
+    <w:p>
+      <w:pPr>
+        <w:pStyle w:val="Heading2"/>
+        <w:rPr/>
+      </w:pPr>
+      <w:r>
+        <w:rPr/>
+        <w:t>Registration</w:t>
+      </w:r>
+    </w:p>
+    <w:p>
+      <w:pPr>
+        <w:pStyle w:val="ListParagraph"/>
+        <w:numPr>
+          <w:ilvl w:val="0"/>
+          <w:numId w:val="0"/>
+        </w:numPr>
+        <w:spacing w:before="0" w:after="160"/>
+        <w:ind w:left="720" w:hanging="0"/>
+        <w:contextualSpacing/>
+        <w:rPr/>
+      </w:pPr>
+      <w:r>
+        <w:rPr>
+          <w:rFonts w:cs="Times New Roman" w:ascii="Times New Roman" w:hAnsi="Times New Roman"/>
+          <w:sz w:val="24"/>
+        </w:rPr>
+        <w:t>When a user provides a valid email</w:t>
+      </w:r>
+    </w:p>
+    <w:p>
+      <w:pPr>
+        <w:pStyle w:val="ListParagraph"/>
+        <w:numPr>
+          <w:ilvl w:val="1"/>
+          <w:numId w:val="3"/>
+        </w:numPr>
+        <w:spacing w:before="0" w:after="160"/>
+        <w:contextualSpacing/>
+        <w:rPr/>
+      </w:pPr>
+      <w:r>
+        <w:rPr>
+          <w:rFonts w:cs="Times New Roman" w:ascii="Times New Roman" w:hAnsi="Times New Roman"/>
+          <w:sz w:val="24"/>
+        </w:rPr>
+        <w:t>In case an account with the same email already exists</w:t>
+      </w:r>
+    </w:p>
+    <w:p>
+      <w:pPr>
+        <w:pStyle w:val="ListParagraph"/>
+        <w:numPr>
+          <w:ilvl w:val="2"/>
+          <w:numId w:val="3"/>
+        </w:numPr>
+        <w:rPr/>
+      </w:pPr>
+      <w:r>
+        <w:rPr>
+          <w:rFonts w:cs="Times New Roman" w:ascii="Times New Roman" w:hAnsi="Times New Roman"/>
+          <w:sz w:val="24"/>
+        </w:rPr>
+        <w:t>Prompt user with set password to enter it</w:t>
+      </w:r>
+    </w:p>
+    <w:p>
+      <w:pPr>
+        <w:pStyle w:val="ListParagraph"/>
+        <w:numPr>
+          <w:ilvl w:val="2"/>
+          <w:numId w:val="3"/>
+        </w:numPr>
+        <w:rPr/>
+      </w:pPr>
+      <w:r>
+        <w:rPr>
+          <w:rFonts w:cs="Times New Roman" w:ascii="Times New Roman" w:hAnsi="Times New Roman"/>
+          <w:sz w:val="24"/>
+        </w:rPr>
+        <w:t>Prompt user with no password to set it</w:t>
+      </w:r>
+    </w:p>
+    <w:p>
+      <w:pPr>
+        <w:pStyle w:val="ListParagraph"/>
+        <w:numPr>
+          <w:ilvl w:val="2"/>
+          <w:numId w:val="3"/>
+        </w:numPr>
+        <w:spacing w:before="0" w:after="160"/>
+        <w:contextualSpacing/>
+        <w:rPr/>
+      </w:pPr>
+      <w:r>
+        <w:rPr>
+          <w:rFonts w:cs="Times New Roman" w:ascii="Times New Roman" w:hAnsi="Times New Roman"/>
+          <w:sz w:val="24"/>
+        </w:rPr>
+        <w:t>Notify non-client why he/she can’t log in</w:t>
+      </w:r>
+    </w:p>
+    <w:p>
+      <w:pPr>
+        <w:pStyle w:val="ListParagraph"/>
+        <w:numPr>
+          <w:ilvl w:val="1"/>
+          <w:numId w:val="3"/>
+        </w:numPr>
+        <w:spacing w:before="0" w:after="160"/>
+        <w:contextualSpacing/>
+        <w:rPr/>
+      </w:pPr>
+      <w:r>
+        <w:rPr>
+          <w:rFonts w:cs="Times New Roman" w:ascii="Times New Roman" w:hAnsi="Times New Roman"/>
+          <w:sz w:val="24"/>
+        </w:rPr>
+        <w:t>If user is new</w:t>
+      </w:r>
+    </w:p>
+    <w:p>
+      <w:pPr>
+        <w:pStyle w:val="ListParagraph"/>
+        <w:numPr>
+          <w:ilvl w:val="2"/>
+          <w:numId w:val="3"/>
+        </w:numPr>
+        <w:spacing w:before="0" w:after="160"/>
+        <w:contextualSpacing/>
+        <w:rPr/>
+      </w:pPr>
+      <w:r>
+        <w:rPr>
+          <w:rFonts w:cs="Times New Roman" w:ascii="Times New Roman" w:hAnsi="Times New Roman"/>
+          <w:sz w:val="24"/>
+        </w:rPr>
+        <w:t>Log in</w:t>
+      </w:r>
+    </w:p>
+    <w:p>
+      <w:pPr>
+        <w:pStyle w:val="ListParagraph"/>
+        <w:numPr>
+          <w:ilvl w:val="2"/>
+          <w:numId w:val="3"/>
+        </w:numPr>
+        <w:spacing w:before="0" w:after="160"/>
+        <w:contextualSpacing/>
+        <w:rPr/>
+      </w:pPr>
+      <w:r>
+        <w:rPr>
+          <w:rFonts w:cs="Times New Roman" w:ascii="Times New Roman" w:hAnsi="Times New Roman"/>
+          <w:sz w:val="24"/>
+        </w:rPr>
+        <w:t>Set authentication headers</w:t>
+      </w:r>
+    </w:p>
+    <w:p>
+      <w:pPr>
+        <w:pStyle w:val="ListParagraph"/>
+        <w:numPr>
+          <w:ilvl w:val="2"/>
+          <w:numId w:val="3"/>
+        </w:numPr>
+        <w:spacing w:before="0" w:after="160"/>
+        <w:contextualSpacing/>
+        <w:rPr/>
+      </w:pPr>
+      <w:r>
+        <w:rPr>
+          <w:rFonts w:cs="Times New Roman" w:ascii="Times New Roman" w:hAnsi="Times New Roman"/>
+          <w:sz w:val="24"/>
+        </w:rPr>
+        <w:t xml:space="preserve">Redirect to either to the </w:t>
+      </w:r>
+      <w:r>
+        <w:rPr>
+          <w:rFonts w:cs="Times New Roman" w:ascii="Times New Roman" w:hAnsi="Times New Roman"/>
+          <w:b/>
+          <w:bCs/>
+          <w:i/>
+          <w:iCs/>
+          <w:sz w:val="24"/>
+        </w:rPr>
+        <w:t>/client/orders</w:t>
+      </w:r>
+      <w:r>
+        <w:rPr>
+          <w:rFonts w:cs="Times New Roman" w:ascii="Times New Roman" w:hAnsi="Times New Roman"/>
+          <w:sz w:val="24"/>
+        </w:rPr>
+        <w:t xml:space="preserve"> or </w:t>
+      </w:r>
+      <w:r>
+        <w:rPr>
+          <w:rFonts w:cs="Times New Roman" w:ascii="Times New Roman" w:hAnsi="Times New Roman"/>
+          <w:b/>
+          <w:bCs/>
+          <w:i/>
+          <w:iCs/>
+          <w:sz w:val="24"/>
+        </w:rPr>
+        <w:t>/client/place-order</w:t>
+      </w:r>
+      <w:r>
+        <w:rPr>
+          <w:rFonts w:cs="Times New Roman" w:ascii="Times New Roman" w:hAnsi="Times New Roman"/>
+          <w:sz w:val="24"/>
+        </w:rPr>
+        <w:t xml:space="preserve"> pages</w:t>
+      </w:r>
+    </w:p>
+    <w:p>
+      <w:pPr>
+        <w:pStyle w:val="ListParagraph"/>
+        <w:numPr>
+          <w:ilvl w:val="0"/>
+          <w:numId w:val="0"/>
+        </w:numPr>
+        <w:spacing w:before="0" w:after="160"/>
+        <w:ind w:left="720" w:hanging="0"/>
+        <w:contextualSpacing/>
+        <w:rPr>
+          <w:rFonts w:ascii="Times New Roman" w:hAnsi="Times New Roman" w:cs="Times New Roman"/>
+          <w:sz w:val="24"/>
+        </w:rPr>
+      </w:pPr>
+      <w:r>
+        <w:rPr/>
       </w:r>
     </w:p>
     <w:sectPr>
@@ -822,7 +1188,7 @@
         <w:docPartGallery w:val="Page Numbers (Top of Page)"/>
         <w:docPartUnique w:val="true"/>
       </w:docPartObj>
-      <w:id w:val="2067318263"/>
+      <w:id w:val="1867763067"/>
     </w:sdtPr>
     <w:sdtContent>
       <w:p>
@@ -871,89 +1237,6 @@
   <w:abstractNum w:abstractNumId="1">
     <w:lvl w:ilvl="0">
       <w:start w:val="1"/>
-      <w:numFmt w:val="decimal"/>
-      <w:lvlText w:val="%1."/>
-      <w:lvlJc w:val="left"/>
-      <w:pPr>
-        <w:ind w:left="720" w:hanging="360"/>
-      </w:pPr>
-    </w:lvl>
-    <w:lvl w:ilvl="1">
-      <w:start w:val="1"/>
-      <w:numFmt w:val="lowerLetter"/>
-      <w:lvlText w:val="%2."/>
-      <w:lvlJc w:val="left"/>
-      <w:pPr>
-        <w:ind w:left="1440" w:hanging="360"/>
-      </w:pPr>
-    </w:lvl>
-    <w:lvl w:ilvl="2">
-      <w:start w:val="1"/>
-      <w:numFmt w:val="lowerRoman"/>
-      <w:lvlText w:val="%3."/>
-      <w:lvlJc w:val="right"/>
-      <w:pPr>
-        <w:ind w:left="2160" w:hanging="180"/>
-      </w:pPr>
-    </w:lvl>
-    <w:lvl w:ilvl="3">
-      <w:start w:val="1"/>
-      <w:numFmt w:val="decimal"/>
-      <w:lvlText w:val="%4."/>
-      <w:lvlJc w:val="left"/>
-      <w:pPr>
-        <w:ind w:left="2880" w:hanging="360"/>
-      </w:pPr>
-    </w:lvl>
-    <w:lvl w:ilvl="4">
-      <w:start w:val="1"/>
-      <w:numFmt w:val="lowerLetter"/>
-      <w:lvlText w:val="%5."/>
-      <w:lvlJc w:val="left"/>
-      <w:pPr>
-        <w:ind w:left="3600" w:hanging="360"/>
-      </w:pPr>
-    </w:lvl>
-    <w:lvl w:ilvl="5">
-      <w:start w:val="1"/>
-      <w:numFmt w:val="lowerRoman"/>
-      <w:lvlText w:val="%6."/>
-      <w:lvlJc w:val="right"/>
-      <w:pPr>
-        <w:ind w:left="4320" w:hanging="180"/>
-      </w:pPr>
-    </w:lvl>
-    <w:lvl w:ilvl="6">
-      <w:start w:val="1"/>
-      <w:numFmt w:val="decimal"/>
-      <w:lvlText w:val="%7."/>
-      <w:lvlJc w:val="left"/>
-      <w:pPr>
-        <w:ind w:left="5040" w:hanging="360"/>
-      </w:pPr>
-    </w:lvl>
-    <w:lvl w:ilvl="7">
-      <w:start w:val="1"/>
-      <w:numFmt w:val="lowerLetter"/>
-      <w:lvlText w:val="%8."/>
-      <w:lvlJc w:val="left"/>
-      <w:pPr>
-        <w:ind w:left="5760" w:hanging="360"/>
-      </w:pPr>
-    </w:lvl>
-    <w:lvl w:ilvl="8">
-      <w:start w:val="1"/>
-      <w:numFmt w:val="lowerRoman"/>
-      <w:lvlText w:val="%9."/>
-      <w:lvlJc w:val="right"/>
-      <w:pPr>
-        <w:ind w:left="6480" w:hanging="180"/>
-      </w:pPr>
-    </w:lvl>
-  </w:abstractNum>
-  <w:abstractNum w:abstractNumId="2">
-    <w:lvl w:ilvl="0">
-      <w:start w:val="1"/>
       <w:numFmt w:val="none"/>
       <w:suff w:val="nothing"/>
       <w:lvlText w:val=""/>
@@ -1043,11 +1326,216 @@
       </w:pPr>
     </w:lvl>
   </w:abstractNum>
+  <w:abstractNum w:abstractNumId="2">
+    <w:lvl w:ilvl="0">
+      <w:start w:val="1"/>
+      <w:numFmt w:val="decimal"/>
+      <w:lvlText w:val="%1."/>
+      <w:lvlJc w:val="left"/>
+      <w:pPr>
+        <w:ind w:left="720" w:hanging="360"/>
+      </w:pPr>
+    </w:lvl>
+    <w:lvl w:ilvl="1">
+      <w:start w:val="1"/>
+      <w:numFmt w:val="lowerLetter"/>
+      <w:lvlText w:val="%2."/>
+      <w:lvlJc w:val="left"/>
+      <w:pPr>
+        <w:ind w:left="1440" w:hanging="360"/>
+      </w:pPr>
+    </w:lvl>
+    <w:lvl w:ilvl="2">
+      <w:start w:val="1"/>
+      <w:numFmt w:val="lowerRoman"/>
+      <w:lvlText w:val="%3."/>
+      <w:lvlJc w:val="right"/>
+      <w:pPr>
+        <w:ind w:left="2160" w:hanging="180"/>
+      </w:pPr>
+    </w:lvl>
+    <w:lvl w:ilvl="3">
+      <w:start w:val="1"/>
+      <w:numFmt w:val="decimal"/>
+      <w:lvlText w:val="%4."/>
+      <w:lvlJc w:val="left"/>
+      <w:pPr>
+        <w:ind w:left="2880" w:hanging="360"/>
+      </w:pPr>
+    </w:lvl>
+    <w:lvl w:ilvl="4">
+      <w:start w:val="1"/>
+      <w:numFmt w:val="lowerLetter"/>
+      <w:lvlText w:val="%5."/>
+      <w:lvlJc w:val="left"/>
+      <w:pPr>
+        <w:ind w:left="3600" w:hanging="360"/>
+      </w:pPr>
+    </w:lvl>
+    <w:lvl w:ilvl="5">
+      <w:start w:val="1"/>
+      <w:numFmt w:val="lowerRoman"/>
+      <w:lvlText w:val="%6."/>
+      <w:lvlJc w:val="right"/>
+      <w:pPr>
+        <w:ind w:left="4320" w:hanging="180"/>
+      </w:pPr>
+    </w:lvl>
+    <w:lvl w:ilvl="6">
+      <w:start w:val="1"/>
+      <w:numFmt w:val="decimal"/>
+      <w:lvlText w:val="%7."/>
+      <w:lvlJc w:val="left"/>
+      <w:pPr>
+        <w:ind w:left="5040" w:hanging="360"/>
+      </w:pPr>
+    </w:lvl>
+    <w:lvl w:ilvl="7">
+      <w:start w:val="1"/>
+      <w:numFmt w:val="lowerLetter"/>
+      <w:lvlText w:val="%8."/>
+      <w:lvlJc w:val="left"/>
+      <w:pPr>
+        <w:ind w:left="5760" w:hanging="360"/>
+      </w:pPr>
+    </w:lvl>
+    <w:lvl w:ilvl="8">
+      <w:start w:val="1"/>
+      <w:numFmt w:val="lowerRoman"/>
+      <w:lvlText w:val="%9."/>
+      <w:lvlJc w:val="right"/>
+      <w:pPr>
+        <w:ind w:left="6480" w:hanging="180"/>
+      </w:pPr>
+    </w:lvl>
+  </w:abstractNum>
+  <w:abstractNum w:abstractNumId="3">
+    <w:lvl w:ilvl="0">
+      <w:start w:val="1"/>
+      <w:numFmt w:val="decimal"/>
+      <w:lvlText w:val="%1."/>
+      <w:lvlJc w:val="left"/>
+      <w:pPr>
+        <w:tabs>
+          <w:tab w:val="num" w:pos="720"/>
+        </w:tabs>
+        <w:ind w:left="720" w:hanging="360"/>
+      </w:pPr>
+      <w:rPr/>
+    </w:lvl>
+    <w:lvl w:ilvl="1">
+      <w:start w:val="1"/>
+      <w:numFmt w:val="lowerLetter"/>
+      <w:lvlText w:val="%2."/>
+      <w:lvlJc w:val="left"/>
+      <w:pPr>
+        <w:tabs>
+          <w:tab w:val="num" w:pos="1080"/>
+        </w:tabs>
+        <w:ind w:left="1080" w:hanging="360"/>
+      </w:pPr>
+      <w:rPr/>
+    </w:lvl>
+    <w:lvl w:ilvl="2">
+      <w:start w:val="1"/>
+      <w:numFmt w:val="lowerRoman"/>
+      <w:lvlText w:val="%3."/>
+      <w:lvlJc w:val="left"/>
+      <w:pPr>
+        <w:tabs>
+          <w:tab w:val="num" w:pos="1440"/>
+        </w:tabs>
+        <w:ind w:left="1440" w:hanging="360"/>
+      </w:pPr>
+      <w:rPr/>
+    </w:lvl>
+    <w:lvl w:ilvl="3">
+      <w:start w:val="1"/>
+      <w:numFmt w:val="decimal"/>
+      <w:lvlText w:val="%4."/>
+      <w:lvlJc w:val="left"/>
+      <w:pPr>
+        <w:tabs>
+          <w:tab w:val="num" w:pos="1800"/>
+        </w:tabs>
+        <w:ind w:left="1800" w:hanging="360"/>
+      </w:pPr>
+      <w:rPr/>
+    </w:lvl>
+    <w:lvl w:ilvl="4">
+      <w:start w:val="1"/>
+      <w:numFmt w:val="decimal"/>
+      <w:lvlText w:val="%5."/>
+      <w:lvlJc w:val="left"/>
+      <w:pPr>
+        <w:tabs>
+          <w:tab w:val="num" w:pos="2160"/>
+        </w:tabs>
+        <w:ind w:left="2160" w:hanging="360"/>
+      </w:pPr>
+      <w:rPr/>
+    </w:lvl>
+    <w:lvl w:ilvl="5">
+      <w:start w:val="1"/>
+      <w:numFmt w:val="decimal"/>
+      <w:lvlText w:val="%6."/>
+      <w:lvlJc w:val="left"/>
+      <w:pPr>
+        <w:tabs>
+          <w:tab w:val="num" w:pos="2520"/>
+        </w:tabs>
+        <w:ind w:left="2520" w:hanging="360"/>
+      </w:pPr>
+      <w:rPr/>
+    </w:lvl>
+    <w:lvl w:ilvl="6">
+      <w:start w:val="1"/>
+      <w:numFmt w:val="decimal"/>
+      <w:lvlText w:val="%7."/>
+      <w:lvlJc w:val="left"/>
+      <w:pPr>
+        <w:tabs>
+          <w:tab w:val="num" w:pos="2880"/>
+        </w:tabs>
+        <w:ind w:left="2880" w:hanging="360"/>
+      </w:pPr>
+      <w:rPr/>
+    </w:lvl>
+    <w:lvl w:ilvl="7">
+      <w:start w:val="1"/>
+      <w:numFmt w:val="decimal"/>
+      <w:lvlText w:val="%8."/>
+      <w:lvlJc w:val="left"/>
+      <w:pPr>
+        <w:tabs>
+          <w:tab w:val="num" w:pos="3240"/>
+        </w:tabs>
+        <w:ind w:left="3240" w:hanging="360"/>
+      </w:pPr>
+      <w:rPr/>
+    </w:lvl>
+    <w:lvl w:ilvl="8">
+      <w:start w:val="1"/>
+      <w:numFmt w:val="decimal"/>
+      <w:lvlText w:val="%9."/>
+      <w:lvlJc w:val="left"/>
+      <w:pPr>
+        <w:tabs>
+          <w:tab w:val="num" w:pos="3600"/>
+        </w:tabs>
+        <w:ind w:left="3600" w:hanging="360"/>
+      </w:pPr>
+      <w:rPr/>
+    </w:lvl>
+  </w:abstractNum>
   <w:num w:numId="1">
     <w:abstractNumId w:val="1"/>
   </w:num>
   <w:num w:numId="2">
     <w:abstractNumId w:val="2"/>
+  </w:num>
+  <w:num w:numId="3">
+    <w:abstractNumId w:val="3"/>
   </w:num>
 </w:numbering>
 </file>
@@ -1058,7 +1546,6 @@
     <w:rPrDefault>
       <w:rPr>
         <w:rFonts w:ascii="Calibri" w:hAnsi="Calibri" w:eastAsia="Calibri" w:cs="" w:asciiTheme="minorHAnsi" w:cstheme="minorBidi" w:eastAsiaTheme="minorHAnsi" w:hAnsiTheme="minorHAnsi"/>
-        <w:sz w:val="22"/>
         <w:szCs w:val="22"/>
         <w:lang w:val="en-US" w:eastAsia="en-US" w:bidi="ar-SA"/>
       </w:rPr>
@@ -1582,6 +2069,11 @@
     <w:qFormat/>
     <w:rPr/>
   </w:style>
+  <w:style w:type="character" w:styleId="NumberingSymbols">
+    <w:name w:val="Numbering Symbols"/>
+    <w:qFormat/>
+    <w:rPr/>
+  </w:style>
   <w:style w:type="paragraph" w:styleId="Heading">
     <w:name w:val="Heading"/>
     <w:basedOn w:val="Normal"/>
@@ -1704,7 +2196,7 @@
       <w:jc w:val="left"/>
     </w:pPr>
     <w:rPr>
-      <w:rFonts w:eastAsia="" w:eastAsiaTheme="minorEastAsia" w:ascii="Calibri" w:hAnsi="Calibri" w:cs=""/>
+      <w:rFonts w:ascii="Calibri" w:hAnsi="Calibri" w:eastAsia="" w:cs="" w:eastAsiaTheme="minorEastAsia"/>
       <w:color w:val="auto"/>
       <w:kern w:val="0"/>
       <w:sz w:val="22"/>
@@ -1750,6 +2242,19 @@
     <w:qFormat/>
     <w:pPr/>
     <w:rPr/>
+  </w:style>
+  <w:style w:type="paragraph" w:styleId="PreformattedText">
+    <w:name w:val="Preformatted Text"/>
+    <w:basedOn w:val="Normal"/>
+    <w:qFormat/>
+    <w:pPr>
+      <w:spacing w:before="0" w:after="0"/>
+    </w:pPr>
+    <w:rPr>
+      <w:rFonts w:ascii="Liberation Mono" w:hAnsi="Liberation Mono" w:eastAsia="Liberation Mono" w:cs="Liberation Mono"/>
+      <w:sz w:val="20"/>
+      <w:szCs w:val="20"/>
+    </w:rPr>
   </w:style>
   <w:style w:type="numbering" w:styleId="NoList" w:default="1">
     <w:name w:val="No List"/>

</xml_diff>

<commit_message>
test: add more test cases on authentication service
</commit_message>
<xml_diff>
--- a/client/tests/unit/requirements/requirements.docx
+++ b/client/tests/unit/requirements/requirements.docx
@@ -1,15 +1,16 @@
 
 <file path=word/document.xml><?xml version="1.0" encoding="utf-8"?>
-<w:document xmlns:o="urn:schemas-microsoft-com:office:office" xmlns:r="http://schemas.openxmlformats.org/officeDocument/2006/relationships" xmlns:v="urn:schemas-microsoft-com:vml" xmlns:w="http://schemas.openxmlformats.org/wordprocessingml/2006/main" xmlns:w10="urn:schemas-microsoft-com:office:word" xmlns:wp="http://schemas.openxmlformats.org/drawingml/2006/wordprocessingDrawing" xmlns:wps="http://schemas.microsoft.com/office/word/2010/wordprocessingShape" xmlns:wpg="http://schemas.microsoft.com/office/word/2010/wordprocessingGroup" xmlns:mc="http://schemas.openxmlformats.org/markup-compatibility/2006" xmlns:wp14="http://schemas.microsoft.com/office/word/2010/wordprocessingDrawing" xmlns:w14="http://schemas.microsoft.com/office/word/2010/wordml" mc:Ignorable="w14 wp14">
+<w:document xmlns:wpc="http://schemas.microsoft.com/office/word/2010/wordprocessingCanvas" xmlns:mc="http://schemas.openxmlformats.org/markup-compatibility/2006" xmlns:o="urn:schemas-microsoft-com:office:office" xmlns:r="http://schemas.openxmlformats.org/officeDocument/2006/relationships" xmlns:m="http://schemas.openxmlformats.org/officeDocument/2006/math" xmlns:v="urn:schemas-microsoft-com:vml" xmlns:wp14="http://schemas.microsoft.com/office/word/2010/wordprocessingDrawing" xmlns:wp="http://schemas.openxmlformats.org/drawingml/2006/wordprocessingDrawing" xmlns:w10="urn:schemas-microsoft-com:office:word" xmlns:w="http://schemas.openxmlformats.org/wordprocessingml/2006/main" xmlns:w14="http://schemas.microsoft.com/office/word/2010/wordml" xmlns:w15="http://schemas.microsoft.com/office/word/2012/wordml" xmlns:wpg="http://schemas.microsoft.com/office/word/2010/wordprocessingGroup" xmlns:wpi="http://schemas.microsoft.com/office/word/2010/wordprocessingInk" xmlns:wne="http://schemas.microsoft.com/office/word/2006/wordml" xmlns:wps="http://schemas.microsoft.com/office/word/2010/wordprocessingShape" mc:Ignorable="w14 w15 wp14">
   <w:body>
     <w:sdt>
       <w:sdtPr>
+        <w:id w:val="563079814"/>
         <w:docPartObj>
           <w:docPartGallery w:val="Cover Pages"/>
-          <w:docPartUnique w:val="true"/>
+          <w:docPartUnique/>
         </w:docPartObj>
-        <w:id w:val="563079814"/>
       </w:sdtPr>
+      <w:sdtEndPr/>
       <w:sdtContent>
         <w:p>
           <w:pPr>
@@ -21,12 +22,14 @@
             </w:rPr>
           </w:pPr>
           <w:r>
-            <w:rPr/>
+            <w:rPr>
+              <w:noProof/>
+            </w:rPr>
             <w:drawing>
               <wp:inline distT="0" distB="0" distL="0" distR="0">
                 <wp:extent cx="1625600" cy="1625600"/>
                 <wp:effectExtent l="0" t="0" r="0" b="0"/>
-                <wp:docPr id="1" name="Picture 1" descr=""/>
+                <wp:docPr id="1" name="Picture 1"/>
                 <wp:cNvGraphicFramePr>
                   <a:graphicFrameLocks xmlns:a="http://schemas.openxmlformats.org/drawingml/2006/main" noChangeAspect="1"/>
                 </wp:cNvGraphicFramePr>
@@ -34,13 +37,13 @@
                   <a:graphicData uri="http://schemas.openxmlformats.org/drawingml/2006/picture">
                     <pic:pic xmlns:pic="http://schemas.openxmlformats.org/drawingml/2006/picture">
                       <pic:nvPicPr>
-                        <pic:cNvPr id="1" name="Picture 1" descr=""/>
+                        <pic:cNvPr id="1" name="Picture 1"/>
                         <pic:cNvPicPr>
                           <a:picLocks noChangeAspect="1" noChangeArrowheads="1"/>
                         </pic:cNvPicPr>
                       </pic:nvPicPr>
                       <pic:blipFill>
-                        <a:blip r:embed="rId2"/>
+                        <a:blip r:embed="rId9"/>
                         <a:stretch>
                           <a:fillRect/>
                         </a:stretch>
@@ -68,10 +71,10 @@
               <w:top w:val="single" w:sz="6" w:space="6" w:color="5B9BD5"/>
               <w:bottom w:val="single" w:sz="6" w:space="6" w:color="5B9BD5"/>
             </w:pBdr>
-            <w:spacing w:before="0" w:after="240"/>
+            <w:spacing w:after="240"/>
             <w:jc w:val="center"/>
             <w:rPr>
-              <w:rFonts w:ascii="Calibri Light" w:hAnsi="Calibri Light" w:eastAsia="" w:cs="" w:asciiTheme="majorHAnsi" w:cstheme="majorBidi" w:eastAsiaTheme="majorEastAsia" w:hAnsiTheme="majorHAnsi"/>
+              <w:rFonts w:asciiTheme="majorHAnsi" w:eastAsiaTheme="majorEastAsia" w:hAnsiTheme="majorHAnsi" w:cstheme="majorBidi"/>
               <w:caps/>
               <w:color w:val="5B9BD5" w:themeColor="accent1"/>
               <w:sz w:val="80"/>
@@ -80,7 +83,7 @@
           </w:pPr>
           <w:r>
             <w:rPr>
-              <w:rFonts w:eastAsia="" w:cs="" w:ascii="Calibri Light" w:hAnsi="Calibri Light" w:asciiTheme="majorHAnsi" w:cstheme="majorBidi" w:eastAsiaTheme="majorEastAsia" w:hAnsiTheme="majorHAnsi"/>
+              <w:rFonts w:asciiTheme="majorHAnsi" w:eastAsiaTheme="majorEastAsia" w:hAnsiTheme="majorHAnsi" w:cstheme="majorBidi"/>
               <w:caps/>
               <w:color w:val="5B9BD5" w:themeColor="accent1"/>
               <w:sz w:val="72"/>
@@ -93,11 +96,12 @@
     </w:sdt>
     <w:sdt>
       <w:sdtPr>
-        <w:text/>
+        <w:alias w:val="Subtitle"/>
         <w:id w:val="1759294802"/>
         <w:dataBinding w:prefixMappings="xmlns:ns0='http://purl.org/dc/elements/1.1/' xmlns:ns1='http://schemas.openxmlformats.org/package/2006/metadata/core-properties' " w:xpath="/ns1:coreProperties[1]/ns0:subject[1]" w:storeItemID="{6C3C8BC8-F283-45AE-878A-BAB7291924A1}"/>
-        <w:alias w:val="Subtitle"/>
+        <w:text/>
       </w:sdtPr>
+      <w:sdtEndPr/>
       <w:sdtContent>
         <w:p>
           <w:pPr>
@@ -131,12 +135,13 @@
       </w:pPr>
       <w:r>
         <w:rPr>
+          <w:noProof/>
           <w:color w:val="5B9BD5" w:themeColor="accent1"/>
         </w:rPr>
         <mc:AlternateContent>
           <mc:Choice Requires="wps">
             <w:drawing>
-              <wp:anchor behindDoc="0" distT="0" distB="0" distL="114300" distR="114300" simplePos="0" locked="0" layoutInCell="1" allowOverlap="1" relativeHeight="2">
+              <wp:anchor distT="0" distB="0" distL="114300" distR="114300" simplePos="0" relativeHeight="2" behindDoc="0" locked="0" layoutInCell="1" allowOverlap="1">
                 <wp:simplePos x="0" y="0"/>
                 <wp:positionH relativeFrom="margin">
                   <wp:align>center</wp:align>
@@ -148,6 +153,7 @@
                 <wp:effectExtent l="0" t="0" r="0" b="12700"/>
                 <wp:wrapNone/>
                 <wp:docPr id="2" name="Text Box 142"/>
+                <wp:cNvGraphicFramePr/>
                 <a:graphic xmlns:a="http://schemas.openxmlformats.org/drawingml/2006/main">
                   <a:graphicData uri="http://schemas.microsoft.com/office/word/2010/wordprocessingShape">
                     <wps:wsp>
@@ -182,7 +188,7 @@
                           <w:p>
                             <w:pPr>
                               <w:pStyle w:val="NoSpacing"/>
-                              <w:spacing w:before="0" w:after="40"/>
+                              <w:spacing w:after="40"/>
                               <w:jc w:val="center"/>
                               <w:rPr>
                                 <w:caps/>
@@ -191,12 +197,10 @@
                                 <w:szCs w:val="28"/>
                               </w:rPr>
                             </w:pPr>
-                            <w:r>
-                              <w:rPr/>
-                            </w:r>
                             <w:sdt>
                               <w:sdtPr>
                                 <w:alias w:val="Date"/>
+                                <w:id w:val="1752008228"/>
                                 <w:date w:fullDate="2022-02-02T00:00:00Z">
                                   <w:dateFormat w:val="MMMM d, yyyy"/>
                                   <w:lid w:val="en-US"/>
@@ -204,6 +208,7 @@
                                   <w:calendar w:val="gregorian"/>
                                 </w:date>
                               </w:sdtPr>
+                              <w:sdtEndPr/>
                               <w:sdtContent>
                                 <w:r>
                                   <w:rPr>
@@ -227,10 +232,12 @@
                             </w:pPr>
                             <w:sdt>
                               <w:sdtPr>
+                                <w:alias w:val="Company"/>
+                                <w:id w:val="-2147415115"/>
+                                <w:dataBinding w:prefixMappings="xmlns:ns0='http://schemas.openxmlformats.org/officeDocument/2006/extended-properties' " w:xpath="/ns0:Properties[1]/ns0:Company[1]" w:storeItemID="{6668398D-A668-4E3E-A5EB-62B293D839F1}"/>
                                 <w:text/>
-                                <w:dataBinding w:prefixMappings="xmlns:ns0='http://schemas.openxmlformats.org/officeDocument/2006/extended-properties' " w:xpath="/ns0:Properties[1]/ns0:Company[1]" w:storeItemID="{6668398D-A668-4E3E-A5EB-62B293D839F1}"/>
-                                <w:alias w:val="Company"/>
                               </w:sdtPr>
+                              <w:sdtEndPr/>
                               <w:sdtContent>
                                 <w:r>
                                   <w:rPr>
@@ -246,14 +253,15 @@
                             <w:pPr>
                               <w:pStyle w:val="NoSpacing"/>
                               <w:jc w:val="center"/>
-                              <w:rPr/>
                             </w:pPr>
                             <w:sdt>
                               <w:sdtPr>
+                                <w:alias w:val="Address"/>
+                                <w:id w:val="1588352574"/>
+                                <w:dataBinding w:prefixMappings="xmlns:ns0='http://schemas.microsoft.com/office/2006/coverPageProps' " w:xpath="/ns0:CoverPageProperties[1]/ns0:CompanyAddress[1]" w:storeItemID="{55AF091B-3C7A-41E3-B477-F2FDAA23CFDA}"/>
                                 <w:text/>
-                                <w:dataBinding w:prefixMappings="xmlns:ns0='http://schemas.microsoft.com/office/2006/coverPageProps' " w:xpath="/ns0:CoverPageProperties[1]/ns0:CompanyAddress[1]" w:storeItemID="{55AF091B-3C7A-41E3-B477-F2FDAA23CFDA}"/>
-                                <w:alias w:val="Address"/>
                               </w:sdtPr>
+                              <w:sdtEndPr/>
                               <w:sdtContent>
                                 <w:r>
                                   <w:rPr>
@@ -266,8 +274,10 @@
                           </w:p>
                         </w:txbxContent>
                       </wps:txbx>
-                      <wps:bodyPr lIns="0" rIns="0" tIns="0" bIns="0" anchor="b">
-                        <a:prstTxWarp prst="textNoShape"/>
+                      <wps:bodyPr lIns="0" tIns="0" rIns="0" bIns="0" anchor="b">
+                        <a:prstTxWarp prst="textNoShape">
+                          <a:avLst/>
+                        </a:prstTxWarp>
                         <a:spAutoFit/>
                       </wps:bodyPr>
                     </wps:wsp>
@@ -281,16 +291,13 @@
           </mc:Choice>
           <mc:Fallback>
             <w:pict>
-              <v:rect id="shape_0" ID="Text Box 142" stroked="f" style="position:absolute;margin-left:0pt;margin-top:673.25pt;width:467.9pt;height:43.85pt;mso-position-horizontal:center;mso-position-horizontal-relative:margin;mso-position-vertical-relative:page">
-                <w10:wrap type="square"/>
-                <v:fill o:detectmouseclick="t" on="false"/>
-                <v:stroke color="#3465a4" weight="6480" joinstyle="round" endcap="flat"/>
-                <v:textbox>
+              <v:rect id="Text Box 142" o:spid="_x0000_s1026" style="position:absolute;left:0;text-align:left;margin-left:0;margin-top:673.25pt;width:468pt;height:43.95pt;z-index:2;visibility:visible;mso-wrap-style:square;mso-width-percent:1000;mso-wrap-distance-left:9pt;mso-wrap-distance-top:0;mso-wrap-distance-right:9pt;mso-wrap-distance-bottom:0;mso-position-horizontal:center;mso-position-horizontal-relative:margin;mso-position-vertical:absolute;mso-position-vertical-relative:page;mso-width-percent:1000;mso-width-relative:margin;v-text-anchor:bottom" o:gfxdata="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" filled="f" stroked="f" strokeweight=".18mm">
+                <v:textbox style="mso-fit-shape-to-text:t" inset="0,0,0,0">
                   <w:txbxContent>
                     <w:p>
                       <w:pPr>
                         <w:pStyle w:val="NoSpacing"/>
-                        <w:spacing w:before="0" w:after="40"/>
+                        <w:spacing w:after="40"/>
                         <w:jc w:val="center"/>
                         <w:rPr>
                           <w:caps/>
@@ -299,12 +306,10 @@
                           <w:szCs w:val="28"/>
                         </w:rPr>
                       </w:pPr>
-                      <w:r>
-                        <w:rPr/>
-                      </w:r>
                       <w:sdt>
                         <w:sdtPr>
                           <w:alias w:val="Date"/>
+                          <w:id w:val="1752008228"/>
                           <w:date w:fullDate="2022-02-02T00:00:00Z">
                             <w:dateFormat w:val="MMMM d, yyyy"/>
                             <w:lid w:val="en-US"/>
@@ -312,6 +317,7 @@
                             <w:calendar w:val="gregorian"/>
                           </w:date>
                         </w:sdtPr>
+                        <w:sdtEndPr/>
                         <w:sdtContent>
                           <w:r>
                             <w:rPr>
@@ -335,10 +341,12 @@
                       </w:pPr>
                       <w:sdt>
                         <w:sdtPr>
+                          <w:alias w:val="Company"/>
+                          <w:id w:val="-2147415115"/>
+                          <w:dataBinding w:prefixMappings="xmlns:ns0='http://schemas.openxmlformats.org/officeDocument/2006/extended-properties' " w:xpath="/ns0:Properties[1]/ns0:Company[1]" w:storeItemID="{6668398D-A668-4E3E-A5EB-62B293D839F1}"/>
                           <w:text/>
-                          <w:dataBinding w:prefixMappings="xmlns:ns0='http://schemas.openxmlformats.org/officeDocument/2006/extended-properties' " w:xpath="/ns0:Properties[1]/ns0:Company[1]" w:storeItemID="{6668398D-A668-4E3E-A5EB-62B293D839F1}"/>
-                          <w:alias w:val="Company"/>
                         </w:sdtPr>
+                        <w:sdtEndPr/>
                         <w:sdtContent>
                           <w:r>
                             <w:rPr>
@@ -354,14 +362,15 @@
                       <w:pPr>
                         <w:pStyle w:val="NoSpacing"/>
                         <w:jc w:val="center"/>
-                        <w:rPr/>
                       </w:pPr>
                       <w:sdt>
                         <w:sdtPr>
+                          <w:alias w:val="Address"/>
+                          <w:id w:val="1588352574"/>
+                          <w:dataBinding w:prefixMappings="xmlns:ns0='http://schemas.microsoft.com/office/2006/coverPageProps' " w:xpath="/ns0:CoverPageProperties[1]/ns0:CompanyAddress[1]" w:storeItemID="{55AF091B-3C7A-41E3-B477-F2FDAA23CFDA}"/>
                           <w:text/>
-                          <w:dataBinding w:prefixMappings="xmlns:ns0='http://schemas.microsoft.com/office/2006/coverPageProps' " w:xpath="/ns0:CoverPageProperties[1]/ns0:CompanyAddress[1]" w:storeItemID="{55AF091B-3C7A-41E3-B477-F2FDAA23CFDA}"/>
-                          <w:alias w:val="Address"/>
                         </w:sdtPr>
+                        <w:sdtEndPr/>
                         <w:sdtContent>
                           <w:r>
                             <w:rPr>
@@ -374,6 +383,7 @@
                     </w:p>
                   </w:txbxContent>
                 </v:textbox>
+                <w10:wrap anchorx="margin" anchory="page"/>
               </v:rect>
             </w:pict>
           </mc:Fallback>
@@ -381,65 +391,35 @@
       </w:r>
     </w:p>
     <w:p>
-      <w:pPr>
-        <w:pStyle w:val="Normal"/>
-        <w:rPr/>
-      </w:pPr>
-      <w:r>
-        <w:rPr/>
-      </w:r>
       <w:r>
         <w:br w:type="page"/>
       </w:r>
     </w:p>
-    <w:p>
-      <w:pPr>
-        <w:pStyle w:val="Normal"/>
-        <w:rPr/>
-      </w:pPr>
-      <w:r>
-        <w:rPr/>
-      </w:r>
-    </w:p>
-    <w:p>
-      <w:pPr>
-        <w:pStyle w:val="TOCHeading"/>
-        <w:rPr/>
-      </w:pPr>
-      <w:r>
-        <w:rPr/>
-      </w:r>
-      <w:r>
-        <w:br w:type="page"/>
-      </w:r>
-    </w:p>
+    <w:p/>
     <w:sdt>
       <w:sdtPr>
+        <w:id w:val="1288900076"/>
         <w:docPartObj>
           <w:docPartGallery w:val="Table of Contents"/>
-          <w:docPartUnique w:val="true"/>
+          <w:docPartUnique/>
         </w:docPartObj>
-        <w:id w:val="1288900076"/>
       </w:sdtPr>
+      <w:sdtEndPr/>
       <w:sdtContent>
         <w:p>
-          <w:pPr>
-            <w:pStyle w:val="Normal"/>
-            <w:rPr/>
-          </w:pPr>
           <w:r>
-            <w:rPr/>
             <w:t>Table of Contents</w:t>
           </w:r>
         </w:p>
         <w:p>
           <w:pPr>
-            <w:pStyle w:val="Contents1"/>
+            <w:pStyle w:val="TOC1"/>
             <w:tabs>
-              <w:tab w:val="right" w:pos="9350" w:leader="dot"/>
+              <w:tab w:val="right" w:leader="dot" w:pos="9350"/>
             </w:tabs>
             <w:rPr>
-              <w:rFonts w:eastAsia="" w:eastAsiaTheme="minorEastAsia"/>
+              <w:rFonts w:eastAsiaTheme="minorEastAsia"/>
+              <w:noProof/>
             </w:rPr>
           </w:pPr>
           <w:r>
@@ -447,51 +427,69 @@
           </w:r>
           <w:r>
             <w:rPr>
+              <w:rStyle w:val="IndexLink"/>
               <w:webHidden/>
-              <w:rStyle w:val="IndexLink"/>
-              <w:vanish w:val="false"/>
             </w:rPr>
-            <w:instrText> TOC \z \o "1-3" \u \h</w:instrText>
+            <w:instrText>TOC \z \o "1-3" \u \h</w:instrText>
           </w:r>
           <w:r>
             <w:rPr>
-              <w:webHidden/>
               <w:rStyle w:val="IndexLink"/>
-              <w:vanish w:val="false"/>
             </w:rPr>
             <w:fldChar w:fldCharType="separate"/>
           </w:r>
-          <w:hyperlink w:anchor="_Toc94732557">
+          <w:hyperlink w:anchor="_Toc95159976" w:history="1">
             <w:r>
               <w:rPr>
+                <w:rStyle w:val="Hyperlink"/>
+                <w:noProof/>
+              </w:rPr>
+              <w:t>Services</w:t>
+            </w:r>
+            <w:r>
+              <w:rPr>
+                <w:noProof/>
+                <w:webHidden/>
+              </w:rPr>
+              <w:tab/>
+            </w:r>
+            <w:r>
+              <w:rPr>
+                <w:noProof/>
                 <w:webHidden/>
               </w:rPr>
               <w:fldChar w:fldCharType="begin"/>
             </w:r>
             <w:r>
               <w:rPr>
+                <w:noProof/>
                 <w:webHidden/>
               </w:rPr>
-              <w:instrText>PAGEREF _Toc94732557 \h</w:instrText>
+              <w:instrText xml:space="preserve"> PAGEREF _Toc95159976 \h </w:instrText>
             </w:r>
             <w:r>
               <w:rPr>
+                <w:noProof/>
+                <w:webHidden/>
+              </w:rPr>
+            </w:r>
+            <w:r>
+              <w:rPr>
+                <w:noProof/>
                 <w:webHidden/>
               </w:rPr>
               <w:fldChar w:fldCharType="separate"/>
             </w:r>
             <w:r>
               <w:rPr>
+                <w:noProof/>
                 <w:webHidden/>
-                <w:rStyle w:val="IndexLink"/>
-                <w:vanish w:val="false"/>
               </w:rPr>
-              <w:t>Services</w:t>
-              <w:tab/>
-              <w:t>3</w:t>
+              <w:t>2</w:t>
             </w:r>
             <w:r>
               <w:rPr>
+                <w:noProof/>
                 <w:webHidden/>
               </w:rPr>
               <w:fldChar w:fldCharType="end"/>
@@ -500,45 +498,67 @@
         </w:p>
         <w:p>
           <w:pPr>
-            <w:pStyle w:val="Contents2"/>
+            <w:pStyle w:val="TOC2"/>
             <w:tabs>
-              <w:tab w:val="right" w:pos="9350" w:leader="dot"/>
+              <w:tab w:val="right" w:leader="dot" w:pos="9350"/>
             </w:tabs>
             <w:rPr>
-              <w:rFonts w:eastAsia="" w:eastAsiaTheme="minorEastAsia"/>
+              <w:rFonts w:eastAsiaTheme="minorEastAsia"/>
+              <w:noProof/>
             </w:rPr>
           </w:pPr>
-          <w:hyperlink w:anchor="_Toc94732558">
+          <w:hyperlink w:anchor="_Toc95159977" w:history="1">
             <w:r>
               <w:rPr>
+                <w:rStyle w:val="Hyperlink"/>
+                <w:noProof/>
+              </w:rPr>
+              <w:t>Login</w:t>
+            </w:r>
+            <w:r>
+              <w:rPr>
+                <w:noProof/>
+                <w:webHidden/>
+              </w:rPr>
+              <w:tab/>
+            </w:r>
+            <w:r>
+              <w:rPr>
+                <w:noProof/>
                 <w:webHidden/>
               </w:rPr>
               <w:fldChar w:fldCharType="begin"/>
             </w:r>
             <w:r>
               <w:rPr>
+                <w:noProof/>
                 <w:webHidden/>
               </w:rPr>
-              <w:instrText>PAGEREF _Toc94732558 \h</w:instrText>
+              <w:instrText xml:space="preserve"> PAGEREF _Toc95159977 \h </w:instrText>
             </w:r>
             <w:r>
               <w:rPr>
+                <w:noProof/>
+                <w:webHidden/>
+              </w:rPr>
+            </w:r>
+            <w:r>
+              <w:rPr>
+                <w:noProof/>
                 <w:webHidden/>
               </w:rPr>
               <w:fldChar w:fldCharType="separate"/>
             </w:r>
             <w:r>
               <w:rPr>
+                <w:noProof/>
                 <w:webHidden/>
-                <w:rStyle w:val="IndexLink"/>
-                <w:vanish w:val="false"/>
               </w:rPr>
-              <w:t>Login</w:t>
-              <w:tab/>
-              <w:t>3</w:t>
+              <w:t>2</w:t>
             </w:r>
             <w:r>
               <w:rPr>
+                <w:noProof/>
                 <w:webHidden/>
               </w:rPr>
               <w:fldChar w:fldCharType="end"/>
@@ -547,42 +567,88 @@
         </w:p>
         <w:p>
           <w:pPr>
-            <w:pStyle w:val="Normal"/>
-            <w:rPr/>
+            <w:pStyle w:val="TOC2"/>
+            <w:tabs>
+              <w:tab w:val="right" w:leader="dot" w:pos="9350"/>
+            </w:tabs>
+            <w:rPr>
+              <w:rFonts w:eastAsiaTheme="minorEastAsia"/>
+              <w:noProof/>
+            </w:rPr>
           </w:pPr>
+          <w:hyperlink w:anchor="_Toc95159978" w:history="1">
+            <w:r>
+              <w:rPr>
+                <w:rStyle w:val="Hyperlink"/>
+                <w:noProof/>
+              </w:rPr>
+              <w:t>Registration</w:t>
+            </w:r>
+            <w:r>
+              <w:rPr>
+                <w:noProof/>
+                <w:webHidden/>
+              </w:rPr>
+              <w:tab/>
+            </w:r>
+            <w:r>
+              <w:rPr>
+                <w:noProof/>
+                <w:webHidden/>
+              </w:rPr>
+              <w:fldChar w:fldCharType="begin"/>
+            </w:r>
+            <w:r>
+              <w:rPr>
+                <w:noProof/>
+                <w:webHidden/>
+              </w:rPr>
+              <w:instrText xml:space="preserve"> PAGEREF _Toc95159978 \h </w:instrText>
+            </w:r>
+            <w:r>
+              <w:rPr>
+                <w:noProof/>
+                <w:webHidden/>
+              </w:rPr>
+            </w:r>
+            <w:r>
+              <w:rPr>
+                <w:noProof/>
+                <w:webHidden/>
+              </w:rPr>
+              <w:fldChar w:fldCharType="separate"/>
+            </w:r>
+            <w:r>
+              <w:rPr>
+                <w:noProof/>
+                <w:webHidden/>
+              </w:rPr>
+              <w:t>2</w:t>
+            </w:r>
+            <w:r>
+              <w:rPr>
+                <w:noProof/>
+                <w:webHidden/>
+              </w:rPr>
+              <w:fldChar w:fldCharType="end"/>
+            </w:r>
+          </w:hyperlink>
+        </w:p>
+        <w:p>
           <w:r>
-            <w:rPr/>
-          </w:r>
-          <w:r>
-            <w:rPr/>
             <w:fldChar w:fldCharType="end"/>
           </w:r>
         </w:p>
       </w:sdtContent>
     </w:sdt>
-    <w:p>
-      <w:pPr>
-        <w:pStyle w:val="Normal"/>
-        <w:rPr/>
-      </w:pPr>
-      <w:r>
-        <w:rPr/>
-      </w:r>
-    </w:p>
-    <w:p>
-      <w:pPr>
-        <w:pStyle w:val="Normal"/>
-        <w:rPr>
-          <w:rFonts w:ascii="Times New Roman" w:hAnsi="Times New Roman" w:cs="Times New Roman"/>
-          <w:sz w:val="24"/>
-        </w:rPr>
-      </w:pPr>
-      <w:r>
-        <w:rPr>
-          <w:rFonts w:cs="Times New Roman" w:ascii="Times New Roman" w:hAnsi="Times New Roman"/>
-          <w:sz w:val="24"/>
-        </w:rPr>
-      </w:r>
+    <w:p/>
+    <w:p>
+      <w:pPr>
+        <w:rPr>
+          <w:rFonts w:ascii="Times New Roman" w:hAnsi="Times New Roman" w:cs="Times New Roman"/>
+          <w:sz w:val="24"/>
+        </w:rPr>
+      </w:pPr>
       <w:r>
         <w:br w:type="page"/>
       </w:r>
@@ -590,12 +656,11 @@
     <w:p>
       <w:pPr>
         <w:pStyle w:val="Heading1"/>
-        <w:rPr/>
       </w:pPr>
       <w:bookmarkStart w:id="0" w:name="_Toc94732326"/>
-      <w:bookmarkStart w:id="1" w:name="_Toc94732557"/>
-      <w:r>
-        <w:rPr/>
+      <w:bookmarkStart w:id="1" w:name="_Toc95159976"/>
+      <w:r>
+        <w:lastRenderedPageBreak/>
         <w:t>Services</w:t>
       </w:r>
       <w:bookmarkEnd w:id="0"/>
@@ -604,12 +669,10 @@
     <w:p>
       <w:pPr>
         <w:pStyle w:val="Heading2"/>
-        <w:rPr/>
       </w:pPr>
       <w:bookmarkStart w:id="2" w:name="_Toc94732327"/>
-      <w:bookmarkStart w:id="3" w:name="_Toc94732558"/>
-      <w:r>
-        <w:rPr/>
+      <w:bookmarkStart w:id="3" w:name="_Toc95159977"/>
+      <w:r>
         <w:t>Login</w:t>
       </w:r>
       <w:bookmarkEnd w:id="2"/>
@@ -617,17 +680,15 @@
     </w:p>
     <w:p>
       <w:pPr>
-        <w:pStyle w:val="Normal"/>
         <w:rPr>
           <w:rFonts w:ascii="Times New Roman" w:hAnsi="Times New Roman" w:cs="Times New Roman"/>
           <w:i/>
-          <w:i/>
-          <w:sz w:val="24"/>
-        </w:rPr>
-      </w:pPr>
-      <w:r>
-        <w:rPr>
-          <w:rFonts w:cs="Times New Roman" w:ascii="Times New Roman" w:hAnsi="Times New Roman"/>
+          <w:sz w:val="24"/>
+        </w:rPr>
+      </w:pPr>
+      <w:r>
+        <w:rPr>
+          <w:rFonts w:ascii="Times New Roman" w:hAnsi="Times New Roman" w:cs="Times New Roman"/>
           <w:i/>
           <w:sz w:val="24"/>
         </w:rPr>
@@ -641,13 +702,10 @@
           <w:ilvl w:val="0"/>
           <w:numId w:val="2"/>
         </w:numPr>
-        <w:rPr/>
-      </w:pPr>
-      <w:bookmarkStart w:id="4" w:name="_GoBack"/>
-      <w:bookmarkEnd w:id="4"/>
-      <w:r>
-        <w:rPr>
-          <w:rFonts w:cs="Times New Roman" w:ascii="Times New Roman" w:hAnsi="Times New Roman"/>
+      </w:pPr>
+      <w:r>
+        <w:rPr>
+          <w:rFonts w:ascii="Times New Roman" w:hAnsi="Times New Roman" w:cs="Times New Roman"/>
           <w:sz w:val="24"/>
         </w:rPr>
         <w:t>When a valid email is provided</w:t>
@@ -660,11 +718,10 @@
           <w:ilvl w:val="1"/>
           <w:numId w:val="2"/>
         </w:numPr>
-        <w:rPr/>
-      </w:pPr>
-      <w:r>
-        <w:rPr>
-          <w:rFonts w:cs="Times New Roman" w:ascii="Times New Roman" w:hAnsi="Times New Roman"/>
+      </w:pPr>
+      <w:r>
+        <w:rPr>
+          <w:rFonts w:ascii="Times New Roman" w:hAnsi="Times New Roman" w:cs="Times New Roman"/>
           <w:sz w:val="24"/>
         </w:rPr>
         <w:t>If the user is new</w:t>
@@ -677,11 +734,10 @@
           <w:ilvl w:val="2"/>
           <w:numId w:val="2"/>
         </w:numPr>
-        <w:rPr/>
-      </w:pPr>
-      <w:r>
-        <w:rPr>
-          <w:rFonts w:cs="Times New Roman" w:ascii="Times New Roman" w:hAnsi="Times New Roman"/>
+      </w:pPr>
+      <w:r>
+        <w:rPr>
+          <w:rFonts w:ascii="Times New Roman" w:hAnsi="Times New Roman" w:cs="Times New Roman"/>
           <w:sz w:val="24"/>
         </w:rPr>
         <w:t>Start the registration process</w:t>
@@ -694,11 +750,10 @@
           <w:ilvl w:val="1"/>
           <w:numId w:val="2"/>
         </w:numPr>
-        <w:rPr/>
-      </w:pPr>
-      <w:r>
-        <w:rPr>
-          <w:rFonts w:cs="Times New Roman" w:ascii="Times New Roman" w:hAnsi="Times New Roman"/>
+      </w:pPr>
+      <w:r>
+        <w:rPr>
+          <w:rFonts w:ascii="Times New Roman" w:hAnsi="Times New Roman" w:cs="Times New Roman"/>
           <w:sz w:val="24"/>
         </w:rPr>
         <w:t>If the user exists</w:t>
@@ -711,14 +766,20 @@
           <w:ilvl w:val="2"/>
           <w:numId w:val="2"/>
         </w:numPr>
-        <w:rPr/>
-      </w:pPr>
-      <w:r>
-        <w:rPr>
-          <w:rFonts w:cs="Times New Roman" w:ascii="Times New Roman" w:hAnsi="Times New Roman"/>
-          <w:sz w:val="24"/>
-        </w:rPr>
-        <w:t>Prompt user with set password to enter it</w:t>
+      </w:pPr>
+      <w:r>
+        <w:rPr>
+          <w:rFonts w:ascii="Times New Roman" w:hAnsi="Times New Roman" w:cs="Times New Roman"/>
+          <w:sz w:val="24"/>
+        </w:rPr>
+        <w:t xml:space="preserve">Prompt user with set </w:t>
+      </w:r>
+      <w:r>
+        <w:rPr>
+          <w:rFonts w:ascii="Times New Roman" w:hAnsi="Times New Roman" w:cs="Times New Roman"/>
+          <w:sz w:val="24"/>
+        </w:rPr>
+        <w:t>password to enter it</w:t>
       </w:r>
     </w:p>
     <w:p>
@@ -728,11 +789,10 @@
           <w:ilvl w:val="2"/>
           <w:numId w:val="2"/>
         </w:numPr>
-        <w:rPr/>
-      </w:pPr>
-      <w:r>
-        <w:rPr>
-          <w:rFonts w:cs="Times New Roman" w:ascii="Times New Roman" w:hAnsi="Times New Roman"/>
+      </w:pPr>
+      <w:r>
+        <w:rPr>
+          <w:rFonts w:ascii="Times New Roman" w:hAnsi="Times New Roman" w:cs="Times New Roman"/>
           <w:sz w:val="24"/>
         </w:rPr>
         <w:t>When password is provided</w:t>
@@ -745,11 +805,10 @@
           <w:ilvl w:val="3"/>
           <w:numId w:val="2"/>
         </w:numPr>
-        <w:rPr/>
-      </w:pPr>
-      <w:r>
-        <w:rPr>
-          <w:rFonts w:cs="Times New Roman" w:ascii="Times New Roman" w:hAnsi="Times New Roman"/>
+      </w:pPr>
+      <w:r>
+        <w:rPr>
+          <w:rFonts w:ascii="Times New Roman" w:hAnsi="Times New Roman" w:cs="Times New Roman"/>
           <w:sz w:val="24"/>
         </w:rPr>
         <w:t>Show error in case email/password combination is incorrect</w:t>
@@ -762,11 +821,10 @@
           <w:ilvl w:val="3"/>
           <w:numId w:val="2"/>
         </w:numPr>
-        <w:rPr/>
-      </w:pPr>
-      <w:r>
-        <w:rPr>
-          <w:rFonts w:cs="Times New Roman" w:ascii="Times New Roman" w:hAnsi="Times New Roman"/>
+      </w:pPr>
+      <w:r>
+        <w:rPr>
+          <w:rFonts w:ascii="Times New Roman" w:hAnsi="Times New Roman" w:cs="Times New Roman"/>
           <w:sz w:val="24"/>
         </w:rPr>
         <w:t>Log in user</w:t>
@@ -779,13 +837,10 @@
           <w:ilvl w:val="3"/>
           <w:numId w:val="2"/>
         </w:numPr>
-        <w:spacing w:before="0" w:after="160"/>
-        <w:contextualSpacing/>
-        <w:rPr/>
-      </w:pPr>
-      <w:r>
-        <w:rPr>
-          <w:rFonts w:cs="Times New Roman" w:ascii="Times New Roman" w:hAnsi="Times New Roman"/>
+      </w:pPr>
+      <w:r>
+        <w:rPr>
+          <w:rFonts w:ascii="Times New Roman" w:hAnsi="Times New Roman" w:cs="Times New Roman"/>
           <w:sz w:val="24"/>
         </w:rPr>
         <w:t>Set authentication headers</w:t>
@@ -798,54 +853,39 @@
           <w:ilvl w:val="3"/>
           <w:numId w:val="2"/>
         </w:numPr>
-        <w:spacing w:before="0" w:after="160"/>
-        <w:contextualSpacing/>
-        <w:rPr/>
-      </w:pPr>
-      <w:r>
-        <w:rPr>
-          <w:rFonts w:cs="Times New Roman" w:ascii="Times New Roman" w:hAnsi="Times New Roman"/>
-          <w:b w:val="false"/>
-          <w:bCs w:val="false"/>
-          <w:i w:val="false"/>
-          <w:iCs w:val="false"/>
-          <w:sz w:val="24"/>
-        </w:rPr>
-        <w:t>Redirect user to either</w:t>
-      </w:r>
-      <w:r>
-        <w:rPr>
-          <w:rFonts w:cs="Times New Roman" w:ascii="Times New Roman" w:hAnsi="Times New Roman"/>
-          <w:b/>
-          <w:bCs/>
-          <w:i/>
-          <w:iCs/>
-          <w:sz w:val="24"/>
-        </w:rPr>
-        <w:t xml:space="preserve"> /client/place-order </w:t>
-      </w:r>
-      <w:r>
-        <w:rPr>
-          <w:rFonts w:cs="Times New Roman" w:ascii="Times New Roman" w:hAnsi="Times New Roman"/>
-          <w:b w:val="false"/>
-          <w:bCs w:val="false"/>
-          <w:i w:val="false"/>
-          <w:iCs w:val="false"/>
-          <w:sz w:val="24"/>
-        </w:rPr>
-        <w:t>or</w:t>
-      </w:r>
-      <w:r>
-        <w:rPr>
-          <w:rFonts w:cs="Times New Roman" w:ascii="Times New Roman" w:hAnsi="Times New Roman"/>
-          <w:b/>
-          <w:bCs/>
-          <w:i/>
-          <w:iCs/>
-          <w:sz w:val="24"/>
-        </w:rPr>
-        <w:t xml:space="preserve"> /client/writers</w:t>
-      </w:r>
+      </w:pPr>
+      <w:r>
+        <w:rPr>
+          <w:rFonts w:ascii="Times New Roman" w:hAnsi="Times New Roman" w:cs="Times New Roman"/>
+          <w:sz w:val="24"/>
+        </w:rPr>
+        <w:t>Redi</w:t>
+      </w:r>
+      <w:r>
+        <w:rPr>
+          <w:rFonts w:ascii="Times New Roman" w:hAnsi="Times New Roman" w:cs="Times New Roman"/>
+          <w:sz w:val="24"/>
+        </w:rPr>
+        <w:t>rect user to the orders page if no pending order</w:t>
+      </w:r>
+    </w:p>
+    <w:p>
+      <w:pPr>
+        <w:pStyle w:val="ListParagraph"/>
+        <w:numPr>
+          <w:ilvl w:val="3"/>
+          <w:numId w:val="2"/>
+        </w:numPr>
+      </w:pPr>
+      <w:r>
+        <w:rPr>
+          <w:rFonts w:ascii="Times New Roman" w:hAnsi="Times New Roman" w:cs="Times New Roman"/>
+          <w:sz w:val="24"/>
+        </w:rPr>
+        <w:t>Redirect user to the place-order page if pending order exists</w:t>
+      </w:r>
+      <w:bookmarkStart w:id="4" w:name="_GoBack"/>
+      <w:bookmarkEnd w:id="4"/>
     </w:p>
     <w:p>
       <w:pPr>
@@ -854,11 +894,10 @@
           <w:ilvl w:val="2"/>
           <w:numId w:val="2"/>
         </w:numPr>
-        <w:rPr/>
-      </w:pPr>
-      <w:r>
-        <w:rPr>
-          <w:rFonts w:cs="Times New Roman" w:ascii="Times New Roman" w:hAnsi="Times New Roman"/>
+      </w:pPr>
+      <w:r>
+        <w:rPr>
+          <w:rFonts w:ascii="Times New Roman" w:hAnsi="Times New Roman" w:cs="Times New Roman"/>
           <w:sz w:val="24"/>
         </w:rPr>
         <w:t>Prompt user with no password to set it</w:t>
@@ -871,14 +910,20 @@
           <w:ilvl w:val="2"/>
           <w:numId w:val="2"/>
         </w:numPr>
-        <w:rPr/>
-      </w:pPr>
-      <w:r>
-        <w:rPr>
-          <w:rFonts w:cs="Times New Roman" w:ascii="Times New Roman" w:hAnsi="Times New Roman"/>
-          <w:sz w:val="24"/>
-        </w:rPr>
-        <w:t>Notify non-client why he/she can’t log in</w:t>
+      </w:pPr>
+      <w:r>
+        <w:rPr>
+          <w:rFonts w:ascii="Times New Roman" w:hAnsi="Times New Roman" w:cs="Times New Roman"/>
+          <w:sz w:val="24"/>
+        </w:rPr>
+        <w:t>Notify no</w:t>
+      </w:r>
+      <w:r>
+        <w:rPr>
+          <w:rFonts w:ascii="Times New Roman" w:hAnsi="Times New Roman" w:cs="Times New Roman"/>
+          <w:sz w:val="24"/>
+        </w:rPr>
+        <w:t>n-client why he/she can’t log in</w:t>
       </w:r>
     </w:p>
     <w:p>
@@ -888,11 +933,10 @@
           <w:ilvl w:val="0"/>
           <w:numId w:val="2"/>
         </w:numPr>
-        <w:rPr/>
-      </w:pPr>
-      <w:r>
-        <w:rPr>
-          <w:rFonts w:cs="Times New Roman" w:ascii="Times New Roman" w:hAnsi="Times New Roman"/>
+      </w:pPr>
+      <w:r>
+        <w:rPr>
+          <w:rFonts w:ascii="Times New Roman" w:hAnsi="Times New Roman" w:cs="Times New Roman"/>
           <w:sz w:val="24"/>
         </w:rPr>
         <w:t>When an invalid email/no email is provided</w:t>
@@ -905,13 +949,10 @@
           <w:ilvl w:val="1"/>
           <w:numId w:val="2"/>
         </w:numPr>
-        <w:spacing w:before="0" w:after="160"/>
-        <w:contextualSpacing/>
-        <w:rPr/>
-      </w:pPr>
-      <w:r>
-        <w:rPr>
-          <w:rFonts w:cs="Times New Roman" w:ascii="Times New Roman" w:hAnsi="Times New Roman"/>
+      </w:pPr>
+      <w:r>
+        <w:rPr>
+          <w:rFonts w:ascii="Times New Roman" w:hAnsi="Times New Roman" w:cs="Times New Roman"/>
           <w:sz w:val="24"/>
         </w:rPr>
         <w:t>Show error and don’t proceed</w:t>
@@ -920,43 +961,26 @@
     <w:p>
       <w:pPr>
         <w:pStyle w:val="ListParagraph"/>
-        <w:spacing w:before="0" w:after="160"/>
-        <w:ind w:hanging="0"/>
-        <w:contextualSpacing/>
-        <w:rPr>
-          <w:rFonts w:ascii="Times New Roman" w:hAnsi="Times New Roman" w:cs="Times New Roman"/>
-          <w:sz w:val="24"/>
-        </w:rPr>
-      </w:pPr>
-      <w:r>
-        <w:rPr/>
-      </w:r>
+        <w:rPr>
+          <w:rFonts w:ascii="Times New Roman" w:hAnsi="Times New Roman" w:cs="Times New Roman"/>
+          <w:sz w:val="24"/>
+        </w:rPr>
+      </w:pPr>
     </w:p>
     <w:p>
       <w:pPr>
         <w:pStyle w:val="Heading2"/>
-        <w:rPr/>
-      </w:pPr>
-      <w:r>
-        <w:rPr/>
+      </w:pPr>
+      <w:bookmarkStart w:id="5" w:name="_Toc95159978"/>
+      <w:r>
         <w:t>Registration</w:t>
       </w:r>
-    </w:p>
-    <w:p>
-      <w:pPr>
-        <w:pStyle w:val="ListParagraph"/>
-        <w:numPr>
-          <w:ilvl w:val="0"/>
-          <w:numId w:val="0"/>
-        </w:numPr>
-        <w:spacing w:before="0" w:after="160"/>
-        <w:ind w:left="720" w:hanging="0"/>
-        <w:contextualSpacing/>
-        <w:rPr/>
-      </w:pPr>
-      <w:r>
-        <w:rPr>
-          <w:rFonts w:cs="Times New Roman" w:ascii="Times New Roman" w:hAnsi="Times New Roman"/>
+      <w:bookmarkEnd w:id="5"/>
+    </w:p>
+    <w:p>
+      <w:r>
+        <w:rPr>
+          <w:rFonts w:ascii="Times New Roman" w:hAnsi="Times New Roman" w:cs="Times New Roman"/>
           <w:sz w:val="24"/>
         </w:rPr>
         <w:t>When a user provides a valid email</w:t>
@@ -969,16 +993,20 @@
           <w:ilvl w:val="1"/>
           <w:numId w:val="3"/>
         </w:numPr>
-        <w:spacing w:before="0" w:after="160"/>
-        <w:contextualSpacing/>
-        <w:rPr/>
-      </w:pPr>
-      <w:r>
-        <w:rPr>
-          <w:rFonts w:cs="Times New Roman" w:ascii="Times New Roman" w:hAnsi="Times New Roman"/>
-          <w:sz w:val="24"/>
-        </w:rPr>
-        <w:t>In case an account with the same email already exists</w:t>
+      </w:pPr>
+      <w:r>
+        <w:rPr>
+          <w:rFonts w:ascii="Times New Roman" w:hAnsi="Times New Roman" w:cs="Times New Roman"/>
+          <w:sz w:val="24"/>
+        </w:rPr>
+        <w:t>I</w:t>
+      </w:r>
+      <w:r>
+        <w:rPr>
+          <w:rFonts w:ascii="Times New Roman" w:hAnsi="Times New Roman" w:cs="Times New Roman"/>
+          <w:sz w:val="24"/>
+        </w:rPr>
+        <w:t>n case an account with the same email already exists</w:t>
       </w:r>
     </w:p>
     <w:p>
@@ -988,11 +1016,10 @@
           <w:ilvl w:val="2"/>
           <w:numId w:val="3"/>
         </w:numPr>
-        <w:rPr/>
-      </w:pPr>
-      <w:r>
-        <w:rPr>
-          <w:rFonts w:cs="Times New Roman" w:ascii="Times New Roman" w:hAnsi="Times New Roman"/>
+      </w:pPr>
+      <w:r>
+        <w:rPr>
+          <w:rFonts w:ascii="Times New Roman" w:hAnsi="Times New Roman" w:cs="Times New Roman"/>
           <w:sz w:val="24"/>
         </w:rPr>
         <w:t>Prompt user with set password to enter it</w:t>
@@ -1005,14 +1032,20 @@
           <w:ilvl w:val="2"/>
           <w:numId w:val="3"/>
         </w:numPr>
-        <w:rPr/>
-      </w:pPr>
-      <w:r>
-        <w:rPr>
-          <w:rFonts w:cs="Times New Roman" w:ascii="Times New Roman" w:hAnsi="Times New Roman"/>
-          <w:sz w:val="24"/>
-        </w:rPr>
-        <w:t>Prompt user with no password to set it</w:t>
+      </w:pPr>
+      <w:r>
+        <w:rPr>
+          <w:rFonts w:ascii="Times New Roman" w:hAnsi="Times New Roman" w:cs="Times New Roman"/>
+          <w:sz w:val="24"/>
+        </w:rPr>
+        <w:t>Prompt</w:t>
+      </w:r>
+      <w:r>
+        <w:rPr>
+          <w:rFonts w:ascii="Times New Roman" w:hAnsi="Times New Roman" w:cs="Times New Roman"/>
+          <w:sz w:val="24"/>
+        </w:rPr>
+        <w:t xml:space="preserve"> user with no password to set it</w:t>
       </w:r>
     </w:p>
     <w:p>
@@ -1022,13 +1055,10 @@
           <w:ilvl w:val="2"/>
           <w:numId w:val="3"/>
         </w:numPr>
-        <w:spacing w:before="0" w:after="160"/>
-        <w:contextualSpacing/>
-        <w:rPr/>
-      </w:pPr>
-      <w:r>
-        <w:rPr>
-          <w:rFonts w:cs="Times New Roman" w:ascii="Times New Roman" w:hAnsi="Times New Roman"/>
+      </w:pPr>
+      <w:r>
+        <w:rPr>
+          <w:rFonts w:ascii="Times New Roman" w:hAnsi="Times New Roman" w:cs="Times New Roman"/>
           <w:sz w:val="24"/>
         </w:rPr>
         <w:t>Notify non-client why he/she can’t log in</w:t>
@@ -1041,13 +1071,10 @@
           <w:ilvl w:val="1"/>
           <w:numId w:val="3"/>
         </w:numPr>
-        <w:spacing w:before="0" w:after="160"/>
-        <w:contextualSpacing/>
-        <w:rPr/>
-      </w:pPr>
-      <w:r>
-        <w:rPr>
-          <w:rFonts w:cs="Times New Roman" w:ascii="Times New Roman" w:hAnsi="Times New Roman"/>
+      </w:pPr>
+      <w:r>
+        <w:rPr>
+          <w:rFonts w:ascii="Times New Roman" w:hAnsi="Times New Roman" w:cs="Times New Roman"/>
           <w:sz w:val="24"/>
         </w:rPr>
         <w:t>If user is new</w:t>
@@ -1060,13 +1087,10 @@
           <w:ilvl w:val="2"/>
           <w:numId w:val="3"/>
         </w:numPr>
-        <w:spacing w:before="0" w:after="160"/>
-        <w:contextualSpacing/>
-        <w:rPr/>
-      </w:pPr>
-      <w:r>
-        <w:rPr>
-          <w:rFonts w:cs="Times New Roman" w:ascii="Times New Roman" w:hAnsi="Times New Roman"/>
+      </w:pPr>
+      <w:r>
+        <w:rPr>
+          <w:rFonts w:ascii="Times New Roman" w:hAnsi="Times New Roman" w:cs="Times New Roman"/>
           <w:sz w:val="24"/>
         </w:rPr>
         <w:t>Log in</w:t>
@@ -1079,13 +1103,10 @@
           <w:ilvl w:val="2"/>
           <w:numId w:val="3"/>
         </w:numPr>
-        <w:spacing w:before="0" w:after="160"/>
-        <w:contextualSpacing/>
-        <w:rPr/>
-      </w:pPr>
-      <w:r>
-        <w:rPr>
-          <w:rFonts w:cs="Times New Roman" w:ascii="Times New Roman" w:hAnsi="Times New Roman"/>
+      </w:pPr>
+      <w:r>
+        <w:rPr>
+          <w:rFonts w:ascii="Times New Roman" w:hAnsi="Times New Roman" w:cs="Times New Roman"/>
           <w:sz w:val="24"/>
         </w:rPr>
         <w:t>Set authentication headers</w:t>
@@ -1098,20 +1119,17 @@
           <w:ilvl w:val="2"/>
           <w:numId w:val="3"/>
         </w:numPr>
-        <w:spacing w:before="0" w:after="160"/>
-        <w:contextualSpacing/>
-        <w:rPr/>
-      </w:pPr>
-      <w:r>
-        <w:rPr>
-          <w:rFonts w:cs="Times New Roman" w:ascii="Times New Roman" w:hAnsi="Times New Roman"/>
+      </w:pPr>
+      <w:r>
+        <w:rPr>
+          <w:rFonts w:ascii="Times New Roman" w:hAnsi="Times New Roman" w:cs="Times New Roman"/>
           <w:sz w:val="24"/>
         </w:rPr>
         <w:t xml:space="preserve">Redirect to either to the </w:t>
       </w:r>
       <w:r>
         <w:rPr>
-          <w:rFonts w:cs="Times New Roman" w:ascii="Times New Roman" w:hAnsi="Times New Roman"/>
+          <w:rFonts w:ascii="Times New Roman" w:hAnsi="Times New Roman" w:cs="Times New Roman"/>
           <w:b/>
           <w:bCs/>
           <w:i/>
@@ -1122,14 +1140,14 @@
       </w:r>
       <w:r>
         <w:rPr>
-          <w:rFonts w:cs="Times New Roman" w:ascii="Times New Roman" w:hAnsi="Times New Roman"/>
+          <w:rFonts w:ascii="Times New Roman" w:hAnsi="Times New Roman" w:cs="Times New Roman"/>
           <w:sz w:val="24"/>
         </w:rPr>
         <w:t xml:space="preserve"> or </w:t>
       </w:r>
       <w:r>
         <w:rPr>
-          <w:rFonts w:cs="Times New Roman" w:ascii="Times New Roman" w:hAnsi="Times New Roman"/>
+          <w:rFonts w:ascii="Times New Roman" w:hAnsi="Times New Roman" w:cs="Times New Roman"/>
           <w:b/>
           <w:bCs/>
           <w:i/>
@@ -1140,7 +1158,7 @@
       </w:r>
       <w:r>
         <w:rPr>
-          <w:rFonts w:cs="Times New Roman" w:ascii="Times New Roman" w:hAnsi="Times New Roman"/>
+          <w:rFonts w:ascii="Times New Roman" w:hAnsi="Times New Roman" w:cs="Times New Roman"/>
           <w:sz w:val="24"/>
         </w:rPr>
         <w:t xml:space="preserve"> pages</w:t>
@@ -1149,72 +1167,109 @@
     <w:p>
       <w:pPr>
         <w:pStyle w:val="ListParagraph"/>
-        <w:numPr>
-          <w:ilvl w:val="0"/>
-          <w:numId w:val="0"/>
-        </w:numPr>
-        <w:spacing w:before="0" w:after="160"/>
-        <w:ind w:left="720" w:hanging="0"/>
-        <w:contextualSpacing/>
-        <w:rPr>
-          <w:rFonts w:ascii="Times New Roman" w:hAnsi="Times New Roman" w:cs="Times New Roman"/>
-          <w:sz w:val="24"/>
-        </w:rPr>
-      </w:pPr>
-      <w:r>
-        <w:rPr/>
-      </w:r>
+        <w:rPr>
+          <w:rFonts w:ascii="Times New Roman" w:hAnsi="Times New Roman" w:cs="Times New Roman"/>
+          <w:sz w:val="24"/>
+        </w:rPr>
+      </w:pPr>
     </w:p>
     <w:sectPr>
-      <w:headerReference w:type="default" r:id="rId3"/>
-      <w:type w:val="nextPage"/>
+      <w:headerReference w:type="default" r:id="rId10"/>
       <w:pgSz w:w="12240" w:h="15840"/>
-      <w:pgMar w:left="1440" w:right="1440" w:header="708" w:top="1440" w:footer="0" w:bottom="1440" w:gutter="0"/>
-      <w:pgNumType w:start="0" w:fmt="decimal"/>
-      <w:formProt w:val="false"/>
+      <w:pgMar w:top="1440" w:right="1440" w:bottom="1440" w:left="1440" w:header="708" w:footer="0" w:gutter="0"/>
+      <w:pgNumType w:start="0"/>
+      <w:cols w:space="720"/>
+      <w:formProt w:val="0"/>
       <w:titlePg/>
-      <w:textDirection w:val="lrTb"/>
-      <w:docGrid w:type="default" w:linePitch="360" w:charSpace="4096"/>
+      <w:docGrid w:linePitch="360" w:charSpace="4096"/>
     </w:sectPr>
   </w:body>
 </w:document>
 </file>
 
+<file path=word/endnotes.xml><?xml version="1.0" encoding="utf-8"?>
+<w:endnotes xmlns:wpc="http://schemas.microsoft.com/office/word/2010/wordprocessingCanvas" xmlns:mc="http://schemas.openxmlformats.org/markup-compatibility/2006" xmlns:o="urn:schemas-microsoft-com:office:office" xmlns:r="http://schemas.openxmlformats.org/officeDocument/2006/relationships" xmlns:m="http://schemas.openxmlformats.org/officeDocument/2006/math" xmlns:v="urn:schemas-microsoft-com:vml" xmlns:wp14="http://schemas.microsoft.com/office/word/2010/wordprocessingDrawing" xmlns:wp="http://schemas.openxmlformats.org/drawingml/2006/wordprocessingDrawing" xmlns:w10="urn:schemas-microsoft-com:office:word" xmlns:w="http://schemas.openxmlformats.org/wordprocessingml/2006/main" xmlns:w14="http://schemas.microsoft.com/office/word/2010/wordml" xmlns:w15="http://schemas.microsoft.com/office/word/2012/wordml" xmlns:wpg="http://schemas.microsoft.com/office/word/2010/wordprocessingGroup" xmlns:wpi="http://schemas.microsoft.com/office/word/2010/wordprocessingInk" xmlns:wne="http://schemas.microsoft.com/office/word/2006/wordml" xmlns:wps="http://schemas.microsoft.com/office/word/2010/wordprocessingShape" mc:Ignorable="w14 w15 wp14">
+  <w:endnote w:type="separator" w:id="-1">
+    <w:p>
+      <w:pPr>
+        <w:spacing w:after="0" w:line="240" w:lineRule="auto"/>
+      </w:pPr>
+      <w:r>
+        <w:separator/>
+      </w:r>
+    </w:p>
+  </w:endnote>
+  <w:endnote w:type="continuationSeparator" w:id="0">
+    <w:p>
+      <w:pPr>
+        <w:spacing w:after="0" w:line="240" w:lineRule="auto"/>
+      </w:pPr>
+      <w:r>
+        <w:continuationSeparator/>
+      </w:r>
+    </w:p>
+  </w:endnote>
+</w:endnotes>
+</file>
+
+<file path=word/footnotes.xml><?xml version="1.0" encoding="utf-8"?>
+<w:footnotes xmlns:wpc="http://schemas.microsoft.com/office/word/2010/wordprocessingCanvas" xmlns:mc="http://schemas.openxmlformats.org/markup-compatibility/2006" xmlns:o="urn:schemas-microsoft-com:office:office" xmlns:r="http://schemas.openxmlformats.org/officeDocument/2006/relationships" xmlns:m="http://schemas.openxmlformats.org/officeDocument/2006/math" xmlns:v="urn:schemas-microsoft-com:vml" xmlns:wp14="http://schemas.microsoft.com/office/word/2010/wordprocessingDrawing" xmlns:wp="http://schemas.openxmlformats.org/drawingml/2006/wordprocessingDrawing" xmlns:w10="urn:schemas-microsoft-com:office:word" xmlns:w="http://schemas.openxmlformats.org/wordprocessingml/2006/main" xmlns:w14="http://schemas.microsoft.com/office/word/2010/wordml" xmlns:w15="http://schemas.microsoft.com/office/word/2012/wordml" xmlns:wpg="http://schemas.microsoft.com/office/word/2010/wordprocessingGroup" xmlns:wpi="http://schemas.microsoft.com/office/word/2010/wordprocessingInk" xmlns:wne="http://schemas.microsoft.com/office/word/2006/wordml" xmlns:wps="http://schemas.microsoft.com/office/word/2010/wordprocessingShape" mc:Ignorable="w14 w15 wp14">
+  <w:footnote w:type="separator" w:id="-1">
+    <w:p>
+      <w:pPr>
+        <w:spacing w:after="0" w:line="240" w:lineRule="auto"/>
+      </w:pPr>
+      <w:r>
+        <w:separator/>
+      </w:r>
+    </w:p>
+  </w:footnote>
+  <w:footnote w:type="continuationSeparator" w:id="0">
+    <w:p>
+      <w:pPr>
+        <w:spacing w:after="0" w:line="240" w:lineRule="auto"/>
+      </w:pPr>
+      <w:r>
+        <w:continuationSeparator/>
+      </w:r>
+    </w:p>
+  </w:footnote>
+</w:footnotes>
+</file>
+
 <file path=word/header1.xml><?xml version="1.0" encoding="utf-8"?>
-<w:hdr xmlns:o="urn:schemas-microsoft-com:office:office" xmlns:r="http://schemas.openxmlformats.org/officeDocument/2006/relationships" xmlns:v="urn:schemas-microsoft-com:vml" xmlns:w="http://schemas.openxmlformats.org/wordprocessingml/2006/main" xmlns:w10="urn:schemas-microsoft-com:office:word" xmlns:wp="http://schemas.openxmlformats.org/drawingml/2006/wordprocessingDrawing" xmlns:wps="http://schemas.microsoft.com/office/word/2010/wordprocessingShape" xmlns:wpg="http://schemas.microsoft.com/office/word/2010/wordprocessingGroup" xmlns:mc="http://schemas.openxmlformats.org/markup-compatibility/2006" xmlns:wp14="http://schemas.microsoft.com/office/word/2010/wordprocessingDrawing" xmlns:w14="http://schemas.microsoft.com/office/word/2010/wordml" mc:Ignorable="w14 wp14">
+<w:hdr xmlns:wpc="http://schemas.microsoft.com/office/word/2010/wordprocessingCanvas" xmlns:mc="http://schemas.openxmlformats.org/markup-compatibility/2006" xmlns:o="urn:schemas-microsoft-com:office:office" xmlns:r="http://schemas.openxmlformats.org/officeDocument/2006/relationships" xmlns:m="http://schemas.openxmlformats.org/officeDocument/2006/math" xmlns:v="urn:schemas-microsoft-com:vml" xmlns:wp14="http://schemas.microsoft.com/office/word/2010/wordprocessingDrawing" xmlns:wp="http://schemas.openxmlformats.org/drawingml/2006/wordprocessingDrawing" xmlns:w10="urn:schemas-microsoft-com:office:word" xmlns:w="http://schemas.openxmlformats.org/wordprocessingml/2006/main" xmlns:w14="http://schemas.microsoft.com/office/word/2010/wordml" xmlns:w15="http://schemas.microsoft.com/office/word/2012/wordml" xmlns:wpg="http://schemas.microsoft.com/office/word/2010/wordprocessingGroup" xmlns:wpi="http://schemas.microsoft.com/office/word/2010/wordprocessingInk" xmlns:wne="http://schemas.microsoft.com/office/word/2006/wordml" xmlns:wps="http://schemas.microsoft.com/office/word/2010/wordprocessingShape" mc:Ignorable="w14 w15 wp14">
   <w:sdt>
     <w:sdtPr>
+      <w:id w:val="1867763067"/>
       <w:docPartObj>
         <w:docPartGallery w:val="Page Numbers (Top of Page)"/>
-        <w:docPartUnique w:val="true"/>
+        <w:docPartUnique/>
       </w:docPartObj>
-      <w:id w:val="1867763067"/>
     </w:sdtPr>
+    <w:sdtEndPr/>
     <w:sdtContent>
       <w:p>
         <w:pPr>
           <w:pStyle w:val="Header"/>
           <w:jc w:val="right"/>
-          <w:rPr/>
         </w:pPr>
         <w:r>
-          <w:rPr/>
           <w:fldChar w:fldCharType="begin"/>
         </w:r>
         <w:r>
-          <w:rPr/>
-          <w:instrText> PAGE </w:instrText>
+          <w:instrText>PAGE</w:instrText>
         </w:r>
         <w:r>
-          <w:rPr/>
           <w:fldChar w:fldCharType="separate"/>
         </w:r>
         <w:r>
-          <w:rPr/>
-          <w:t>3</w:t>
+          <w:rPr>
+            <w:noProof/>
+          </w:rPr>
+          <w:t>1</w:t>
         </w:r>
         <w:r>
-          <w:rPr/>
           <w:fldChar w:fldCharType="end"/>
         </w:r>
       </w:p>
@@ -1223,18 +1278,17 @@
   <w:p>
     <w:pPr>
       <w:pStyle w:val="Header"/>
-      <w:rPr/>
     </w:pPr>
-    <w:r>
-      <w:rPr/>
-    </w:r>
   </w:p>
 </w:hdr>
 </file>
 
 <file path=word/numbering.xml><?xml version="1.0" encoding="utf-8"?>
-<w:numbering xmlns:w="http://schemas.openxmlformats.org/wordprocessingml/2006/main" xmlns:o="urn:schemas-microsoft-com:office:office" xmlns:r="http://schemas.openxmlformats.org/officeDocument/2006/relationships" xmlns:v="urn:schemas-microsoft-com:vml">
-  <w:abstractNum w:abstractNumId="1">
+<w:numbering xmlns:wpc="http://schemas.microsoft.com/office/word/2010/wordprocessingCanvas" xmlns:mc="http://schemas.openxmlformats.org/markup-compatibility/2006" xmlns:o="urn:schemas-microsoft-com:office:office" xmlns:r="http://schemas.openxmlformats.org/officeDocument/2006/relationships" xmlns:m="http://schemas.openxmlformats.org/officeDocument/2006/math" xmlns:v="urn:schemas-microsoft-com:vml" xmlns:wp14="http://schemas.microsoft.com/office/word/2010/wordprocessingDrawing" xmlns:wp="http://schemas.openxmlformats.org/drawingml/2006/wordprocessingDrawing" xmlns:w10="urn:schemas-microsoft-com:office:word" xmlns:w="http://schemas.openxmlformats.org/wordprocessingml/2006/main" xmlns:w14="http://schemas.microsoft.com/office/word/2010/wordml" xmlns:w15="http://schemas.microsoft.com/office/word/2012/wordml" xmlns:wpg="http://schemas.microsoft.com/office/word/2010/wordprocessingGroup" xmlns:wpi="http://schemas.microsoft.com/office/word/2010/wordprocessingInk" xmlns:wne="http://schemas.microsoft.com/office/word/2006/wordml" xmlns:wps="http://schemas.microsoft.com/office/word/2010/wordprocessingShape" mc:Ignorable="w14 w15 wp14">
+  <w:abstractNum w:abstractNumId="0">
+    <w:nsid w:val="0DCA3F96"/>
+    <w:multiLevelType w:val="multilevel"/>
+    <w:tmpl w:val="2D28B152"/>
     <w:lvl w:ilvl="0">
       <w:start w:val="1"/>
       <w:numFmt w:val="none"/>
@@ -1242,7 +1296,7 @@
       <w:lvlText w:val=""/>
       <w:lvlJc w:val="left"/>
       <w:pPr>
-        <w:ind w:left="0" w:hanging="0"/>
+        <w:ind w:left="0" w:firstLine="0"/>
       </w:pPr>
     </w:lvl>
     <w:lvl w:ilvl="1">
@@ -1252,7 +1306,7 @@
       <w:lvlText w:val=""/>
       <w:lvlJc w:val="left"/>
       <w:pPr>
-        <w:ind w:left="0" w:hanging="0"/>
+        <w:ind w:left="0" w:firstLine="0"/>
       </w:pPr>
     </w:lvl>
     <w:lvl w:ilvl="2">
@@ -1262,7 +1316,7 @@
       <w:lvlText w:val=""/>
       <w:lvlJc w:val="left"/>
       <w:pPr>
-        <w:ind w:left="0" w:hanging="0"/>
+        <w:ind w:left="0" w:firstLine="0"/>
       </w:pPr>
     </w:lvl>
     <w:lvl w:ilvl="3">
@@ -1272,7 +1326,7 @@
       <w:lvlText w:val=""/>
       <w:lvlJc w:val="left"/>
       <w:pPr>
-        <w:ind w:left="0" w:hanging="0"/>
+        <w:ind w:left="0" w:firstLine="0"/>
       </w:pPr>
     </w:lvl>
     <w:lvl w:ilvl="4">
@@ -1282,7 +1336,7 @@
       <w:lvlText w:val=""/>
       <w:lvlJc w:val="left"/>
       <w:pPr>
-        <w:ind w:left="0" w:hanging="0"/>
+        <w:ind w:left="0" w:firstLine="0"/>
       </w:pPr>
     </w:lvl>
     <w:lvl w:ilvl="5">
@@ -1292,7 +1346,7 @@
       <w:lvlText w:val=""/>
       <w:lvlJc w:val="left"/>
       <w:pPr>
-        <w:ind w:left="0" w:hanging="0"/>
+        <w:ind w:left="0" w:firstLine="0"/>
       </w:pPr>
     </w:lvl>
     <w:lvl w:ilvl="6">
@@ -1302,7 +1356,7 @@
       <w:lvlText w:val=""/>
       <w:lvlJc w:val="left"/>
       <w:pPr>
-        <w:ind w:left="0" w:hanging="0"/>
+        <w:ind w:left="0" w:firstLine="0"/>
       </w:pPr>
     </w:lvl>
     <w:lvl w:ilvl="7">
@@ -1312,7 +1366,7 @@
       <w:lvlText w:val=""/>
       <w:lvlJc w:val="left"/>
       <w:pPr>
-        <w:ind w:left="0" w:hanging="0"/>
+        <w:ind w:left="0" w:firstLine="0"/>
       </w:pPr>
     </w:lvl>
     <w:lvl w:ilvl="8">
@@ -1322,11 +1376,14 @@
       <w:lvlText w:val=""/>
       <w:lvlJc w:val="left"/>
       <w:pPr>
-        <w:ind w:left="0" w:hanging="0"/>
+        <w:ind w:left="0" w:firstLine="0"/>
       </w:pPr>
     </w:lvl>
   </w:abstractNum>
-  <w:abstractNum w:abstractNumId="2">
+  <w:abstractNum w:abstractNumId="1">
+    <w:nsid w:val="16A90CEF"/>
+    <w:multiLevelType w:val="multilevel"/>
+    <w:tmpl w:val="6B82DD4C"/>
     <w:lvl w:ilvl="0">
       <w:start w:val="1"/>
       <w:numFmt w:val="decimal"/>
@@ -1356,9 +1413,9 @@
     </w:lvl>
     <w:lvl w:ilvl="3">
       <w:start w:val="1"/>
-      <w:numFmt w:val="decimal"/>
+      <w:numFmt w:val="upperRoman"/>
       <w:lvlText w:val="%4."/>
-      <w:lvlJc w:val="left"/>
+      <w:lvlJc w:val="right"/>
       <w:pPr>
         <w:ind w:left="2880" w:hanging="360"/>
       </w:pPr>
@@ -1409,7 +1466,10 @@
       </w:pPr>
     </w:lvl>
   </w:abstractNum>
-  <w:abstractNum w:abstractNumId="3">
+  <w:abstractNum w:abstractNumId="2">
+    <w:nsid w:val="3A394F08"/>
+    <w:multiLevelType w:val="multilevel"/>
+    <w:tmpl w:val="4410815E"/>
     <w:lvl w:ilvl="0">
       <w:start w:val="1"/>
       <w:numFmt w:val="decimal"/>
@@ -1421,7 +1481,6 @@
         </w:tabs>
         <w:ind w:left="720" w:hanging="360"/>
       </w:pPr>
-      <w:rPr/>
     </w:lvl>
     <w:lvl w:ilvl="1">
       <w:start w:val="1"/>
@@ -1434,7 +1493,6 @@
         </w:tabs>
         <w:ind w:left="1080" w:hanging="360"/>
       </w:pPr>
-      <w:rPr/>
     </w:lvl>
     <w:lvl w:ilvl="2">
       <w:start w:val="1"/>
@@ -1447,7 +1505,6 @@
         </w:tabs>
         <w:ind w:left="1440" w:hanging="360"/>
       </w:pPr>
-      <w:rPr/>
     </w:lvl>
     <w:lvl w:ilvl="3">
       <w:start w:val="1"/>
@@ -1460,7 +1517,6 @@
         </w:tabs>
         <w:ind w:left="1800" w:hanging="360"/>
       </w:pPr>
-      <w:rPr/>
     </w:lvl>
     <w:lvl w:ilvl="4">
       <w:start w:val="1"/>
@@ -1473,7 +1529,6 @@
         </w:tabs>
         <w:ind w:left="2160" w:hanging="360"/>
       </w:pPr>
-      <w:rPr/>
     </w:lvl>
     <w:lvl w:ilvl="5">
       <w:start w:val="1"/>
@@ -1486,7 +1541,6 @@
         </w:tabs>
         <w:ind w:left="2520" w:hanging="360"/>
       </w:pPr>
-      <w:rPr/>
     </w:lvl>
     <w:lvl w:ilvl="6">
       <w:start w:val="1"/>
@@ -1499,7 +1553,6 @@
         </w:tabs>
         <w:ind w:left="2880" w:hanging="360"/>
       </w:pPr>
-      <w:rPr/>
     </w:lvl>
     <w:lvl w:ilvl="7">
       <w:start w:val="1"/>
@@ -1512,7 +1565,6 @@
         </w:tabs>
         <w:ind w:left="3240" w:hanging="360"/>
       </w:pPr>
-      <w:rPr/>
     </w:lvl>
     <w:lvl w:ilvl="8">
       <w:start w:val="1"/>
@@ -1525,46 +1577,43 @@
         </w:tabs>
         <w:ind w:left="3600" w:hanging="360"/>
       </w:pPr>
-      <w:rPr/>
     </w:lvl>
   </w:abstractNum>
   <w:num w:numId="1">
+    <w:abstractNumId w:val="0"/>
+  </w:num>
+  <w:num w:numId="2">
     <w:abstractNumId w:val="1"/>
   </w:num>
-  <w:num w:numId="2">
+  <w:num w:numId="3">
     <w:abstractNumId w:val="2"/>
-  </w:num>
-  <w:num w:numId="3">
-    <w:abstractNumId w:val="3"/>
   </w:num>
 </w:numbering>
 </file>
 
 <file path=word/styles.xml><?xml version="1.0" encoding="utf-8"?>
-<w:styles xmlns:w="http://schemas.openxmlformats.org/wordprocessingml/2006/main" xmlns:w14="http://schemas.microsoft.com/office/word/2010/wordml" xmlns:mc="http://schemas.openxmlformats.org/markup-compatibility/2006" mc:Ignorable="w14">
+<w:styles xmlns:mc="http://schemas.openxmlformats.org/markup-compatibility/2006" xmlns:r="http://schemas.openxmlformats.org/officeDocument/2006/relationships" xmlns:w="http://schemas.openxmlformats.org/wordprocessingml/2006/main" xmlns:w14="http://schemas.microsoft.com/office/word/2010/wordml" xmlns:w15="http://schemas.microsoft.com/office/word/2012/wordml" mc:Ignorable="w14 w15">
   <w:docDefaults>
     <w:rPrDefault>
       <w:rPr>
-        <w:rFonts w:ascii="Calibri" w:hAnsi="Calibri" w:eastAsia="Calibri" w:cs="" w:asciiTheme="minorHAnsi" w:cstheme="minorBidi" w:eastAsiaTheme="minorHAnsi" w:hAnsiTheme="minorHAnsi"/>
+        <w:rFonts w:asciiTheme="minorHAnsi" w:eastAsiaTheme="minorHAnsi" w:hAnsiTheme="minorHAnsi" w:cstheme="minorBidi"/>
         <w:szCs w:val="22"/>
         <w:lang w:val="en-US" w:eastAsia="en-US" w:bidi="ar-SA"/>
       </w:rPr>
     </w:rPrDefault>
-    <w:pPrDefault>
-      <w:pPr/>
-    </w:pPrDefault>
+    <w:pPrDefault/>
   </w:docDefaults>
   <w:latentStyles w:defLockedState="0" w:defUIPriority="99" w:defSemiHidden="0" w:defUnhideWhenUsed="0" w:defQFormat="0" w:count="371">
     <w:lsdException w:name="Normal" w:uiPriority="0" w:qFormat="1"/>
     <w:lsdException w:name="heading 1" w:uiPriority="9" w:qFormat="1"/>
-    <w:lsdException w:name="heading 2" w:uiPriority="9" w:semiHidden="1" w:unhideWhenUsed="1" w:qFormat="1"/>
-    <w:lsdException w:name="heading 3" w:uiPriority="9" w:semiHidden="1" w:unhideWhenUsed="1" w:qFormat="1"/>
-    <w:lsdException w:name="heading 4" w:uiPriority="9" w:semiHidden="1" w:unhideWhenUsed="1" w:qFormat="1"/>
-    <w:lsdException w:name="heading 5" w:uiPriority="9" w:semiHidden="1" w:unhideWhenUsed="1" w:qFormat="1"/>
-    <w:lsdException w:name="heading 6" w:uiPriority="9" w:semiHidden="1" w:unhideWhenUsed="1" w:qFormat="1"/>
-    <w:lsdException w:name="heading 7" w:uiPriority="9" w:semiHidden="1" w:unhideWhenUsed="1" w:qFormat="1"/>
-    <w:lsdException w:name="heading 8" w:uiPriority="9" w:semiHidden="1" w:unhideWhenUsed="1" w:qFormat="1"/>
-    <w:lsdException w:name="heading 9" w:uiPriority="9" w:semiHidden="1" w:unhideWhenUsed="1" w:qFormat="1"/>
+    <w:lsdException w:name="heading 2" w:semiHidden="1" w:uiPriority="9" w:unhideWhenUsed="1" w:qFormat="1"/>
+    <w:lsdException w:name="heading 3" w:semiHidden="1" w:uiPriority="9" w:unhideWhenUsed="1" w:qFormat="1"/>
+    <w:lsdException w:name="heading 4" w:semiHidden="1" w:uiPriority="9" w:unhideWhenUsed="1" w:qFormat="1"/>
+    <w:lsdException w:name="heading 5" w:semiHidden="1" w:uiPriority="9" w:unhideWhenUsed="1" w:qFormat="1"/>
+    <w:lsdException w:name="heading 6" w:semiHidden="1" w:uiPriority="9" w:unhideWhenUsed="1" w:qFormat="1"/>
+    <w:lsdException w:name="heading 7" w:semiHidden="1" w:uiPriority="9" w:unhideWhenUsed="1" w:qFormat="1"/>
+    <w:lsdException w:name="heading 8" w:semiHidden="1" w:uiPriority="9" w:unhideWhenUsed="1" w:qFormat="1"/>
+    <w:lsdException w:name="heading 9" w:semiHidden="1" w:uiPriority="9" w:unhideWhenUsed="1" w:qFormat="1"/>
     <w:lsdException w:name="index 1" w:semiHidden="1" w:unhideWhenUsed="1"/>
     <w:lsdException w:name="index 2" w:semiHidden="1" w:unhideWhenUsed="1"/>
     <w:lsdException w:name="index 3" w:semiHidden="1" w:unhideWhenUsed="1"/>
@@ -1574,22 +1623,22 @@
     <w:lsdException w:name="index 7" w:semiHidden="1" w:unhideWhenUsed="1"/>
     <w:lsdException w:name="index 8" w:semiHidden="1" w:unhideWhenUsed="1"/>
     <w:lsdException w:name="index 9" w:semiHidden="1" w:unhideWhenUsed="1"/>
-    <w:lsdException w:name="toc 1" w:uiPriority="39" w:semiHidden="1" w:unhideWhenUsed="1"/>
-    <w:lsdException w:name="toc 2" w:uiPriority="39" w:semiHidden="1" w:unhideWhenUsed="1"/>
-    <w:lsdException w:name="toc 3" w:uiPriority="39" w:semiHidden="1" w:unhideWhenUsed="1"/>
-    <w:lsdException w:name="toc 4" w:uiPriority="39" w:semiHidden="1" w:unhideWhenUsed="1"/>
-    <w:lsdException w:name="toc 5" w:uiPriority="39" w:semiHidden="1" w:unhideWhenUsed="1"/>
-    <w:lsdException w:name="toc 6" w:uiPriority="39" w:semiHidden="1" w:unhideWhenUsed="1"/>
-    <w:lsdException w:name="toc 7" w:uiPriority="39" w:semiHidden="1" w:unhideWhenUsed="1"/>
-    <w:lsdException w:name="toc 8" w:uiPriority="39" w:semiHidden="1" w:unhideWhenUsed="1"/>
-    <w:lsdException w:name="toc 9" w:uiPriority="39" w:semiHidden="1" w:unhideWhenUsed="1"/>
+    <w:lsdException w:name="toc 1" w:semiHidden="1" w:uiPriority="39" w:unhideWhenUsed="1"/>
+    <w:lsdException w:name="toc 2" w:semiHidden="1" w:uiPriority="39" w:unhideWhenUsed="1"/>
+    <w:lsdException w:name="toc 3" w:semiHidden="1" w:uiPriority="39" w:unhideWhenUsed="1"/>
+    <w:lsdException w:name="toc 4" w:semiHidden="1" w:uiPriority="39" w:unhideWhenUsed="1"/>
+    <w:lsdException w:name="toc 5" w:semiHidden="1" w:uiPriority="39" w:unhideWhenUsed="1"/>
+    <w:lsdException w:name="toc 6" w:semiHidden="1" w:uiPriority="39" w:unhideWhenUsed="1"/>
+    <w:lsdException w:name="toc 7" w:semiHidden="1" w:uiPriority="39" w:unhideWhenUsed="1"/>
+    <w:lsdException w:name="toc 8" w:semiHidden="1" w:uiPriority="39" w:unhideWhenUsed="1"/>
+    <w:lsdException w:name="toc 9" w:semiHidden="1" w:uiPriority="39" w:unhideWhenUsed="1"/>
     <w:lsdException w:name="Normal Indent" w:semiHidden="1" w:unhideWhenUsed="1"/>
     <w:lsdException w:name="footnote text" w:semiHidden="1" w:unhideWhenUsed="1"/>
     <w:lsdException w:name="annotation text" w:semiHidden="1" w:unhideWhenUsed="1"/>
     <w:lsdException w:name="header" w:semiHidden="1" w:unhideWhenUsed="1"/>
     <w:lsdException w:name="footer" w:semiHidden="1" w:unhideWhenUsed="1"/>
     <w:lsdException w:name="index heading" w:semiHidden="1" w:unhideWhenUsed="1"/>
-    <w:lsdException w:name="caption" w:uiPriority="35" w:semiHidden="1" w:unhideWhenUsed="1" w:qFormat="1"/>
+    <w:lsdException w:name="caption" w:semiHidden="1" w:uiPriority="35" w:unhideWhenUsed="1" w:qFormat="1"/>
     <w:lsdException w:name="table of figures" w:semiHidden="1" w:unhideWhenUsed="1"/>
     <w:lsdException w:name="envelope address" w:semiHidden="1" w:unhideWhenUsed="1"/>
     <w:lsdException w:name="envelope return" w:semiHidden="1" w:unhideWhenUsed="1"/>
@@ -1620,7 +1669,7 @@
     <w:lsdException w:name="Title" w:uiPriority="10" w:qFormat="1"/>
     <w:lsdException w:name="Closing" w:semiHidden="1" w:unhideWhenUsed="1"/>
     <w:lsdException w:name="Signature" w:semiHidden="1" w:unhideWhenUsed="1"/>
-    <w:lsdException w:name="Default Paragraph Font" w:uiPriority="1" w:semiHidden="1" w:unhideWhenUsed="1"/>
+    <w:lsdException w:name="Default Paragraph Font" w:semiHidden="1" w:uiPriority="1" w:unhideWhenUsed="1"/>
     <w:lsdException w:name="Body Text" w:semiHidden="1" w:unhideWhenUsed="1"/>
     <w:lsdException w:name="Body Text Indent" w:semiHidden="1" w:unhideWhenUsed="1"/>
     <w:lsdException w:name="List Continue" w:semiHidden="1" w:unhideWhenUsed="1"/>
@@ -1820,8 +1869,8 @@
     <w:lsdException w:name="Subtle Reference" w:uiPriority="31" w:qFormat="1"/>
     <w:lsdException w:name="Intense Reference" w:uiPriority="32" w:qFormat="1"/>
     <w:lsdException w:name="Book Title" w:uiPriority="33" w:qFormat="1"/>
-    <w:lsdException w:name="Bibliography" w:uiPriority="37" w:semiHidden="1" w:unhideWhenUsed="1"/>
-    <w:lsdException w:name="TOC Heading" w:uiPriority="39" w:semiHidden="1" w:unhideWhenUsed="1" w:qFormat="1"/>
+    <w:lsdException w:name="Bibliography" w:semiHidden="1" w:uiPriority="37" w:unhideWhenUsed="1"/>
+    <w:lsdException w:name="TOC Heading" w:semiHidden="1" w:uiPriority="39" w:unhideWhenUsed="1" w:qFormat="1"/>
     <w:lsdException w:name="Plain Table 1" w:uiPriority="41"/>
     <w:lsdException w:name="Plain Table 2" w:uiPriority="42"/>
     <w:lsdException w:name="Plain Table 3" w:uiPriority="43"/>
@@ -1927,341 +1976,64 @@
     <w:lsdException w:name="List Table 6 Colorful Accent 6" w:uiPriority="51"/>
     <w:lsdException w:name="List Table 7 Colorful Accent 6" w:uiPriority="52"/>
   </w:latentStyles>
-  <w:style w:type="paragraph" w:styleId="Normal" w:default="1">
+  <w:style w:type="paragraph" w:default="1" w:styleId="Normal">
     <w:name w:val="Normal"/>
     <w:qFormat/>
     <w:pPr>
-      <w:widowControl/>
-      <w:bidi w:val="0"/>
-      <w:spacing w:lineRule="auto" w:line="259" w:before="0" w:after="160"/>
-      <w:jc w:val="left"/>
+      <w:spacing w:after="160" w:line="259" w:lineRule="auto"/>
     </w:pPr>
     <w:rPr>
-      <w:rFonts w:ascii="Calibri" w:hAnsi="Calibri" w:eastAsia="Calibri" w:cs="" w:asciiTheme="minorHAnsi" w:cstheme="minorBidi" w:eastAsiaTheme="minorHAnsi" w:hAnsiTheme="minorHAnsi"/>
-      <w:color w:val="auto"/>
-      <w:kern w:val="0"/>
       <w:sz w:val="22"/>
-      <w:szCs w:val="22"/>
-      <w:lang w:val="en-US" w:eastAsia="en-US" w:bidi="ar-SA"/>
     </w:rPr>
   </w:style>
   <w:style w:type="paragraph" w:styleId="Heading1">
-    <w:name w:val="Heading 1"/>
+    <w:name w:val="heading 1"/>
     <w:basedOn w:val="Normal"/>
     <w:next w:val="Normal"/>
     <w:link w:val="Heading1Char"/>
     <w:uiPriority w:val="9"/>
     <w:qFormat/>
-    <w:rsid w:val="008e1290"/>
+    <w:rsid w:val="008E1290"/>
     <w:pPr>
-      <w:keepNext w:val="true"/>
+      <w:keepNext/>
       <w:keepLines/>
       <w:spacing w:before="240" w:after="0"/>
       <w:outlineLvl w:val="0"/>
     </w:pPr>
     <w:rPr>
-      <w:rFonts w:ascii="Calibri Light" w:hAnsi="Calibri Light" w:eastAsia="" w:cs="" w:asciiTheme="majorHAnsi" w:cstheme="majorBidi" w:eastAsiaTheme="majorEastAsia" w:hAnsiTheme="majorHAnsi"/>
-      <w:color w:val="2E74B5" w:themeColor="accent1" w:themeShade="bf"/>
+      <w:rFonts w:asciiTheme="majorHAnsi" w:eastAsiaTheme="majorEastAsia" w:hAnsiTheme="majorHAnsi" w:cstheme="majorBidi"/>
+      <w:color w:val="2E74B5" w:themeColor="accent1" w:themeShade="BF"/>
       <w:sz w:val="32"/>
       <w:szCs w:val="32"/>
     </w:rPr>
   </w:style>
   <w:style w:type="paragraph" w:styleId="Heading2">
-    <w:name w:val="Heading 2"/>
+    <w:name w:val="heading 2"/>
     <w:basedOn w:val="Normal"/>
     <w:next w:val="Normal"/>
     <w:link w:val="Heading2Char"/>
     <w:uiPriority w:val="9"/>
     <w:unhideWhenUsed/>
     <w:qFormat/>
-    <w:rsid w:val="00cf6004"/>
+    <w:rsid w:val="00CF6004"/>
     <w:pPr>
-      <w:keepNext w:val="true"/>
+      <w:keepNext/>
       <w:keepLines/>
       <w:spacing w:before="40" w:after="0"/>
       <w:outlineLvl w:val="1"/>
     </w:pPr>
     <w:rPr>
-      <w:rFonts w:ascii="Calibri Light" w:hAnsi="Calibri Light" w:eastAsia="" w:cs="" w:asciiTheme="majorHAnsi" w:cstheme="majorBidi" w:eastAsiaTheme="majorEastAsia" w:hAnsiTheme="majorHAnsi"/>
-      <w:color w:val="2E74B5" w:themeColor="accent1" w:themeShade="bf"/>
+      <w:rFonts w:asciiTheme="majorHAnsi" w:eastAsiaTheme="majorEastAsia" w:hAnsiTheme="majorHAnsi" w:cstheme="majorBidi"/>
+      <w:color w:val="2E74B5" w:themeColor="accent1" w:themeShade="BF"/>
       <w:sz w:val="26"/>
       <w:szCs w:val="26"/>
     </w:rPr>
   </w:style>
-  <w:style w:type="character" w:styleId="DefaultParagraphFont" w:default="1">
+  <w:style w:type="character" w:default="1" w:styleId="DefaultParagraphFont">
     <w:name w:val="Default Paragraph Font"/>
     <w:uiPriority w:val="1"/>
     <w:semiHidden/>
     <w:unhideWhenUsed/>
-    <w:qFormat/>
-    <w:rPr/>
-  </w:style>
-  <w:style w:type="character" w:styleId="Heading1Char" w:customStyle="1">
-    <w:name w:val="Heading 1 Char"/>
-    <w:basedOn w:val="DefaultParagraphFont"/>
-    <w:link w:val="Heading1"/>
-    <w:uiPriority w:val="9"/>
-    <w:qFormat/>
-    <w:rsid w:val="008e1290"/>
-    <w:rPr>
-      <w:rFonts w:ascii="Calibri Light" w:hAnsi="Calibri Light" w:eastAsia="" w:cs="" w:asciiTheme="majorHAnsi" w:cstheme="majorBidi" w:eastAsiaTheme="majorEastAsia" w:hAnsiTheme="majorHAnsi"/>
-      <w:color w:val="2E74B5" w:themeColor="accent1" w:themeShade="bf"/>
-      <w:sz w:val="32"/>
-      <w:szCs w:val="32"/>
-    </w:rPr>
-  </w:style>
-  <w:style w:type="character" w:styleId="Heading2Char" w:customStyle="1">
-    <w:name w:val="Heading 2 Char"/>
-    <w:basedOn w:val="DefaultParagraphFont"/>
-    <w:link w:val="Heading2"/>
-    <w:uiPriority w:val="9"/>
-    <w:qFormat/>
-    <w:rsid w:val="00cf6004"/>
-    <w:rPr>
-      <w:rFonts w:ascii="Calibri Light" w:hAnsi="Calibri Light" w:eastAsia="" w:cs="" w:asciiTheme="majorHAnsi" w:cstheme="majorBidi" w:eastAsiaTheme="majorEastAsia" w:hAnsiTheme="majorHAnsi"/>
-      <w:color w:val="2E74B5" w:themeColor="accent1" w:themeShade="bf"/>
-      <w:sz w:val="26"/>
-      <w:szCs w:val="26"/>
-    </w:rPr>
-  </w:style>
-  <w:style w:type="character" w:styleId="InternetLink">
-    <w:name w:val="Internet Link"/>
-    <w:basedOn w:val="DefaultParagraphFont"/>
-    <w:uiPriority w:val="99"/>
-    <w:unhideWhenUsed/>
-    <w:rsid w:val="00cd6f0c"/>
-    <w:rPr>
-      <w:color w:val="0563C1" w:themeColor="hyperlink"/>
-      <w:u w:val="single"/>
-    </w:rPr>
-  </w:style>
-  <w:style w:type="character" w:styleId="NoSpacingChar" w:customStyle="1">
-    <w:name w:val="No Spacing Char"/>
-    <w:basedOn w:val="DefaultParagraphFont"/>
-    <w:link w:val="NoSpacing"/>
-    <w:uiPriority w:val="1"/>
-    <w:qFormat/>
-    <w:rsid w:val="00200868"/>
-    <w:rPr>
-      <w:rFonts w:eastAsia="" w:eastAsiaTheme="minorEastAsia"/>
-    </w:rPr>
-  </w:style>
-  <w:style w:type="character" w:styleId="HeaderChar" w:customStyle="1">
-    <w:name w:val="Header Char"/>
-    <w:basedOn w:val="DefaultParagraphFont"/>
-    <w:link w:val="Header"/>
-    <w:uiPriority w:val="99"/>
-    <w:qFormat/>
-    <w:rsid w:val="005d6ee7"/>
-    <w:rPr/>
-  </w:style>
-  <w:style w:type="character" w:styleId="FooterChar" w:customStyle="1">
-    <w:name w:val="Footer Char"/>
-    <w:basedOn w:val="DefaultParagraphFont"/>
-    <w:link w:val="Footer"/>
-    <w:uiPriority w:val="99"/>
-    <w:qFormat/>
-    <w:rsid w:val="005d6ee7"/>
-    <w:rPr/>
-  </w:style>
-  <w:style w:type="character" w:styleId="IndexLink">
-    <w:name w:val="Index Link"/>
-    <w:qFormat/>
-    <w:rPr/>
-  </w:style>
-  <w:style w:type="character" w:styleId="NumberingSymbols">
-    <w:name w:val="Numbering Symbols"/>
-    <w:qFormat/>
-    <w:rPr/>
-  </w:style>
-  <w:style w:type="paragraph" w:styleId="Heading">
-    <w:name w:val="Heading"/>
-    <w:basedOn w:val="Normal"/>
-    <w:next w:val="TextBody"/>
-    <w:qFormat/>
-    <w:pPr>
-      <w:keepNext w:val="true"/>
-      <w:spacing w:before="240" w:after="120"/>
-    </w:pPr>
-    <w:rPr>
-      <w:rFonts w:ascii="Liberation Sans" w:hAnsi="Liberation Sans" w:eastAsia="Noto Sans CJK SC" w:cs="Lohit Devanagari"/>
-      <w:sz w:val="28"/>
-      <w:szCs w:val="28"/>
-    </w:rPr>
-  </w:style>
-  <w:style w:type="paragraph" w:styleId="TextBody">
-    <w:name w:val="Body Text"/>
-    <w:basedOn w:val="Normal"/>
-    <w:pPr>
-      <w:spacing w:lineRule="auto" w:line="276" w:before="0" w:after="140"/>
-    </w:pPr>
-    <w:rPr/>
-  </w:style>
-  <w:style w:type="paragraph" w:styleId="List">
-    <w:name w:val="List"/>
-    <w:basedOn w:val="TextBody"/>
-    <w:pPr/>
-    <w:rPr>
-      <w:rFonts w:cs="Lohit Devanagari"/>
-    </w:rPr>
-  </w:style>
-  <w:style w:type="paragraph" w:styleId="Caption">
-    <w:name w:val="Caption"/>
-    <w:basedOn w:val="Normal"/>
-    <w:qFormat/>
-    <w:pPr>
-      <w:suppressLineNumbers/>
-      <w:spacing w:before="120" w:after="120"/>
-    </w:pPr>
-    <w:rPr>
-      <w:rFonts w:cs="Lohit Devanagari"/>
-      <w:i/>
-      <w:iCs/>
-      <w:sz w:val="24"/>
-      <w:szCs w:val="24"/>
-    </w:rPr>
-  </w:style>
-  <w:style w:type="paragraph" w:styleId="Index">
-    <w:name w:val="Index"/>
-    <w:basedOn w:val="Normal"/>
-    <w:qFormat/>
-    <w:pPr>
-      <w:suppressLineNumbers/>
-    </w:pPr>
-    <w:rPr>
-      <w:rFonts w:cs="Lohit Devanagari"/>
-    </w:rPr>
-  </w:style>
-  <w:style w:type="paragraph" w:styleId="TOCHeading">
-    <w:name w:val="TOC Heading"/>
-    <w:basedOn w:val="Heading1"/>
-    <w:next w:val="Normal"/>
-    <w:uiPriority w:val="39"/>
-    <w:unhideWhenUsed/>
-    <w:qFormat/>
-    <w:rsid w:val="008e1290"/>
-    <w:pPr/>
-    <w:rPr/>
-  </w:style>
-  <w:style w:type="paragraph" w:styleId="ListParagraph">
-    <w:name w:val="List Paragraph"/>
-    <w:basedOn w:val="Normal"/>
-    <w:uiPriority w:val="34"/>
-    <w:qFormat/>
-    <w:rsid w:val="0060368b"/>
-    <w:pPr>
-      <w:spacing w:before="0" w:after="160"/>
-      <w:ind w:left="720" w:hanging="0"/>
-      <w:contextualSpacing/>
-    </w:pPr>
-    <w:rPr/>
-  </w:style>
-  <w:style w:type="paragraph" w:styleId="Contents1">
-    <w:name w:val="TOC 1"/>
-    <w:basedOn w:val="Normal"/>
-    <w:next w:val="Normal"/>
-    <w:autoRedefine/>
-    <w:uiPriority w:val="39"/>
-    <w:unhideWhenUsed/>
-    <w:rsid w:val="00cd6f0c"/>
-    <w:pPr>
-      <w:spacing w:before="0" w:after="100"/>
-    </w:pPr>
-    <w:rPr/>
-  </w:style>
-  <w:style w:type="paragraph" w:styleId="Contents2">
-    <w:name w:val="TOC 2"/>
-    <w:basedOn w:val="Normal"/>
-    <w:next w:val="Normal"/>
-    <w:autoRedefine/>
-    <w:uiPriority w:val="39"/>
-    <w:unhideWhenUsed/>
-    <w:rsid w:val="00cd6f0c"/>
-    <w:pPr>
-      <w:spacing w:before="0" w:after="100"/>
-      <w:ind w:left="220" w:hanging="0"/>
-    </w:pPr>
-    <w:rPr/>
-  </w:style>
-  <w:style w:type="paragraph" w:styleId="NoSpacing">
-    <w:name w:val="No Spacing"/>
-    <w:link w:val="NoSpacingChar"/>
-    <w:uiPriority w:val="1"/>
-    <w:qFormat/>
-    <w:rsid w:val="00200868"/>
-    <w:pPr>
-      <w:widowControl/>
-      <w:bidi w:val="0"/>
-      <w:spacing w:lineRule="auto" w:line="240" w:before="0" w:after="0"/>
-      <w:jc w:val="left"/>
-    </w:pPr>
-    <w:rPr>
-      <w:rFonts w:ascii="Calibri" w:hAnsi="Calibri" w:eastAsia="" w:cs="" w:eastAsiaTheme="minorEastAsia"/>
-      <w:color w:val="auto"/>
-      <w:kern w:val="0"/>
-      <w:sz w:val="22"/>
-      <w:szCs w:val="22"/>
-      <w:lang w:val="en-US" w:eastAsia="en-US" w:bidi="ar-SA"/>
-    </w:rPr>
-  </w:style>
-  <w:style w:type="paragraph" w:styleId="Header">
-    <w:name w:val="Header"/>
-    <w:basedOn w:val="Normal"/>
-    <w:link w:val="HeaderChar"/>
-    <w:uiPriority w:val="99"/>
-    <w:unhideWhenUsed/>
-    <w:rsid w:val="005d6ee7"/>
-    <w:pPr>
-      <w:tabs>
-        <w:tab w:val="center" w:pos="4680" w:leader="none"/>
-        <w:tab w:val="right" w:pos="9360" w:leader="none"/>
-      </w:tabs>
-      <w:spacing w:lineRule="auto" w:line="240" w:before="0" w:after="0"/>
-    </w:pPr>
-    <w:rPr/>
-  </w:style>
-  <w:style w:type="paragraph" w:styleId="Footer">
-    <w:name w:val="Footer"/>
-    <w:basedOn w:val="Normal"/>
-    <w:link w:val="FooterChar"/>
-    <w:uiPriority w:val="99"/>
-    <w:unhideWhenUsed/>
-    <w:rsid w:val="005d6ee7"/>
-    <w:pPr>
-      <w:tabs>
-        <w:tab w:val="center" w:pos="4680" w:leader="none"/>
-        <w:tab w:val="right" w:pos="9360" w:leader="none"/>
-      </w:tabs>
-      <w:spacing w:lineRule="auto" w:line="240" w:before="0" w:after="0"/>
-    </w:pPr>
-    <w:rPr/>
-  </w:style>
-  <w:style w:type="paragraph" w:styleId="FrameContents">
-    <w:name w:val="Frame Contents"/>
-    <w:basedOn w:val="Normal"/>
-    <w:qFormat/>
-    <w:pPr/>
-    <w:rPr/>
-  </w:style>
-  <w:style w:type="paragraph" w:styleId="PreformattedText">
-    <w:name w:val="Preformatted Text"/>
-    <w:basedOn w:val="Normal"/>
-    <w:qFormat/>
-    <w:pPr>
-      <w:spacing w:before="0" w:after="0"/>
-    </w:pPr>
-    <w:rPr>
-      <w:rFonts w:ascii="Liberation Mono" w:hAnsi="Liberation Mono" w:eastAsia="Liberation Mono" w:cs="Liberation Mono"/>
-      <w:sz w:val="20"/>
-      <w:szCs w:val="20"/>
-    </w:rPr>
-  </w:style>
-  <w:style w:type="numbering" w:styleId="NoList" w:default="1">
-    <w:name w:val="No List"/>
-    <w:uiPriority w:val="99"/>
-    <w:semiHidden/>
-    <w:unhideWhenUsed/>
-    <w:qFormat/>
   </w:style>
   <w:style w:type="table" w:default="1" w:styleId="TableNormal">
     <w:name w:val="Normal Table"/>
@@ -2278,78 +2050,262 @@
       </w:tblCellMar>
     </w:tblPr>
   </w:style>
+  <w:style w:type="numbering" w:default="1" w:styleId="NoList">
+    <w:name w:val="No List"/>
+    <w:uiPriority w:val="99"/>
+    <w:semiHidden/>
+    <w:unhideWhenUsed/>
+  </w:style>
+  <w:style w:type="character" w:customStyle="1" w:styleId="Heading1Char">
+    <w:name w:val="Heading 1 Char"/>
+    <w:basedOn w:val="DefaultParagraphFont"/>
+    <w:link w:val="Heading1"/>
+    <w:uiPriority w:val="9"/>
+    <w:qFormat/>
+    <w:rsid w:val="008E1290"/>
+    <w:rPr>
+      <w:rFonts w:asciiTheme="majorHAnsi" w:eastAsiaTheme="majorEastAsia" w:hAnsiTheme="majorHAnsi" w:cstheme="majorBidi"/>
+      <w:color w:val="2E74B5" w:themeColor="accent1" w:themeShade="BF"/>
+      <w:sz w:val="32"/>
+      <w:szCs w:val="32"/>
+    </w:rPr>
+  </w:style>
+  <w:style w:type="character" w:customStyle="1" w:styleId="Heading2Char">
+    <w:name w:val="Heading 2 Char"/>
+    <w:basedOn w:val="DefaultParagraphFont"/>
+    <w:link w:val="Heading2"/>
+    <w:uiPriority w:val="9"/>
+    <w:qFormat/>
+    <w:rsid w:val="00CF6004"/>
+    <w:rPr>
+      <w:rFonts w:asciiTheme="majorHAnsi" w:eastAsiaTheme="majorEastAsia" w:hAnsiTheme="majorHAnsi" w:cstheme="majorBidi"/>
+      <w:color w:val="2E74B5" w:themeColor="accent1" w:themeShade="BF"/>
+      <w:sz w:val="26"/>
+      <w:szCs w:val="26"/>
+    </w:rPr>
+  </w:style>
+  <w:style w:type="character" w:customStyle="1" w:styleId="InternetLink">
+    <w:name w:val="Internet Link"/>
+    <w:basedOn w:val="DefaultParagraphFont"/>
+    <w:uiPriority w:val="99"/>
+    <w:unhideWhenUsed/>
+    <w:rsid w:val="00CD6F0C"/>
+    <w:rPr>
+      <w:color w:val="0563C1" w:themeColor="hyperlink"/>
+      <w:u w:val="single"/>
+    </w:rPr>
+  </w:style>
+  <w:style w:type="character" w:customStyle="1" w:styleId="NoSpacingChar">
+    <w:name w:val="No Spacing Char"/>
+    <w:basedOn w:val="DefaultParagraphFont"/>
+    <w:link w:val="NoSpacing"/>
+    <w:uiPriority w:val="1"/>
+    <w:qFormat/>
+    <w:rsid w:val="00200868"/>
+    <w:rPr>
+      <w:rFonts w:eastAsiaTheme="minorEastAsia"/>
+    </w:rPr>
+  </w:style>
+  <w:style w:type="character" w:customStyle="1" w:styleId="HeaderChar">
+    <w:name w:val="Header Char"/>
+    <w:basedOn w:val="DefaultParagraphFont"/>
+    <w:link w:val="Header"/>
+    <w:uiPriority w:val="99"/>
+    <w:qFormat/>
+    <w:rsid w:val="005D6EE7"/>
+  </w:style>
+  <w:style w:type="character" w:customStyle="1" w:styleId="FooterChar">
+    <w:name w:val="Footer Char"/>
+    <w:basedOn w:val="DefaultParagraphFont"/>
+    <w:link w:val="Footer"/>
+    <w:uiPriority w:val="99"/>
+    <w:qFormat/>
+    <w:rsid w:val="005D6EE7"/>
+  </w:style>
+  <w:style w:type="character" w:customStyle="1" w:styleId="IndexLink">
+    <w:name w:val="Index Link"/>
+    <w:qFormat/>
+  </w:style>
+  <w:style w:type="character" w:customStyle="1" w:styleId="NumberingSymbols">
+    <w:name w:val="Numbering Symbols"/>
+    <w:qFormat/>
+  </w:style>
+  <w:style w:type="paragraph" w:customStyle="1" w:styleId="Heading">
+    <w:name w:val="Heading"/>
+    <w:basedOn w:val="Normal"/>
+    <w:next w:val="BodyText"/>
+    <w:qFormat/>
+    <w:pPr>
+      <w:keepNext/>
+      <w:spacing w:before="240" w:after="120"/>
+    </w:pPr>
+    <w:rPr>
+      <w:rFonts w:ascii="Liberation Sans" w:eastAsia="Noto Sans CJK SC" w:hAnsi="Liberation Sans" w:cs="Lohit Devanagari"/>
+      <w:sz w:val="28"/>
+      <w:szCs w:val="28"/>
+    </w:rPr>
+  </w:style>
+  <w:style w:type="paragraph" w:styleId="BodyText">
+    <w:name w:val="Body Text"/>
+    <w:basedOn w:val="Normal"/>
+    <w:pPr>
+      <w:spacing w:after="140" w:line="276" w:lineRule="auto"/>
+    </w:pPr>
+  </w:style>
+  <w:style w:type="paragraph" w:styleId="List">
+    <w:name w:val="List"/>
+    <w:basedOn w:val="BodyText"/>
+    <w:rPr>
+      <w:rFonts w:cs="Lohit Devanagari"/>
+    </w:rPr>
+  </w:style>
+  <w:style w:type="paragraph" w:styleId="Caption">
+    <w:name w:val="caption"/>
+    <w:basedOn w:val="Normal"/>
+    <w:qFormat/>
+    <w:pPr>
+      <w:suppressLineNumbers/>
+      <w:spacing w:before="120" w:after="120"/>
+    </w:pPr>
+    <w:rPr>
+      <w:rFonts w:cs="Lohit Devanagari"/>
+      <w:i/>
+      <w:iCs/>
+      <w:sz w:val="24"/>
+      <w:szCs w:val="24"/>
+    </w:rPr>
+  </w:style>
+  <w:style w:type="paragraph" w:customStyle="1" w:styleId="Index">
+    <w:name w:val="Index"/>
+    <w:basedOn w:val="Normal"/>
+    <w:qFormat/>
+    <w:pPr>
+      <w:suppressLineNumbers/>
+    </w:pPr>
+    <w:rPr>
+      <w:rFonts w:cs="Lohit Devanagari"/>
+    </w:rPr>
+  </w:style>
+  <w:style w:type="paragraph" w:styleId="TOCHeading">
+    <w:name w:val="TOC Heading"/>
+    <w:basedOn w:val="Heading1"/>
+    <w:next w:val="Normal"/>
+    <w:uiPriority w:val="39"/>
+    <w:unhideWhenUsed/>
+    <w:qFormat/>
+    <w:rsid w:val="008E1290"/>
+  </w:style>
+  <w:style w:type="paragraph" w:styleId="ListParagraph">
+    <w:name w:val="List Paragraph"/>
+    <w:basedOn w:val="Normal"/>
+    <w:uiPriority w:val="34"/>
+    <w:qFormat/>
+    <w:rsid w:val="0060368B"/>
+    <w:pPr>
+      <w:ind w:left="720"/>
+      <w:contextualSpacing/>
+    </w:pPr>
+  </w:style>
+  <w:style w:type="paragraph" w:styleId="TOC1">
+    <w:name w:val="toc 1"/>
+    <w:basedOn w:val="Normal"/>
+    <w:next w:val="Normal"/>
+    <w:autoRedefine/>
+    <w:uiPriority w:val="39"/>
+    <w:unhideWhenUsed/>
+    <w:rsid w:val="00CD6F0C"/>
+    <w:pPr>
+      <w:spacing w:after="100"/>
+    </w:pPr>
+  </w:style>
+  <w:style w:type="paragraph" w:styleId="TOC2">
+    <w:name w:val="toc 2"/>
+    <w:basedOn w:val="Normal"/>
+    <w:next w:val="Normal"/>
+    <w:autoRedefine/>
+    <w:uiPriority w:val="39"/>
+    <w:unhideWhenUsed/>
+    <w:rsid w:val="00CD6F0C"/>
+    <w:pPr>
+      <w:spacing w:after="100"/>
+      <w:ind w:left="220"/>
+    </w:pPr>
+  </w:style>
+  <w:style w:type="paragraph" w:styleId="NoSpacing">
+    <w:name w:val="No Spacing"/>
+    <w:link w:val="NoSpacingChar"/>
+    <w:uiPriority w:val="1"/>
+    <w:qFormat/>
+    <w:rsid w:val="00200868"/>
+    <w:rPr>
+      <w:rFonts w:ascii="Calibri" w:eastAsiaTheme="minorEastAsia" w:hAnsi="Calibri"/>
+      <w:sz w:val="22"/>
+    </w:rPr>
+  </w:style>
+  <w:style w:type="paragraph" w:styleId="Header">
+    <w:name w:val="header"/>
+    <w:basedOn w:val="Normal"/>
+    <w:link w:val="HeaderChar"/>
+    <w:uiPriority w:val="99"/>
+    <w:unhideWhenUsed/>
+    <w:rsid w:val="005D6EE7"/>
+    <w:pPr>
+      <w:tabs>
+        <w:tab w:val="center" w:pos="4680"/>
+        <w:tab w:val="right" w:pos="9360"/>
+      </w:tabs>
+      <w:spacing w:after="0" w:line="240" w:lineRule="auto"/>
+    </w:pPr>
+  </w:style>
+  <w:style w:type="paragraph" w:styleId="Footer">
+    <w:name w:val="footer"/>
+    <w:basedOn w:val="Normal"/>
+    <w:link w:val="FooterChar"/>
+    <w:uiPriority w:val="99"/>
+    <w:unhideWhenUsed/>
+    <w:rsid w:val="005D6EE7"/>
+    <w:pPr>
+      <w:tabs>
+        <w:tab w:val="center" w:pos="4680"/>
+        <w:tab w:val="right" w:pos="9360"/>
+      </w:tabs>
+      <w:spacing w:after="0" w:line="240" w:lineRule="auto"/>
+    </w:pPr>
+  </w:style>
+  <w:style w:type="paragraph" w:customStyle="1" w:styleId="FrameContents">
+    <w:name w:val="Frame Contents"/>
+    <w:basedOn w:val="Normal"/>
+    <w:qFormat/>
+  </w:style>
+  <w:style w:type="paragraph" w:customStyle="1" w:styleId="PreformattedText">
+    <w:name w:val="Preformatted Text"/>
+    <w:basedOn w:val="Normal"/>
+    <w:qFormat/>
+    <w:pPr>
+      <w:spacing w:after="0"/>
+    </w:pPr>
+    <w:rPr>
+      <w:rFonts w:ascii="Liberation Mono" w:eastAsia="Liberation Mono" w:hAnsi="Liberation Mono" w:cs="Liberation Mono"/>
+      <w:sz w:val="20"/>
+      <w:szCs w:val="20"/>
+    </w:rPr>
+  </w:style>
+  <w:style w:type="character" w:styleId="Hyperlink">
+    <w:name w:val="Hyperlink"/>
+    <w:basedOn w:val="DefaultParagraphFont"/>
+    <w:uiPriority w:val="99"/>
+    <w:unhideWhenUsed/>
+    <w:rsid w:val="00762460"/>
+    <w:rPr>
+      <w:color w:val="0563C1" w:themeColor="hyperlink"/>
+      <w:u w:val="single"/>
+    </w:rPr>
+  </w:style>
 </w:styles>
 </file>
 
 <file path=word/glossary/document.xml><?xml version="1.0" encoding="utf-8"?>
-<w:glossaryDocument xmlns:wpc="http://schemas.microsoft.com/office/word/2010/wordprocessingCanvas" xmlns:mc="http://schemas.openxmlformats.org/markup-compatibility/2006" xmlns:o="urn:schemas-microsoft-com:office:office" xmlns:r="http://schemas.openxmlformats.org/officeDocument/2006/relationships" xmlns:m="http://schemas.openxmlformats.org/officeDocument/2006/math" xmlns:v="urn:schemas-microsoft-com:vml" xmlns:wp14="http://schemas.microsoft.com/office/word/2010/wordprocessingDrawing" xmlns:wp="http://schemas.openxmlformats.org/drawingml/2006/wordprocessingDrawing" xmlns:w10="urn:schemas-microsoft-com:office:word" xmlns:w="http://schemas.openxmlformats.org/wordprocessingml/2006/main" xmlns:w14="http://schemas.microsoft.com/office/word/2010/wordml" xmlns:w15="http://schemas.microsoft.com/office/word/2012/wordml" xmlns:wpg="http://schemas.microsoft.com/office/word/2010/wordprocessingGroup" xmlns:wpi="http://schemas.microsoft.com/office/word/2010/wordprocessingInk" xmlns:wne="http://schemas.microsoft.com/office/word/2006/wordml" xmlns:wps="http://schemas.microsoft.com/office/word/2010/wordprocessingShape" mc:Ignorable="w14 w15 wp14">
-  <w:docParts>
-    <w:docPart>
-      <w:docPartPr>
-        <w:name w:val="98BDAF2EBE0B48818B3FEAD55270060D"/>
-        <w:category>
-          <w:name w:val="General"/>
-          <w:gallery w:val="placeholder"/>
-        </w:category>
-        <w:types>
-          <w:type w:val="bbPlcHdr"/>
-        </w:types>
-        <w:behaviors>
-          <w:behavior w:val="content"/>
-        </w:behaviors>
-        <w:guid w:val="{2930D11D-2EB6-4CF0-94A8-1BA3C54E9132}"/>
-      </w:docPartPr>
-      <w:docPartBody>
-        <w:p>
-          <w:pPr>
-            <w:pStyle w:val="98BDAF2EBE0B48818B3FEAD55270060D"/>
-          </w:pPr>
-          <w:r>
-            <w:rPr>
-              <w:rFonts w:asciiTheme="majorHAnsi" w:eastAsiaTheme="majorEastAsia" w:hAnsiTheme="majorHAnsi" w:cstheme="majorBidi"/>
-              <w:caps/>
-              <w:color w:val="5B9BD5" w:themeColor="accent1"/>
-              <w:sz w:val="80"/>
-              <w:szCs w:val="80"/>
-            </w:rPr>
-            <w:t>[Document title]</w:t>
-          </w:r>
-        </w:p>
-      </w:docPartBody>
-    </w:docPart>
-    <w:docPart>
-      <w:docPartPr>
-        <w:name w:val="F3A8031CDD0148E4BB52550CE2BD4D72"/>
-        <w:category>
-          <w:name w:val="General"/>
-          <w:gallery w:val="placeholder"/>
-        </w:category>
-        <w:types>
-          <w:type w:val="bbPlcHdr"/>
-        </w:types>
-        <w:behaviors>
-          <w:behavior w:val="content"/>
-        </w:behaviors>
-        <w:guid w:val="{9D77AE1A-F863-4FB6-AA84-186B0C842424}"/>
-      </w:docPartPr>
-      <w:docPartBody>
-        <w:p>
-          <w:pPr>
-            <w:pStyle w:val="F3A8031CDD0148E4BB52550CE2BD4D72"/>
-          </w:pPr>
-          <w:r>
-            <w:rPr>
-              <w:color w:val="5B9BD5" w:themeColor="accent1"/>
-              <w:sz w:val="28"/>
-              <w:szCs w:val="28"/>
-            </w:rPr>
-            <w:t>[Document subtitle]</w:t>
-          </w:r>
-        </w:p>
-      </w:docPartBody>
-    </w:docPart>
-  </w:docParts>
-</w:glossaryDocument>
+<w:glossaryDocument xmlns:wpc="http://schemas.microsoft.com/office/word/2010/wordprocessingCanvas" xmlns:mc="http://schemas.openxmlformats.org/markup-compatibility/2006" xmlns:o="urn:schemas-microsoft-com:office:office" xmlns:r="http://schemas.openxmlformats.org/officeDocument/2006/relationships" xmlns:m="http://schemas.openxmlformats.org/officeDocument/2006/math" xmlns:v="urn:schemas-microsoft-com:vml" xmlns:wp14="http://schemas.microsoft.com/office/word/2010/wordprocessingDrawing" xmlns:wp="http://schemas.openxmlformats.org/drawingml/2006/wordprocessingDrawing" xmlns:w10="urn:schemas-microsoft-com:office:word" xmlns:w="http://schemas.openxmlformats.org/wordprocessingml/2006/main" xmlns:w14="http://schemas.microsoft.com/office/word/2010/wordml" xmlns:w15="http://schemas.microsoft.com/office/word/2012/wordml" xmlns:wpg="http://schemas.microsoft.com/office/word/2010/wordprocessingGroup" xmlns:wpi="http://schemas.microsoft.com/office/word/2010/wordprocessingInk" xmlns:wne="http://schemas.microsoft.com/office/word/2006/wordml" xmlns:wps="http://schemas.microsoft.com/office/word/2010/wordprocessingShape" mc:Ignorable="w14 w15 wp14"/>
 </file>
 
 <file path=word/glossary/fontTable.xml><?xml version="1.0" encoding="utf-8"?>
@@ -2375,6 +2331,33 @@
     <w:pitch w:val="variable"/>
     <w:sig w:usb0="E4002EFF" w:usb1="C000247B" w:usb2="00000009" w:usb3="00000000" w:csb0="000001FF" w:csb1="00000000"/>
   </w:font>
+  <w:font w:name="Liberation Sans">
+    <w:altName w:val="Arial"/>
+    <w:charset w:val="01"/>
+    <w:family w:val="roman"/>
+    <w:pitch w:val="variable"/>
+  </w:font>
+  <w:font w:name="Noto Sans CJK SC">
+    <w:panose1 w:val="00000000000000000000"/>
+    <w:charset w:val="00"/>
+    <w:family w:val="roman"/>
+    <w:notTrueType/>
+    <w:pitch w:val="default"/>
+  </w:font>
+  <w:font w:name="Lohit Devanagari">
+    <w:altName w:val="Times New Roman"/>
+    <w:panose1 w:val="00000000000000000000"/>
+    <w:charset w:val="00"/>
+    <w:family w:val="roman"/>
+    <w:notTrueType/>
+    <w:pitch w:val="default"/>
+  </w:font>
+  <w:font w:name="Liberation Mono">
+    <w:altName w:val="Courier New"/>
+    <w:charset w:val="01"/>
+    <w:family w:val="modern"/>
+    <w:pitch w:val="fixed"/>
+  </w:font>
 </w:fonts>
 </file>
 
@@ -2396,6 +2379,7 @@
     <w:rsid w:val="00266F5C"/>
     <w:rsid w:val="004E5208"/>
     <w:rsid w:val="007F573C"/>
+    <w:rsid w:val="00AA2B39"/>
     <w:rsid w:val="00BF1D59"/>
   </w:rsids>
   <m:mathPr>
@@ -3120,10 +3104,6 @@
 </file>
 
 <file path=customXml/item1.xml><?xml version="1.0" encoding="utf-8"?>
-<b:Sources xmlns:b="http://schemas.openxmlformats.org/officeDocument/2006/bibliography" xmlns="http://schemas.openxmlformats.org/officeDocument/2006/bibliography" SelectedStyle="\APASixthEditionOfficeOnline.xsl" StyleName="APA" Version="6"/>
-</file>
-
-<file path=customXml/item2.xml><?xml version="1.0" encoding="utf-8"?>
 <CoverPageProperties xmlns="http://schemas.microsoft.com/office/2006/coverPageProps">
   <PublishDate>2022-02-02T00:00:00</PublishDate>
   <Abstract/>
@@ -3134,18 +3114,22 @@
 </CoverPageProperties>
 </file>
 
+<file path=customXml/item2.xml><?xml version="1.0" encoding="utf-8"?>
+<b:Sources xmlns:b="http://schemas.openxmlformats.org/officeDocument/2006/bibliography" xmlns="http://schemas.openxmlformats.org/officeDocument/2006/bibliography" SelectedStyle="\APASixthEditionOfficeOnline.xsl" StyleName="APA" Version="6"/>
+</file>
+
 <file path=customXml/itemProps1.xml><?xml version="1.0" encoding="utf-8"?>
-<ds:datastoreItem xmlns:ds="http://schemas.openxmlformats.org/officeDocument/2006/customXml" ds:itemID="{780FC04E-E69D-4202-BF94-8D9062DD4E48}">
+<ds:datastoreItem xmlns:ds="http://schemas.openxmlformats.org/officeDocument/2006/customXml" ds:itemID="{55AF091B-3C7A-41E3-B477-F2FDAA23CFDA}">
   <ds:schemaRefs>
-    <ds:schemaRef ds:uri="http://schemas.openxmlformats.org/officeDocument/2006/bibliography"/>
+    <ds:schemaRef ds:uri="http://schemas.microsoft.com/office/2006/coverPageProps"/>
   </ds:schemaRefs>
 </ds:datastoreItem>
 </file>
 
 <file path=customXml/itemProps2.xml><?xml version="1.0" encoding="utf-8"?>
-<ds:datastoreItem xmlns:ds="http://schemas.openxmlformats.org/officeDocument/2006/customXml" ds:itemID="{55AF091B-3C7A-41E3-B477-F2FDAA23CFDA}">
+<ds:datastoreItem xmlns:ds="http://schemas.openxmlformats.org/officeDocument/2006/customXml" ds:itemID="{D15073A7-9B9A-477F-B397-ABF8B5171F12}">
   <ds:schemaRefs>
-    <ds:schemaRef ds:uri="http://schemas.microsoft.com/office/2006/coverPageProps"/>
+    <ds:schemaRef ds:uri="http://schemas.openxmlformats.org/officeDocument/2006/bibliography"/>
   </ds:schemaRefs>
 </ds:datastoreItem>
 </file>
</xml_diff>

<commit_message>
test: working on calling login mixin
</commit_message>
<xml_diff>
--- a/client/tests/unit/requirements/requirements.docx
+++ b/client/tests/unit/requirements/requirements.docx
@@ -772,14 +772,7 @@
           <w:rFonts w:ascii="Times New Roman" w:hAnsi="Times New Roman" w:cs="Times New Roman"/>
           <w:sz w:val="24"/>
         </w:rPr>
-        <w:t xml:space="preserve">Prompt user with set </w:t>
-      </w:r>
-      <w:r>
-        <w:rPr>
-          <w:rFonts w:ascii="Times New Roman" w:hAnsi="Times New Roman" w:cs="Times New Roman"/>
-          <w:sz w:val="24"/>
-        </w:rPr>
-        <w:t>password to enter it</w:t>
+        <w:t>Prompt user with set password to enter it</w:t>
       </w:r>
     </w:p>
     <w:p>
@@ -859,6 +852,60 @@
           <w:rFonts w:ascii="Times New Roman" w:hAnsi="Times New Roman" w:cs="Times New Roman"/>
           <w:sz w:val="24"/>
         </w:rPr>
+        <w:t>Client has no pending order</w:t>
+      </w:r>
+    </w:p>
+    <w:p>
+      <w:pPr>
+        <w:pStyle w:val="ListParagraph"/>
+        <w:numPr>
+          <w:ilvl w:val="4"/>
+          <w:numId w:val="2"/>
+        </w:numPr>
+      </w:pPr>
+      <w:r>
+        <w:rPr>
+          <w:rFonts w:ascii="Times New Roman" w:hAnsi="Times New Roman" w:cs="Times New Roman"/>
+          <w:sz w:val="24"/>
+        </w:rPr>
+        <w:t xml:space="preserve">Client logged in </w:t>
+      </w:r>
+      <w:r>
+        <w:rPr>
+          <w:rFonts w:ascii="Times New Roman" w:hAnsi="Times New Roman" w:cs="Times New Roman"/>
+          <w:sz w:val="24"/>
+        </w:rPr>
+        <w:t>by clicking the “</w:t>
+      </w:r>
+      <w:r>
+        <w:rPr>
+          <w:rFonts w:ascii="Times New Roman" w:hAnsi="Times New Roman" w:cs="Times New Roman"/>
+          <w:b/>
+          <w:sz w:val="24"/>
+        </w:rPr>
+        <w:t>Get Started</w:t>
+      </w:r>
+      <w:r>
+        <w:rPr>
+          <w:rFonts w:ascii="Times New Roman" w:hAnsi="Times New Roman" w:cs="Times New Roman"/>
+          <w:sz w:val="24"/>
+        </w:rPr>
+        <w:t>” button</w:t>
+      </w:r>
+    </w:p>
+    <w:p>
+      <w:pPr>
+        <w:pStyle w:val="ListParagraph"/>
+        <w:numPr>
+          <w:ilvl w:val="5"/>
+          <w:numId w:val="2"/>
+        </w:numPr>
+      </w:pPr>
+      <w:r>
+        <w:rPr>
+          <w:rFonts w:ascii="Times New Roman" w:hAnsi="Times New Roman" w:cs="Times New Roman"/>
+          <w:sz w:val="24"/>
+        </w:rPr>
         <w:t>Redi</w:t>
       </w:r>
       <w:r>
@@ -866,7 +913,162 @@
           <w:rFonts w:ascii="Times New Roman" w:hAnsi="Times New Roman" w:cs="Times New Roman"/>
           <w:sz w:val="24"/>
         </w:rPr>
-        <w:t>rect user to the orders page if no pending order</w:t>
+        <w:t xml:space="preserve">rect user to the </w:t>
+      </w:r>
+      <w:r>
+        <w:rPr>
+          <w:rFonts w:ascii="Times New Roman" w:hAnsi="Times New Roman" w:cs="Times New Roman"/>
+          <w:b/>
+          <w:i/>
+          <w:sz w:val="24"/>
+        </w:rPr>
+        <w:t>place-order</w:t>
+      </w:r>
+      <w:r>
+        <w:rPr>
+          <w:rFonts w:ascii="Times New Roman" w:hAnsi="Times New Roman" w:cs="Times New Roman"/>
+          <w:sz w:val="24"/>
+        </w:rPr>
+        <w:t xml:space="preserve"> </w:t>
+      </w:r>
+      <w:r>
+        <w:rPr>
+          <w:rFonts w:ascii="Times New Roman" w:hAnsi="Times New Roman" w:cs="Times New Roman"/>
+          <w:sz w:val="24"/>
+        </w:rPr>
+        <w:t>page</w:t>
+      </w:r>
+      <w:bookmarkStart w:id="4" w:name="_GoBack"/>
+      <w:bookmarkEnd w:id="4"/>
+    </w:p>
+    <w:p>
+      <w:pPr>
+        <w:pStyle w:val="ListParagraph"/>
+        <w:numPr>
+          <w:ilvl w:val="4"/>
+          <w:numId w:val="2"/>
+        </w:numPr>
+      </w:pPr>
+      <w:r>
+        <w:rPr>
+          <w:rFonts w:ascii="Times New Roman" w:hAnsi="Times New Roman" w:cs="Times New Roman"/>
+          <w:sz w:val="24"/>
+        </w:rPr>
+        <w:t>Client</w:t>
+      </w:r>
+      <w:r>
+        <w:rPr>
+          <w:rFonts w:ascii="Times New Roman" w:hAnsi="Times New Roman" w:cs="Times New Roman"/>
+          <w:sz w:val="24"/>
+        </w:rPr>
+        <w:t xml:space="preserve"> didn’t</w:t>
+      </w:r>
+      <w:r>
+        <w:rPr>
+          <w:rFonts w:ascii="Times New Roman" w:hAnsi="Times New Roman" w:cs="Times New Roman"/>
+          <w:sz w:val="24"/>
+        </w:rPr>
+        <w:t xml:space="preserve"> </w:t>
+      </w:r>
+      <w:r>
+        <w:rPr>
+          <w:rFonts w:ascii="Times New Roman" w:hAnsi="Times New Roman" w:cs="Times New Roman"/>
+          <w:sz w:val="24"/>
+        </w:rPr>
+        <w:t xml:space="preserve">log </w:t>
+      </w:r>
+      <w:r>
+        <w:rPr>
+          <w:rFonts w:ascii="Times New Roman" w:hAnsi="Times New Roman" w:cs="Times New Roman"/>
+          <w:sz w:val="24"/>
+        </w:rPr>
+        <w:t>in by clicking the “</w:t>
+      </w:r>
+      <w:r>
+        <w:rPr>
+          <w:rFonts w:ascii="Times New Roman" w:hAnsi="Times New Roman" w:cs="Times New Roman"/>
+          <w:b/>
+          <w:sz w:val="24"/>
+        </w:rPr>
+        <w:t>Get Started</w:t>
+      </w:r>
+      <w:r>
+        <w:rPr>
+          <w:rFonts w:ascii="Times New Roman" w:hAnsi="Times New Roman" w:cs="Times New Roman"/>
+          <w:sz w:val="24"/>
+        </w:rPr>
+        <w:t>” button</w:t>
+      </w:r>
+    </w:p>
+    <w:p>
+      <w:pPr>
+        <w:pStyle w:val="ListParagraph"/>
+        <w:numPr>
+          <w:ilvl w:val="5"/>
+          <w:numId w:val="2"/>
+        </w:numPr>
+      </w:pPr>
+      <w:r>
+        <w:rPr>
+          <w:rFonts w:ascii="Times New Roman" w:hAnsi="Times New Roman" w:cs="Times New Roman"/>
+          <w:sz w:val="24"/>
+        </w:rPr>
+        <w:t xml:space="preserve">Redirect user to the </w:t>
+      </w:r>
+      <w:r>
+        <w:rPr>
+          <w:rFonts w:ascii="Times New Roman" w:hAnsi="Times New Roman" w:cs="Times New Roman"/>
+          <w:b/>
+          <w:i/>
+          <w:sz w:val="24"/>
+        </w:rPr>
+        <w:t>writers</w:t>
+      </w:r>
+      <w:r>
+        <w:rPr>
+          <w:rFonts w:ascii="Times New Roman" w:hAnsi="Times New Roman" w:cs="Times New Roman"/>
+          <w:sz w:val="24"/>
+        </w:rPr>
+        <w:t xml:space="preserve"> page if </w:t>
+      </w:r>
+      <w:r>
+        <w:rPr>
+          <w:rFonts w:ascii="Times New Roman" w:hAnsi="Times New Roman" w:cs="Times New Roman"/>
+          <w:sz w:val="24"/>
+        </w:rPr>
+        <w:t>client is in public mode</w:t>
+      </w:r>
+    </w:p>
+    <w:p>
+      <w:pPr>
+        <w:pStyle w:val="ListParagraph"/>
+        <w:numPr>
+          <w:ilvl w:val="5"/>
+          <w:numId w:val="2"/>
+        </w:numPr>
+      </w:pPr>
+      <w:r>
+        <w:rPr>
+          <w:rFonts w:ascii="Times New Roman" w:hAnsi="Times New Roman" w:cs="Times New Roman"/>
+          <w:sz w:val="24"/>
+        </w:rPr>
+        <w:t xml:space="preserve">Redirect user to the </w:t>
+      </w:r>
+      <w:r>
+        <w:rPr>
+          <w:rFonts w:ascii="Times New Roman" w:hAnsi="Times New Roman" w:cs="Times New Roman"/>
+          <w:b/>
+          <w:i/>
+          <w:sz w:val="24"/>
+        </w:rPr>
+        <w:t xml:space="preserve">orders </w:t>
+      </w:r>
+      <w:r>
+        <w:rPr>
+          <w:rFonts w:ascii="Times New Roman" w:hAnsi="Times New Roman" w:cs="Times New Roman"/>
+          <w:sz w:val="24"/>
+        </w:rPr>
+        <w:t>page if client is in private mode</w:t>
       </w:r>
     </w:p>
     <w:p>
@@ -876,16 +1078,61 @@
           <w:ilvl w:val="3"/>
           <w:numId w:val="2"/>
         </w:numPr>
-      </w:pPr>
-      <w:r>
-        <w:rPr>
-          <w:rFonts w:ascii="Times New Roman" w:hAnsi="Times New Roman" w:cs="Times New Roman"/>
-          <w:sz w:val="24"/>
-        </w:rPr>
-        <w:t>Redirect user to the place-order page if pending order exists</w:t>
-      </w:r>
-      <w:bookmarkStart w:id="4" w:name="_GoBack"/>
-      <w:bookmarkEnd w:id="4"/>
+        <w:rPr>
+          <w:rFonts w:ascii="Times New Roman" w:hAnsi="Times New Roman" w:cs="Times New Roman"/>
+          <w:sz w:val="24"/>
+        </w:rPr>
+      </w:pPr>
+      <w:r>
+        <w:rPr>
+          <w:rFonts w:ascii="Times New Roman" w:hAnsi="Times New Roman" w:cs="Times New Roman"/>
+          <w:sz w:val="24"/>
+        </w:rPr>
+        <w:t xml:space="preserve">Client has </w:t>
+      </w:r>
+      <w:r>
+        <w:rPr>
+          <w:rFonts w:ascii="Times New Roman" w:hAnsi="Times New Roman" w:cs="Times New Roman"/>
+          <w:sz w:val="24"/>
+        </w:rPr>
+        <w:t>a pending order</w:t>
+      </w:r>
+    </w:p>
+    <w:p>
+      <w:pPr>
+        <w:pStyle w:val="ListParagraph"/>
+        <w:numPr>
+          <w:ilvl w:val="4"/>
+          <w:numId w:val="2"/>
+        </w:numPr>
+        <w:rPr>
+          <w:rFonts w:ascii="Times New Roman" w:hAnsi="Times New Roman" w:cs="Times New Roman"/>
+          <w:sz w:val="24"/>
+        </w:rPr>
+      </w:pPr>
+      <w:r>
+        <w:rPr>
+          <w:rFonts w:ascii="Times New Roman" w:hAnsi="Times New Roman" w:cs="Times New Roman"/>
+          <w:sz w:val="24"/>
+        </w:rPr>
+        <w:t xml:space="preserve">Redirect user to the </w:t>
+      </w:r>
+      <w:r>
+        <w:rPr>
+          <w:rFonts w:ascii="Times New Roman" w:hAnsi="Times New Roman" w:cs="Times New Roman"/>
+          <w:b/>
+          <w:i/>
+          <w:sz w:val="24"/>
+        </w:rPr>
+        <w:t>place-order</w:t>
+      </w:r>
+      <w:r>
+        <w:rPr>
+          <w:rFonts w:ascii="Times New Roman" w:hAnsi="Times New Roman" w:cs="Times New Roman"/>
+          <w:sz w:val="24"/>
+        </w:rPr>
+        <w:t xml:space="preserve"> page</w:t>
+      </w:r>
     </w:p>
     <w:p>
       <w:pPr>
@@ -916,14 +1163,7 @@
           <w:rFonts w:ascii="Times New Roman" w:hAnsi="Times New Roman" w:cs="Times New Roman"/>
           <w:sz w:val="24"/>
         </w:rPr>
-        <w:t>Notify no</w:t>
-      </w:r>
-      <w:r>
-        <w:rPr>
-          <w:rFonts w:ascii="Times New Roman" w:hAnsi="Times New Roman" w:cs="Times New Roman"/>
-          <w:sz w:val="24"/>
-        </w:rPr>
-        <w:t>n-client why he/she can’t log in</w:t>
+        <w:t>Notify non-client why he/she can’t log in</w:t>
       </w:r>
     </w:p>
     <w:p>
@@ -999,14 +1239,7 @@
           <w:rFonts w:ascii="Times New Roman" w:hAnsi="Times New Roman" w:cs="Times New Roman"/>
           <w:sz w:val="24"/>
         </w:rPr>
-        <w:t>I</w:t>
-      </w:r>
-      <w:r>
-        <w:rPr>
-          <w:rFonts w:ascii="Times New Roman" w:hAnsi="Times New Roman" w:cs="Times New Roman"/>
-          <w:sz w:val="24"/>
-        </w:rPr>
-        <w:t>n case an account with the same email already exists</w:t>
+        <w:t>In case an account with the same email already exists</w:t>
       </w:r>
     </w:p>
     <w:p>
@@ -1038,14 +1271,7 @@
           <w:rFonts w:ascii="Times New Roman" w:hAnsi="Times New Roman" w:cs="Times New Roman"/>
           <w:sz w:val="24"/>
         </w:rPr>
-        <w:t>Prompt</w:t>
-      </w:r>
-      <w:r>
-        <w:rPr>
-          <w:rFonts w:ascii="Times New Roman" w:hAnsi="Times New Roman" w:cs="Times New Roman"/>
-          <w:sz w:val="24"/>
-        </w:rPr>
-        <w:t xml:space="preserve"> user with no password to set it</w:t>
+        <w:t>Prompt user with no password to set it</w:t>
       </w:r>
     </w:p>
     <w:p>
@@ -2304,544 +2530,6 @@
 </w:styles>
 </file>
 
-<file path=word/glossary/document.xml><?xml version="1.0" encoding="utf-8"?>
-<w:glossaryDocument xmlns:wpc="http://schemas.microsoft.com/office/word/2010/wordprocessingCanvas" xmlns:mc="http://schemas.openxmlformats.org/markup-compatibility/2006" xmlns:o="urn:schemas-microsoft-com:office:office" xmlns:r="http://schemas.openxmlformats.org/officeDocument/2006/relationships" xmlns:m="http://schemas.openxmlformats.org/officeDocument/2006/math" xmlns:v="urn:schemas-microsoft-com:vml" xmlns:wp14="http://schemas.microsoft.com/office/word/2010/wordprocessingDrawing" xmlns:wp="http://schemas.openxmlformats.org/drawingml/2006/wordprocessingDrawing" xmlns:w10="urn:schemas-microsoft-com:office:word" xmlns:w="http://schemas.openxmlformats.org/wordprocessingml/2006/main" xmlns:w14="http://schemas.microsoft.com/office/word/2010/wordml" xmlns:w15="http://schemas.microsoft.com/office/word/2012/wordml" xmlns:wpg="http://schemas.microsoft.com/office/word/2010/wordprocessingGroup" xmlns:wpi="http://schemas.microsoft.com/office/word/2010/wordprocessingInk" xmlns:wne="http://schemas.microsoft.com/office/word/2006/wordml" xmlns:wps="http://schemas.microsoft.com/office/word/2010/wordprocessingShape" mc:Ignorable="w14 w15 wp14"/>
-</file>
-
-<file path=word/glossary/fontTable.xml><?xml version="1.0" encoding="utf-8"?>
-<w:fonts xmlns:mc="http://schemas.openxmlformats.org/markup-compatibility/2006" xmlns:r="http://schemas.openxmlformats.org/officeDocument/2006/relationships" xmlns:w="http://schemas.openxmlformats.org/wordprocessingml/2006/main" xmlns:w14="http://schemas.microsoft.com/office/word/2010/wordml" xmlns:w15="http://schemas.microsoft.com/office/word/2012/wordml" mc:Ignorable="w14 w15">
-  <w:font w:name="Times New Roman">
-    <w:panose1 w:val="02020603050405020304"/>
-    <w:charset w:val="00"/>
-    <w:family w:val="roman"/>
-    <w:pitch w:val="variable"/>
-    <w:sig w:usb0="E0002EFF" w:usb1="C000785B" w:usb2="00000009" w:usb3="00000000" w:csb0="000001FF" w:csb1="00000000"/>
-  </w:font>
-  <w:font w:name="Calibri">
-    <w:panose1 w:val="020F0502020204030204"/>
-    <w:charset w:val="00"/>
-    <w:family w:val="swiss"/>
-    <w:pitch w:val="variable"/>
-    <w:sig w:usb0="E4002EFF" w:usb1="C000247B" w:usb2="00000009" w:usb3="00000000" w:csb0="000001FF" w:csb1="00000000"/>
-  </w:font>
-  <w:font w:name="Calibri Light">
-    <w:panose1 w:val="020F0302020204030204"/>
-    <w:charset w:val="00"/>
-    <w:family w:val="swiss"/>
-    <w:pitch w:val="variable"/>
-    <w:sig w:usb0="E4002EFF" w:usb1="C000247B" w:usb2="00000009" w:usb3="00000000" w:csb0="000001FF" w:csb1="00000000"/>
-  </w:font>
-  <w:font w:name="Liberation Sans">
-    <w:altName w:val="Arial"/>
-    <w:charset w:val="01"/>
-    <w:family w:val="roman"/>
-    <w:pitch w:val="variable"/>
-  </w:font>
-  <w:font w:name="Noto Sans CJK SC">
-    <w:panose1 w:val="00000000000000000000"/>
-    <w:charset w:val="00"/>
-    <w:family w:val="roman"/>
-    <w:notTrueType/>
-    <w:pitch w:val="default"/>
-  </w:font>
-  <w:font w:name="Lohit Devanagari">
-    <w:altName w:val="Times New Roman"/>
-    <w:panose1 w:val="00000000000000000000"/>
-    <w:charset w:val="00"/>
-    <w:family w:val="roman"/>
-    <w:notTrueType/>
-    <w:pitch w:val="default"/>
-  </w:font>
-  <w:font w:name="Liberation Mono">
-    <w:altName w:val="Courier New"/>
-    <w:charset w:val="01"/>
-    <w:family w:val="modern"/>
-    <w:pitch w:val="fixed"/>
-  </w:font>
-</w:fonts>
-</file>
-
-<file path=word/glossary/settings.xml><?xml version="1.0" encoding="utf-8"?>
-<w:settings xmlns:mc="http://schemas.openxmlformats.org/markup-compatibility/2006" xmlns:o="urn:schemas-microsoft-com:office:office" xmlns:r="http://schemas.openxmlformats.org/officeDocument/2006/relationships" xmlns:m="http://schemas.openxmlformats.org/officeDocument/2006/math" xmlns:v="urn:schemas-microsoft-com:vml" xmlns:w10="urn:schemas-microsoft-com:office:word" xmlns:w="http://schemas.openxmlformats.org/wordprocessingml/2006/main" xmlns:w14="http://schemas.microsoft.com/office/word/2010/wordml" xmlns:w15="http://schemas.microsoft.com/office/word/2012/wordml" xmlns:sl="http://schemas.openxmlformats.org/schemaLibrary/2006/main" mc:Ignorable="w14 w15">
-  <w:view w:val="normal"/>
-  <w:defaultTabStop w:val="720"/>
-  <w:characterSpacingControl w:val="doNotCompress"/>
-  <w:compat>
-    <w:useFELayout/>
-    <w:compatSetting w:name="compatibilityMode" w:uri="http://schemas.microsoft.com/office/word" w:val="15"/>
-    <w:compatSetting w:name="overrideTableStyleFontSizeAndJustification" w:uri="http://schemas.microsoft.com/office/word" w:val="1"/>
-    <w:compatSetting w:name="enableOpenTypeFeatures" w:uri="http://schemas.microsoft.com/office/word" w:val="1"/>
-    <w:compatSetting w:name="doNotFlipMirrorIndents" w:uri="http://schemas.microsoft.com/office/word" w:val="1"/>
-    <w:compatSetting w:name="differentiateMultirowTableHeaders" w:uri="http://schemas.microsoft.com/office/word" w:val="1"/>
-  </w:compat>
-  <w:rsids>
-    <w:rsidRoot w:val="004E5208"/>
-    <w:rsid w:val="00266F5C"/>
-    <w:rsid w:val="004E5208"/>
-    <w:rsid w:val="007F573C"/>
-    <w:rsid w:val="00AA2B39"/>
-    <w:rsid w:val="00BF1D59"/>
-  </w:rsids>
-  <m:mathPr>
-    <m:mathFont m:val="Cambria Math"/>
-    <m:brkBin m:val="before"/>
-    <m:brkBinSub m:val="--"/>
-    <m:smallFrac m:val="0"/>
-    <m:dispDef/>
-    <m:lMargin m:val="0"/>
-    <m:rMargin m:val="0"/>
-    <m:defJc m:val="centerGroup"/>
-    <m:wrapIndent m:val="1440"/>
-    <m:intLim m:val="subSup"/>
-    <m:naryLim m:val="undOvr"/>
-  </m:mathPr>
-  <w:themeFontLang w:val="en-US"/>
-  <w:clrSchemeMapping w:bg1="light1" w:t1="dark1" w:bg2="light2" w:t2="dark2" w:accent1="accent1" w:accent2="accent2" w:accent3="accent3" w:accent4="accent4" w:accent5="accent5" w:accent6="accent6" w:hyperlink="hyperlink" w:followedHyperlink="followedHyperlink"/>
-  <w:decimalSymbol w:val="."/>
-  <w:listSeparator w:val=","/>
-  <w15:chartTrackingRefBased/>
-</w:settings>
-</file>
-
-<file path=word/glossary/styles.xml><?xml version="1.0" encoding="utf-8"?>
-<w:styles xmlns:mc="http://schemas.openxmlformats.org/markup-compatibility/2006" xmlns:r="http://schemas.openxmlformats.org/officeDocument/2006/relationships" xmlns:w="http://schemas.openxmlformats.org/wordprocessingml/2006/main" xmlns:w14="http://schemas.microsoft.com/office/word/2010/wordml" xmlns:w15="http://schemas.microsoft.com/office/word/2012/wordml" mc:Ignorable="w14 w15">
-  <w:docDefaults>
-    <w:rPrDefault>
-      <w:rPr>
-        <w:rFonts w:asciiTheme="minorHAnsi" w:eastAsiaTheme="minorEastAsia" w:hAnsiTheme="minorHAnsi" w:cstheme="minorBidi"/>
-        <w:sz w:val="22"/>
-        <w:szCs w:val="22"/>
-        <w:lang w:val="en-US" w:eastAsia="en-US" w:bidi="ar-SA"/>
-      </w:rPr>
-    </w:rPrDefault>
-    <w:pPrDefault>
-      <w:pPr>
-        <w:spacing w:after="160" w:line="259" w:lineRule="auto"/>
-      </w:pPr>
-    </w:pPrDefault>
-  </w:docDefaults>
-  <w:latentStyles w:defLockedState="0" w:defUIPriority="99" w:defSemiHidden="0" w:defUnhideWhenUsed="0" w:defQFormat="0" w:count="371">
-    <w:lsdException w:name="Normal" w:uiPriority="0" w:qFormat="1"/>
-    <w:lsdException w:name="heading 1" w:uiPriority="9" w:qFormat="1"/>
-    <w:lsdException w:name="heading 2" w:semiHidden="1" w:uiPriority="9" w:unhideWhenUsed="1" w:qFormat="1"/>
-    <w:lsdException w:name="heading 3" w:semiHidden="1" w:uiPriority="9" w:unhideWhenUsed="1" w:qFormat="1"/>
-    <w:lsdException w:name="heading 4" w:semiHidden="1" w:uiPriority="9" w:unhideWhenUsed="1" w:qFormat="1"/>
-    <w:lsdException w:name="heading 5" w:semiHidden="1" w:uiPriority="9" w:unhideWhenUsed="1" w:qFormat="1"/>
-    <w:lsdException w:name="heading 6" w:semiHidden="1" w:uiPriority="9" w:unhideWhenUsed="1" w:qFormat="1"/>
-    <w:lsdException w:name="heading 7" w:semiHidden="1" w:uiPriority="9" w:unhideWhenUsed="1" w:qFormat="1"/>
-    <w:lsdException w:name="heading 8" w:semiHidden="1" w:uiPriority="9" w:unhideWhenUsed="1" w:qFormat="1"/>
-    <w:lsdException w:name="heading 9" w:semiHidden="1" w:uiPriority="9" w:unhideWhenUsed="1" w:qFormat="1"/>
-    <w:lsdException w:name="index 1" w:semiHidden="1" w:unhideWhenUsed="1"/>
-    <w:lsdException w:name="index 2" w:semiHidden="1" w:unhideWhenUsed="1"/>
-    <w:lsdException w:name="index 3" w:semiHidden="1" w:unhideWhenUsed="1"/>
-    <w:lsdException w:name="index 4" w:semiHidden="1" w:unhideWhenUsed="1"/>
-    <w:lsdException w:name="index 5" w:semiHidden="1" w:unhideWhenUsed="1"/>
-    <w:lsdException w:name="index 6" w:semiHidden="1" w:unhideWhenUsed="1"/>
-    <w:lsdException w:name="index 7" w:semiHidden="1" w:unhideWhenUsed="1"/>
-    <w:lsdException w:name="index 8" w:semiHidden="1" w:unhideWhenUsed="1"/>
-    <w:lsdException w:name="index 9" w:semiHidden="1" w:unhideWhenUsed="1"/>
-    <w:lsdException w:name="toc 1" w:semiHidden="1" w:uiPriority="39" w:unhideWhenUsed="1"/>
-    <w:lsdException w:name="toc 2" w:semiHidden="1" w:uiPriority="39" w:unhideWhenUsed="1"/>
-    <w:lsdException w:name="toc 3" w:semiHidden="1" w:uiPriority="39" w:unhideWhenUsed="1"/>
-    <w:lsdException w:name="toc 4" w:semiHidden="1" w:uiPriority="39" w:unhideWhenUsed="1"/>
-    <w:lsdException w:name="toc 5" w:semiHidden="1" w:uiPriority="39" w:unhideWhenUsed="1"/>
-    <w:lsdException w:name="toc 6" w:semiHidden="1" w:uiPriority="39" w:unhideWhenUsed="1"/>
-    <w:lsdException w:name="toc 7" w:semiHidden="1" w:uiPriority="39" w:unhideWhenUsed="1"/>
-    <w:lsdException w:name="toc 8" w:semiHidden="1" w:uiPriority="39" w:unhideWhenUsed="1"/>
-    <w:lsdException w:name="toc 9" w:semiHidden="1" w:uiPriority="39" w:unhideWhenUsed="1"/>
-    <w:lsdException w:name="Normal Indent" w:semiHidden="1" w:unhideWhenUsed="1"/>
-    <w:lsdException w:name="footnote text" w:semiHidden="1" w:unhideWhenUsed="1"/>
-    <w:lsdException w:name="annotation text" w:semiHidden="1" w:unhideWhenUsed="1"/>
-    <w:lsdException w:name="header" w:semiHidden="1" w:unhideWhenUsed="1"/>
-    <w:lsdException w:name="footer" w:semiHidden="1" w:unhideWhenUsed="1"/>
-    <w:lsdException w:name="index heading" w:semiHidden="1" w:unhideWhenUsed="1"/>
-    <w:lsdException w:name="caption" w:semiHidden="1" w:uiPriority="35" w:unhideWhenUsed="1" w:qFormat="1"/>
-    <w:lsdException w:name="table of figures" w:semiHidden="1" w:unhideWhenUsed="1"/>
-    <w:lsdException w:name="envelope address" w:semiHidden="1" w:unhideWhenUsed="1"/>
-    <w:lsdException w:name="envelope return" w:semiHidden="1" w:unhideWhenUsed="1"/>
-    <w:lsdException w:name="footnote reference" w:semiHidden="1" w:unhideWhenUsed="1"/>
-    <w:lsdException w:name="annotation reference" w:semiHidden="1" w:unhideWhenUsed="1"/>
-    <w:lsdException w:name="line number" w:semiHidden="1" w:unhideWhenUsed="1"/>
-    <w:lsdException w:name="page number" w:semiHidden="1" w:unhideWhenUsed="1"/>
-    <w:lsdException w:name="endnote reference" w:semiHidden="1" w:unhideWhenUsed="1"/>
-    <w:lsdException w:name="endnote text" w:semiHidden="1" w:unhideWhenUsed="1"/>
-    <w:lsdException w:name="table of authorities" w:semiHidden="1" w:unhideWhenUsed="1"/>
-    <w:lsdException w:name="macro" w:semiHidden="1" w:unhideWhenUsed="1"/>
-    <w:lsdException w:name="toa heading" w:semiHidden="1" w:unhideWhenUsed="1"/>
-    <w:lsdException w:name="List" w:semiHidden="1" w:unhideWhenUsed="1"/>
-    <w:lsdException w:name="List Bullet" w:semiHidden="1" w:unhideWhenUsed="1"/>
-    <w:lsdException w:name="List Number" w:semiHidden="1" w:unhideWhenUsed="1"/>
-    <w:lsdException w:name="List 2" w:semiHidden="1" w:unhideWhenUsed="1"/>
-    <w:lsdException w:name="List 3" w:semiHidden="1" w:unhideWhenUsed="1"/>
-    <w:lsdException w:name="List 4" w:semiHidden="1" w:unhideWhenUsed="1"/>
-    <w:lsdException w:name="List 5" w:semiHidden="1" w:unhideWhenUsed="1"/>
-    <w:lsdException w:name="List Bullet 2" w:semiHidden="1" w:unhideWhenUsed="1"/>
-    <w:lsdException w:name="List Bullet 3" w:semiHidden="1" w:unhideWhenUsed="1"/>
-    <w:lsdException w:name="List Bullet 4" w:semiHidden="1" w:unhideWhenUsed="1"/>
-    <w:lsdException w:name="List Bullet 5" w:semiHidden="1" w:unhideWhenUsed="1"/>
-    <w:lsdException w:name="List Number 2" w:semiHidden="1" w:unhideWhenUsed="1"/>
-    <w:lsdException w:name="List Number 3" w:semiHidden="1" w:unhideWhenUsed="1"/>
-    <w:lsdException w:name="List Number 4" w:semiHidden="1" w:unhideWhenUsed="1"/>
-    <w:lsdException w:name="List Number 5" w:semiHidden="1" w:unhideWhenUsed="1"/>
-    <w:lsdException w:name="Title" w:uiPriority="10" w:qFormat="1"/>
-    <w:lsdException w:name="Closing" w:semiHidden="1" w:unhideWhenUsed="1"/>
-    <w:lsdException w:name="Signature" w:semiHidden="1" w:unhideWhenUsed="1"/>
-    <w:lsdException w:name="Default Paragraph Font" w:semiHidden="1" w:uiPriority="1" w:unhideWhenUsed="1"/>
-    <w:lsdException w:name="Body Text" w:semiHidden="1" w:unhideWhenUsed="1"/>
-    <w:lsdException w:name="Body Text Indent" w:semiHidden="1" w:unhideWhenUsed="1"/>
-    <w:lsdException w:name="List Continue" w:semiHidden="1" w:unhideWhenUsed="1"/>
-    <w:lsdException w:name="List Continue 2" w:semiHidden="1" w:unhideWhenUsed="1"/>
-    <w:lsdException w:name="List Continue 3" w:semiHidden="1" w:unhideWhenUsed="1"/>
-    <w:lsdException w:name="List Continue 4" w:semiHidden="1" w:unhideWhenUsed="1"/>
-    <w:lsdException w:name="List Continue 5" w:semiHidden="1" w:unhideWhenUsed="1"/>
-    <w:lsdException w:name="Message Header" w:semiHidden="1" w:unhideWhenUsed="1"/>
-    <w:lsdException w:name="Subtitle" w:uiPriority="11" w:qFormat="1"/>
-    <w:lsdException w:name="Salutation" w:semiHidden="1" w:unhideWhenUsed="1"/>
-    <w:lsdException w:name="Date" w:semiHidden="1" w:unhideWhenUsed="1"/>
-    <w:lsdException w:name="Body Text First Indent" w:semiHidden="1" w:unhideWhenUsed="1"/>
-    <w:lsdException w:name="Body Text First Indent 2" w:semiHidden="1" w:unhideWhenUsed="1"/>
-    <w:lsdException w:name="Note Heading" w:semiHidden="1" w:unhideWhenUsed="1"/>
-    <w:lsdException w:name="Body Text 2" w:semiHidden="1" w:unhideWhenUsed="1"/>
-    <w:lsdException w:name="Body Text 3" w:semiHidden="1" w:unhideWhenUsed="1"/>
-    <w:lsdException w:name="Body Text Indent 2" w:semiHidden="1" w:unhideWhenUsed="1"/>
-    <w:lsdException w:name="Body Text Indent 3" w:semiHidden="1" w:unhideWhenUsed="1"/>
-    <w:lsdException w:name="Block Text" w:semiHidden="1" w:unhideWhenUsed="1"/>
-    <w:lsdException w:name="Hyperlink" w:semiHidden="1" w:unhideWhenUsed="1"/>
-    <w:lsdException w:name="FollowedHyperlink" w:semiHidden="1" w:unhideWhenUsed="1"/>
-    <w:lsdException w:name="Strong" w:uiPriority="22" w:qFormat="1"/>
-    <w:lsdException w:name="Emphasis" w:uiPriority="20" w:qFormat="1"/>
-    <w:lsdException w:name="Document Map" w:semiHidden="1" w:unhideWhenUsed="1"/>
-    <w:lsdException w:name="Plain Text" w:semiHidden="1" w:unhideWhenUsed="1"/>
-    <w:lsdException w:name="E-mail Signature" w:semiHidden="1" w:unhideWhenUsed="1"/>
-    <w:lsdException w:name="HTML Top of Form" w:semiHidden="1" w:unhideWhenUsed="1"/>
-    <w:lsdException w:name="HTML Bottom of Form" w:semiHidden="1" w:unhideWhenUsed="1"/>
-    <w:lsdException w:name="Normal (Web)" w:semiHidden="1" w:unhideWhenUsed="1"/>
-    <w:lsdException w:name="HTML Acronym" w:semiHidden="1" w:unhideWhenUsed="1"/>
-    <w:lsdException w:name="HTML Address" w:semiHidden="1" w:unhideWhenUsed="1"/>
-    <w:lsdException w:name="HTML Cite" w:semiHidden="1" w:unhideWhenUsed="1"/>
-    <w:lsdException w:name="HTML Code" w:semiHidden="1" w:unhideWhenUsed="1"/>
-    <w:lsdException w:name="HTML Definition" w:semiHidden="1" w:unhideWhenUsed="1"/>
-    <w:lsdException w:name="HTML Keyboard" w:semiHidden="1" w:unhideWhenUsed="1"/>
-    <w:lsdException w:name="HTML Preformatted" w:semiHidden="1" w:unhideWhenUsed="1"/>
-    <w:lsdException w:name="HTML Sample" w:semiHidden="1" w:unhideWhenUsed="1"/>
-    <w:lsdException w:name="HTML Typewriter" w:semiHidden="1" w:unhideWhenUsed="1"/>
-    <w:lsdException w:name="HTML Variable" w:semiHidden="1" w:unhideWhenUsed="1"/>
-    <w:lsdException w:name="Normal Table" w:semiHidden="1" w:unhideWhenUsed="1"/>
-    <w:lsdException w:name="annotation subject" w:semiHidden="1" w:unhideWhenUsed="1"/>
-    <w:lsdException w:name="No List" w:semiHidden="1" w:unhideWhenUsed="1"/>
-    <w:lsdException w:name="Outline List 1" w:semiHidden="1" w:unhideWhenUsed="1"/>
-    <w:lsdException w:name="Outline List 2" w:semiHidden="1" w:unhideWhenUsed="1"/>
-    <w:lsdException w:name="Outline List 3" w:semiHidden="1" w:unhideWhenUsed="1"/>
-    <w:lsdException w:name="Table Simple 1" w:semiHidden="1" w:unhideWhenUsed="1"/>
-    <w:lsdException w:name="Table Simple 2" w:semiHidden="1" w:unhideWhenUsed="1"/>
-    <w:lsdException w:name="Table Simple 3" w:semiHidden="1" w:unhideWhenUsed="1"/>
-    <w:lsdException w:name="Table Classic 1" w:semiHidden="1" w:unhideWhenUsed="1"/>
-    <w:lsdException w:name="Table Classic 2" w:semiHidden="1" w:unhideWhenUsed="1"/>
-    <w:lsdException w:name="Table Classic 3" w:semiHidden="1" w:unhideWhenUsed="1"/>
-    <w:lsdException w:name="Table Classic 4" w:semiHidden="1" w:unhideWhenUsed="1"/>
-    <w:lsdException w:name="Table Colorful 1" w:semiHidden="1" w:unhideWhenUsed="1"/>
-    <w:lsdException w:name="Table Colorful 2" w:semiHidden="1" w:unhideWhenUsed="1"/>
-    <w:lsdException w:name="Table Colorful 3" w:semiHidden="1" w:unhideWhenUsed="1"/>
-    <w:lsdException w:name="Table Columns 1" w:semiHidden="1" w:unhideWhenUsed="1"/>
-    <w:lsdException w:name="Table Columns 2" w:semiHidden="1" w:unhideWhenUsed="1"/>
-    <w:lsdException w:name="Table Columns 3" w:semiHidden="1" w:unhideWhenUsed="1"/>
-    <w:lsdException w:name="Table Columns 4" w:semiHidden="1" w:unhideWhenUsed="1"/>
-    <w:lsdException w:name="Table Columns 5" w:semiHidden="1" w:unhideWhenUsed="1"/>
-    <w:lsdException w:name="Table Grid 1" w:semiHidden="1" w:unhideWhenUsed="1"/>
-    <w:lsdException w:name="Table Grid 2" w:semiHidden="1" w:unhideWhenUsed="1"/>
-    <w:lsdException w:name="Table Grid 3" w:semiHidden="1" w:unhideWhenUsed="1"/>
-    <w:lsdException w:name="Table Grid 4" w:semiHidden="1" w:unhideWhenUsed="1"/>
-    <w:lsdException w:name="Table Grid 5" w:semiHidden="1" w:unhideWhenUsed="1"/>
-    <w:lsdException w:name="Table Grid 6" w:semiHidden="1" w:unhideWhenUsed="1"/>
-    <w:lsdException w:name="Table Grid 7" w:semiHidden="1" w:unhideWhenUsed="1"/>
-    <w:lsdException w:name="Table Grid 8" w:semiHidden="1" w:unhideWhenUsed="1"/>
-    <w:lsdException w:name="Table List 1" w:semiHidden="1" w:unhideWhenUsed="1"/>
-    <w:lsdException w:name="Table List 2" w:semiHidden="1" w:unhideWhenUsed="1"/>
-    <w:lsdException w:name="Table List 3" w:semiHidden="1" w:unhideWhenUsed="1"/>
-    <w:lsdException w:name="Table List 4" w:semiHidden="1" w:unhideWhenUsed="1"/>
-    <w:lsdException w:name="Table List 5" w:semiHidden="1" w:unhideWhenUsed="1"/>
-    <w:lsdException w:name="Table List 6" w:semiHidden="1" w:unhideWhenUsed="1"/>
-    <w:lsdException w:name="Table List 7" w:semiHidden="1" w:unhideWhenUsed="1"/>
-    <w:lsdException w:name="Table List 8" w:semiHidden="1" w:unhideWhenUsed="1"/>
-    <w:lsdException w:name="Table 3D effects 1" w:semiHidden="1" w:unhideWhenUsed="1"/>
-    <w:lsdException w:name="Table 3D effects 2" w:semiHidden="1" w:unhideWhenUsed="1"/>
-    <w:lsdException w:name="Table 3D effects 3" w:semiHidden="1" w:unhideWhenUsed="1"/>
-    <w:lsdException w:name="Table Contemporary" w:semiHidden="1" w:unhideWhenUsed="1"/>
-    <w:lsdException w:name="Table Elegant" w:semiHidden="1" w:unhideWhenUsed="1"/>
-    <w:lsdException w:name="Table Professional" w:semiHidden="1" w:unhideWhenUsed="1"/>
-    <w:lsdException w:name="Table Subtle 1" w:semiHidden="1" w:unhideWhenUsed="1"/>
-    <w:lsdException w:name="Table Subtle 2" w:semiHidden="1" w:unhideWhenUsed="1"/>
-    <w:lsdException w:name="Table Web 1" w:semiHidden="1" w:unhideWhenUsed="1"/>
-    <w:lsdException w:name="Table Web 2" w:semiHidden="1" w:unhideWhenUsed="1"/>
-    <w:lsdException w:name="Table Web 3" w:semiHidden="1" w:unhideWhenUsed="1"/>
-    <w:lsdException w:name="Balloon Text" w:semiHidden="1" w:unhideWhenUsed="1"/>
-    <w:lsdException w:name="Table Grid" w:uiPriority="39"/>
-    <w:lsdException w:name="Table Theme" w:semiHidden="1" w:unhideWhenUsed="1"/>
-    <w:lsdException w:name="Placeholder Text" w:semiHidden="1"/>
-    <w:lsdException w:name="No Spacing" w:uiPriority="1" w:qFormat="1"/>
-    <w:lsdException w:name="Light Shading" w:uiPriority="60"/>
-    <w:lsdException w:name="Light List" w:uiPriority="61"/>
-    <w:lsdException w:name="Light Grid" w:uiPriority="62"/>
-    <w:lsdException w:name="Medium Shading 1" w:uiPriority="63"/>
-    <w:lsdException w:name="Medium Shading 2" w:uiPriority="64"/>
-    <w:lsdException w:name="Medium List 1" w:uiPriority="65"/>
-    <w:lsdException w:name="Medium List 2" w:uiPriority="66"/>
-    <w:lsdException w:name="Medium Grid 1" w:uiPriority="67"/>
-    <w:lsdException w:name="Medium Grid 2" w:uiPriority="68"/>
-    <w:lsdException w:name="Medium Grid 3" w:uiPriority="69"/>
-    <w:lsdException w:name="Dark List" w:uiPriority="70"/>
-    <w:lsdException w:name="Colorful Shading" w:uiPriority="71"/>
-    <w:lsdException w:name="Colorful List" w:uiPriority="72"/>
-    <w:lsdException w:name="Colorful Grid" w:uiPriority="73"/>
-    <w:lsdException w:name="Light Shading Accent 1" w:uiPriority="60"/>
-    <w:lsdException w:name="Light List Accent 1" w:uiPriority="61"/>
-    <w:lsdException w:name="Light Grid Accent 1" w:uiPriority="62"/>
-    <w:lsdException w:name="Medium Shading 1 Accent 1" w:uiPriority="63"/>
-    <w:lsdException w:name="Medium Shading 2 Accent 1" w:uiPriority="64"/>
-    <w:lsdException w:name="Medium List 1 Accent 1" w:uiPriority="65"/>
-    <w:lsdException w:name="Revision" w:semiHidden="1"/>
-    <w:lsdException w:name="List Paragraph" w:uiPriority="34" w:qFormat="1"/>
-    <w:lsdException w:name="Quote" w:uiPriority="29" w:qFormat="1"/>
-    <w:lsdException w:name="Intense Quote" w:uiPriority="30" w:qFormat="1"/>
-    <w:lsdException w:name="Medium List 2 Accent 1" w:uiPriority="66"/>
-    <w:lsdException w:name="Medium Grid 1 Accent 1" w:uiPriority="67"/>
-    <w:lsdException w:name="Medium Grid 2 Accent 1" w:uiPriority="68"/>
-    <w:lsdException w:name="Medium Grid 3 Accent 1" w:uiPriority="69"/>
-    <w:lsdException w:name="Dark List Accent 1" w:uiPriority="70"/>
-    <w:lsdException w:name="Colorful Shading Accent 1" w:uiPriority="71"/>
-    <w:lsdException w:name="Colorful List Accent 1" w:uiPriority="72"/>
-    <w:lsdException w:name="Colorful Grid Accent 1" w:uiPriority="73"/>
-    <w:lsdException w:name="Light Shading Accent 2" w:uiPriority="60"/>
-    <w:lsdException w:name="Light List Accent 2" w:uiPriority="61"/>
-    <w:lsdException w:name="Light Grid Accent 2" w:uiPriority="62"/>
-    <w:lsdException w:name="Medium Shading 1 Accent 2" w:uiPriority="63"/>
-    <w:lsdException w:name="Medium Shading 2 Accent 2" w:uiPriority="64"/>
-    <w:lsdException w:name="Medium List 1 Accent 2" w:uiPriority="65"/>
-    <w:lsdException w:name="Medium List 2 Accent 2" w:uiPriority="66"/>
-    <w:lsdException w:name="Medium Grid 1 Accent 2" w:uiPriority="67"/>
-    <w:lsdException w:name="Medium Grid 2 Accent 2" w:uiPriority="68"/>
-    <w:lsdException w:name="Medium Grid 3 Accent 2" w:uiPriority="69"/>
-    <w:lsdException w:name="Dark List Accent 2" w:uiPriority="70"/>
-    <w:lsdException w:name="Colorful Shading Accent 2" w:uiPriority="71"/>
-    <w:lsdException w:name="Colorful List Accent 2" w:uiPriority="72"/>
-    <w:lsdException w:name="Colorful Grid Accent 2" w:uiPriority="73"/>
-    <w:lsdException w:name="Light Shading Accent 3" w:uiPriority="60"/>
-    <w:lsdException w:name="Light List Accent 3" w:uiPriority="61"/>
-    <w:lsdException w:name="Light Grid Accent 3" w:uiPriority="62"/>
-    <w:lsdException w:name="Medium Shading 1 Accent 3" w:uiPriority="63"/>
-    <w:lsdException w:name="Medium Shading 2 Accent 3" w:uiPriority="64"/>
-    <w:lsdException w:name="Medium List 1 Accent 3" w:uiPriority="65"/>
-    <w:lsdException w:name="Medium List 2 Accent 3" w:uiPriority="66"/>
-    <w:lsdException w:name="Medium Grid 1 Accent 3" w:uiPriority="67"/>
-    <w:lsdException w:name="Medium Grid 2 Accent 3" w:uiPriority="68"/>
-    <w:lsdException w:name="Medium Grid 3 Accent 3" w:uiPriority="69"/>
-    <w:lsdException w:name="Dark List Accent 3" w:uiPriority="70"/>
-    <w:lsdException w:name="Colorful Shading Accent 3" w:uiPriority="71"/>
-    <w:lsdException w:name="Colorful List Accent 3" w:uiPriority="72"/>
-    <w:lsdException w:name="Colorful Grid Accent 3" w:uiPriority="73"/>
-    <w:lsdException w:name="Light Shading Accent 4" w:uiPriority="60"/>
-    <w:lsdException w:name="Light List Accent 4" w:uiPriority="61"/>
-    <w:lsdException w:name="Light Grid Accent 4" w:uiPriority="62"/>
-    <w:lsdException w:name="Medium Shading 1 Accent 4" w:uiPriority="63"/>
-    <w:lsdException w:name="Medium Shading 2 Accent 4" w:uiPriority="64"/>
-    <w:lsdException w:name="Medium List 1 Accent 4" w:uiPriority="65"/>
-    <w:lsdException w:name="Medium List 2 Accent 4" w:uiPriority="66"/>
-    <w:lsdException w:name="Medium Grid 1 Accent 4" w:uiPriority="67"/>
-    <w:lsdException w:name="Medium Grid 2 Accent 4" w:uiPriority="68"/>
-    <w:lsdException w:name="Medium Grid 3 Accent 4" w:uiPriority="69"/>
-    <w:lsdException w:name="Dark List Accent 4" w:uiPriority="70"/>
-    <w:lsdException w:name="Colorful Shading Accent 4" w:uiPriority="71"/>
-    <w:lsdException w:name="Colorful List Accent 4" w:uiPriority="72"/>
-    <w:lsdException w:name="Colorful Grid Accent 4" w:uiPriority="73"/>
-    <w:lsdException w:name="Light Shading Accent 5" w:uiPriority="60"/>
-    <w:lsdException w:name="Light List Accent 5" w:uiPriority="61"/>
-    <w:lsdException w:name="Light Grid Accent 5" w:uiPriority="62"/>
-    <w:lsdException w:name="Medium Shading 1 Accent 5" w:uiPriority="63"/>
-    <w:lsdException w:name="Medium Shading 2 Accent 5" w:uiPriority="64"/>
-    <w:lsdException w:name="Medium List 1 Accent 5" w:uiPriority="65"/>
-    <w:lsdException w:name="Medium List 2 Accent 5" w:uiPriority="66"/>
-    <w:lsdException w:name="Medium Grid 1 Accent 5" w:uiPriority="67"/>
-    <w:lsdException w:name="Medium Grid 2 Accent 5" w:uiPriority="68"/>
-    <w:lsdException w:name="Medium Grid 3 Accent 5" w:uiPriority="69"/>
-    <w:lsdException w:name="Dark List Accent 5" w:uiPriority="70"/>
-    <w:lsdException w:name="Colorful Shading Accent 5" w:uiPriority="71"/>
-    <w:lsdException w:name="Colorful List Accent 5" w:uiPriority="72"/>
-    <w:lsdException w:name="Colorful Grid Accent 5" w:uiPriority="73"/>
-    <w:lsdException w:name="Light Shading Accent 6" w:uiPriority="60"/>
-    <w:lsdException w:name="Light List Accent 6" w:uiPriority="61"/>
-    <w:lsdException w:name="Light Grid Accent 6" w:uiPriority="62"/>
-    <w:lsdException w:name="Medium Shading 1 Accent 6" w:uiPriority="63"/>
-    <w:lsdException w:name="Medium Shading 2 Accent 6" w:uiPriority="64"/>
-    <w:lsdException w:name="Medium List 1 Accent 6" w:uiPriority="65"/>
-    <w:lsdException w:name="Medium List 2 Accent 6" w:uiPriority="66"/>
-    <w:lsdException w:name="Medium Grid 1 Accent 6" w:uiPriority="67"/>
-    <w:lsdException w:name="Medium Grid 2 Accent 6" w:uiPriority="68"/>
-    <w:lsdException w:name="Medium Grid 3 Accent 6" w:uiPriority="69"/>
-    <w:lsdException w:name="Dark List Accent 6" w:uiPriority="70"/>
-    <w:lsdException w:name="Colorful Shading Accent 6" w:uiPriority="71"/>
-    <w:lsdException w:name="Colorful List Accent 6" w:uiPriority="72"/>
-    <w:lsdException w:name="Colorful Grid Accent 6" w:uiPriority="73"/>
-    <w:lsdException w:name="Subtle Emphasis" w:uiPriority="19" w:qFormat="1"/>
-    <w:lsdException w:name="Intense Emphasis" w:uiPriority="21" w:qFormat="1"/>
-    <w:lsdException w:name="Subtle Reference" w:uiPriority="31" w:qFormat="1"/>
-    <w:lsdException w:name="Intense Reference" w:uiPriority="32" w:qFormat="1"/>
-    <w:lsdException w:name="Book Title" w:uiPriority="33" w:qFormat="1"/>
-    <w:lsdException w:name="Bibliography" w:semiHidden="1" w:uiPriority="37" w:unhideWhenUsed="1"/>
-    <w:lsdException w:name="TOC Heading" w:semiHidden="1" w:uiPriority="39" w:unhideWhenUsed="1" w:qFormat="1"/>
-    <w:lsdException w:name="Plain Table 1" w:uiPriority="41"/>
-    <w:lsdException w:name="Plain Table 2" w:uiPriority="42"/>
-    <w:lsdException w:name="Plain Table 3" w:uiPriority="43"/>
-    <w:lsdException w:name="Plain Table 4" w:uiPriority="44"/>
-    <w:lsdException w:name="Plain Table 5" w:uiPriority="45"/>
-    <w:lsdException w:name="Grid Table Light" w:uiPriority="40"/>
-    <w:lsdException w:name="Grid Table 1 Light" w:uiPriority="46"/>
-    <w:lsdException w:name="Grid Table 2" w:uiPriority="47"/>
-    <w:lsdException w:name="Grid Table 3" w:uiPriority="48"/>
-    <w:lsdException w:name="Grid Table 4" w:uiPriority="49"/>
-    <w:lsdException w:name="Grid Table 5 Dark" w:uiPriority="50"/>
-    <w:lsdException w:name="Grid Table 6 Colorful" w:uiPriority="51"/>
-    <w:lsdException w:name="Grid Table 7 Colorful" w:uiPriority="52"/>
-    <w:lsdException w:name="Grid Table 1 Light Accent 1" w:uiPriority="46"/>
-    <w:lsdException w:name="Grid Table 2 Accent 1" w:uiPriority="47"/>
-    <w:lsdException w:name="Grid Table 3 Accent 1" w:uiPriority="48"/>
-    <w:lsdException w:name="Grid Table 4 Accent 1" w:uiPriority="49"/>
-    <w:lsdException w:name="Grid Table 5 Dark Accent 1" w:uiPriority="50"/>
-    <w:lsdException w:name="Grid Table 6 Colorful Accent 1" w:uiPriority="51"/>
-    <w:lsdException w:name="Grid Table 7 Colorful Accent 1" w:uiPriority="52"/>
-    <w:lsdException w:name="Grid Table 1 Light Accent 2" w:uiPriority="46"/>
-    <w:lsdException w:name="Grid Table 2 Accent 2" w:uiPriority="47"/>
-    <w:lsdException w:name="Grid Table 3 Accent 2" w:uiPriority="48"/>
-    <w:lsdException w:name="Grid Table 4 Accent 2" w:uiPriority="49"/>
-    <w:lsdException w:name="Grid Table 5 Dark Accent 2" w:uiPriority="50"/>
-    <w:lsdException w:name="Grid Table 6 Colorful Accent 2" w:uiPriority="51"/>
-    <w:lsdException w:name="Grid Table 7 Colorful Accent 2" w:uiPriority="52"/>
-    <w:lsdException w:name="Grid Table 1 Light Accent 3" w:uiPriority="46"/>
-    <w:lsdException w:name="Grid Table 2 Accent 3" w:uiPriority="47"/>
-    <w:lsdException w:name="Grid Table 3 Accent 3" w:uiPriority="48"/>
-    <w:lsdException w:name="Grid Table 4 Accent 3" w:uiPriority="49"/>
-    <w:lsdException w:name="Grid Table 5 Dark Accent 3" w:uiPriority="50"/>
-    <w:lsdException w:name="Grid Table 6 Colorful Accent 3" w:uiPriority="51"/>
-    <w:lsdException w:name="Grid Table 7 Colorful Accent 3" w:uiPriority="52"/>
-    <w:lsdException w:name="Grid Table 1 Light Accent 4" w:uiPriority="46"/>
-    <w:lsdException w:name="Grid Table 2 Accent 4" w:uiPriority="47"/>
-    <w:lsdException w:name="Grid Table 3 Accent 4" w:uiPriority="48"/>
-    <w:lsdException w:name="Grid Table 4 Accent 4" w:uiPriority="49"/>
-    <w:lsdException w:name="Grid Table 5 Dark Accent 4" w:uiPriority="50"/>
-    <w:lsdException w:name="Grid Table 6 Colorful Accent 4" w:uiPriority="51"/>
-    <w:lsdException w:name="Grid Table 7 Colorful Accent 4" w:uiPriority="52"/>
-    <w:lsdException w:name="Grid Table 1 Light Accent 5" w:uiPriority="46"/>
-    <w:lsdException w:name="Grid Table 2 Accent 5" w:uiPriority="47"/>
-    <w:lsdException w:name="Grid Table 3 Accent 5" w:uiPriority="48"/>
-    <w:lsdException w:name="Grid Table 4 Accent 5" w:uiPriority="49"/>
-    <w:lsdException w:name="Grid Table 5 Dark Accent 5" w:uiPriority="50"/>
-    <w:lsdException w:name="Grid Table 6 Colorful Accent 5" w:uiPriority="51"/>
-    <w:lsdException w:name="Grid Table 7 Colorful Accent 5" w:uiPriority="52"/>
-    <w:lsdException w:name="Grid Table 1 Light Accent 6" w:uiPriority="46"/>
-    <w:lsdException w:name="Grid Table 2 Accent 6" w:uiPriority="47"/>
-    <w:lsdException w:name="Grid Table 3 Accent 6" w:uiPriority="48"/>
-    <w:lsdException w:name="Grid Table 4 Accent 6" w:uiPriority="49"/>
-    <w:lsdException w:name="Grid Table 5 Dark Accent 6" w:uiPriority="50"/>
-    <w:lsdException w:name="Grid Table 6 Colorful Accent 6" w:uiPriority="51"/>
-    <w:lsdException w:name="Grid Table 7 Colorful Accent 6" w:uiPriority="52"/>
-    <w:lsdException w:name="List Table 1 Light" w:uiPriority="46"/>
-    <w:lsdException w:name="List Table 2" w:uiPriority="47"/>
-    <w:lsdException w:name="List Table 3" w:uiPriority="48"/>
-    <w:lsdException w:name="List Table 4" w:uiPriority="49"/>
-    <w:lsdException w:name="List Table 5 Dark" w:uiPriority="50"/>
-    <w:lsdException w:name="List Table 6 Colorful" w:uiPriority="51"/>
-    <w:lsdException w:name="List Table 7 Colorful" w:uiPriority="52"/>
-    <w:lsdException w:name="List Table 1 Light Accent 1" w:uiPriority="46"/>
-    <w:lsdException w:name="List Table 2 Accent 1" w:uiPriority="47"/>
-    <w:lsdException w:name="List Table 3 Accent 1" w:uiPriority="48"/>
-    <w:lsdException w:name="List Table 4 Accent 1" w:uiPriority="49"/>
-    <w:lsdException w:name="List Table 5 Dark Accent 1" w:uiPriority="50"/>
-    <w:lsdException w:name="List Table 6 Colorful Accent 1" w:uiPriority="51"/>
-    <w:lsdException w:name="List Table 7 Colorful Accent 1" w:uiPriority="52"/>
-    <w:lsdException w:name="List Table 1 Light Accent 2" w:uiPriority="46"/>
-    <w:lsdException w:name="List Table 2 Accent 2" w:uiPriority="47"/>
-    <w:lsdException w:name="List Table 3 Accent 2" w:uiPriority="48"/>
-    <w:lsdException w:name="List Table 4 Accent 2" w:uiPriority="49"/>
-    <w:lsdException w:name="List Table 5 Dark Accent 2" w:uiPriority="50"/>
-    <w:lsdException w:name="List Table 6 Colorful Accent 2" w:uiPriority="51"/>
-    <w:lsdException w:name="List Table 7 Colorful Accent 2" w:uiPriority="52"/>
-    <w:lsdException w:name="List Table 1 Light Accent 3" w:uiPriority="46"/>
-    <w:lsdException w:name="List Table 2 Accent 3" w:uiPriority="47"/>
-    <w:lsdException w:name="List Table 3 Accent 3" w:uiPriority="48"/>
-    <w:lsdException w:name="List Table 4 Accent 3" w:uiPriority="49"/>
-    <w:lsdException w:name="List Table 5 Dark Accent 3" w:uiPriority="50"/>
-    <w:lsdException w:name="List Table 6 Colorful Accent 3" w:uiPriority="51"/>
-    <w:lsdException w:name="List Table 7 Colorful Accent 3" w:uiPriority="52"/>
-    <w:lsdException w:name="List Table 1 Light Accent 4" w:uiPriority="46"/>
-    <w:lsdException w:name="List Table 2 Accent 4" w:uiPriority="47"/>
-    <w:lsdException w:name="List Table 3 Accent 4" w:uiPriority="48"/>
-    <w:lsdException w:name="List Table 4 Accent 4" w:uiPriority="49"/>
-    <w:lsdException w:name="List Table 5 Dark Accent 4" w:uiPriority="50"/>
-    <w:lsdException w:name="List Table 6 Colorful Accent 4" w:uiPriority="51"/>
-    <w:lsdException w:name="List Table 7 Colorful Accent 4" w:uiPriority="52"/>
-    <w:lsdException w:name="List Table 1 Light Accent 5" w:uiPriority="46"/>
-    <w:lsdException w:name="List Table 2 Accent 5" w:uiPriority="47"/>
-    <w:lsdException w:name="List Table 3 Accent 5" w:uiPriority="48"/>
-    <w:lsdException w:name="List Table 4 Accent 5" w:uiPriority="49"/>
-    <w:lsdException w:name="List Table 5 Dark Accent 5" w:uiPriority="50"/>
-    <w:lsdException w:name="List Table 6 Colorful Accent 5" w:uiPriority="51"/>
-    <w:lsdException w:name="List Table 7 Colorful Accent 5" w:uiPriority="52"/>
-    <w:lsdException w:name="List Table 1 Light Accent 6" w:uiPriority="46"/>
-    <w:lsdException w:name="List Table 2 Accent 6" w:uiPriority="47"/>
-    <w:lsdException w:name="List Table 3 Accent 6" w:uiPriority="48"/>
-    <w:lsdException w:name="List Table 4 Accent 6" w:uiPriority="49"/>
-    <w:lsdException w:name="List Table 5 Dark Accent 6" w:uiPriority="50"/>
-    <w:lsdException w:name="List Table 6 Colorful Accent 6" w:uiPriority="51"/>
-    <w:lsdException w:name="List Table 7 Colorful Accent 6" w:uiPriority="52"/>
-  </w:latentStyles>
-  <w:style w:type="paragraph" w:default="1" w:styleId="Normal">
-    <w:name w:val="Normal"/>
-    <w:qFormat/>
-  </w:style>
-  <w:style w:type="character" w:default="1" w:styleId="DefaultParagraphFont">
-    <w:name w:val="Default Paragraph Font"/>
-    <w:uiPriority w:val="1"/>
-    <w:semiHidden/>
-    <w:unhideWhenUsed/>
-  </w:style>
-  <w:style w:type="table" w:default="1" w:styleId="TableNormal">
-    <w:name w:val="Normal Table"/>
-    <w:uiPriority w:val="99"/>
-    <w:semiHidden/>
-    <w:unhideWhenUsed/>
-    <w:tblPr>
-      <w:tblInd w:w="0" w:type="dxa"/>
-      <w:tblCellMar>
-        <w:top w:w="0" w:type="dxa"/>
-        <w:left w:w="108" w:type="dxa"/>
-        <w:bottom w:w="0" w:type="dxa"/>
-        <w:right w:w="108" w:type="dxa"/>
-      </w:tblCellMar>
-    </w:tblPr>
-  </w:style>
-  <w:style w:type="numbering" w:default="1" w:styleId="NoList">
-    <w:name w:val="No List"/>
-    <w:uiPriority w:val="99"/>
-    <w:semiHidden/>
-    <w:unhideWhenUsed/>
-  </w:style>
-  <w:style w:type="paragraph" w:customStyle="1" w:styleId="98BDAF2EBE0B48818B3FEAD55270060D">
-    <w:name w:val="98BDAF2EBE0B48818B3FEAD55270060D"/>
-    <w:rsid w:val="004E5208"/>
-  </w:style>
-  <w:style w:type="paragraph" w:customStyle="1" w:styleId="F3A8031CDD0148E4BB52550CE2BD4D72">
-    <w:name w:val="F3A8031CDD0148E4BB52550CE2BD4D72"/>
-    <w:rsid w:val="004E5208"/>
-  </w:style>
-</w:styles>
-</file>
-
-<file path=word/glossary/webSettings.xml><?xml version="1.0" encoding="utf-8"?>
-<w:webSettings xmlns:mc="http://schemas.openxmlformats.org/markup-compatibility/2006" xmlns:r="http://schemas.openxmlformats.org/officeDocument/2006/relationships" xmlns:w="http://schemas.openxmlformats.org/wordprocessingml/2006/main" xmlns:w14="http://schemas.microsoft.com/office/word/2010/wordml" xmlns:w15="http://schemas.microsoft.com/office/word/2012/wordml" mc:Ignorable="w14 w15">
-  <w:optimizeForBrowser/>
-  <w:allowPNG/>
-</w:webSettings>
-</file>
-
 <file path=word/theme/theme1.xml><?xml version="1.0" encoding="utf-8"?>
 <a:theme xmlns:a="http://schemas.openxmlformats.org/drawingml/2006/main" name="Office Theme">
   <a:themeElements>
@@ -3127,7 +2815,7 @@
 </file>
 
 <file path=customXml/itemProps2.xml><?xml version="1.0" encoding="utf-8"?>
-<ds:datastoreItem xmlns:ds="http://schemas.openxmlformats.org/officeDocument/2006/customXml" ds:itemID="{D15073A7-9B9A-477F-B397-ABF8B5171F12}">
+<ds:datastoreItem xmlns:ds="http://schemas.openxmlformats.org/officeDocument/2006/customXml" ds:itemID="{00AD1E90-4F3C-468F-9C85-5296BEF3BBAF}">
   <ds:schemaRefs>
     <ds:schemaRef ds:uri="http://schemas.openxmlformats.org/officeDocument/2006/bibliography"/>
   </ds:schemaRefs>

</xml_diff>